<commit_message>
Update UI + UserGuide
</commit_message>
<xml_diff>
--- a/docs/temp/UserGuide.docx
+++ b/docs/temp/UserGuide.docx
@@ -2,6 +2,28 @@
 <file path=word/document.xml><?xml version="1.0" encoding="utf-8"?>
 <w:document xmlns:wpc="http://schemas.microsoft.com/office/word/2010/wordprocessingCanvas" xmlns:mc="http://schemas.openxmlformats.org/markup-compatibility/2006" xmlns:o="urn:schemas-microsoft-com:office:office" xmlns:r="http://schemas.openxmlformats.org/officeDocument/2006/relationships" xmlns:m="http://schemas.openxmlformats.org/officeDocument/2006/math" xmlns:v="urn:schemas-microsoft-com:vml" xmlns:wp14="http://schemas.microsoft.com/office/word/2010/wordprocessingDrawing" xmlns:wp="http://schemas.openxmlformats.org/drawingml/2006/wordprocessingDrawing" xmlns:w10="urn:schemas-microsoft-com:office:word" xmlns:w="http://schemas.openxmlformats.org/wordprocessingml/2006/main" xmlns:w14="http://schemas.microsoft.com/office/word/2010/wordml" xmlns:wpg="http://schemas.microsoft.com/office/word/2010/wordprocessingGroup" xmlns:wpi="http://schemas.microsoft.com/office/word/2010/wordprocessingInk" xmlns:wne="http://schemas.microsoft.com/office/word/2006/wordml" xmlns:wps="http://schemas.microsoft.com/office/word/2010/wordprocessingShape" mc:Ignorable="w14 wp14">
   <w:body>
+    <w:p>
+      <w:pPr>
+        <w:rPr>
+          <w:rFonts w:ascii="Times New Roman" w:eastAsiaTheme="minorEastAsia" w:hAnsi="Times New Roman" w:cs="Times New Roman" w:hint="eastAsia"/>
+          <w:noProof/>
+        </w:rPr>
+      </w:pPr>
+      <w:r>
+        <w:rPr>
+          <w:rFonts w:ascii="Times New Roman" w:hAnsi="Times New Roman" w:cs="Times New Roman"/>
+          <w:noProof/>
+        </w:rPr>
+        <w:t>1.</w:t>
+      </w:r>
+      <w:r>
+        <w:rPr>
+          <w:rFonts w:ascii="Times New Roman" w:eastAsiaTheme="minorEastAsia" w:hAnsi="Times New Roman" w:cs="Times New Roman" w:hint="eastAsia"/>
+          <w:noProof/>
+        </w:rPr>
+        <w:t>ログイン</w:t>
+      </w:r>
+    </w:p>
     <w:p>
       <w:r>
         <w:rPr>
@@ -25,7 +47,7 @@
                     </pic:cNvPicPr>
                   </pic:nvPicPr>
                   <pic:blipFill>
-                    <a:blip r:embed="rId5">
+                    <a:blip r:embed="rId6">
                       <a:extLst>
                         <a:ext uri="{28A0092B-C50C-407E-A947-70E740481C1C}">
                           <a14:useLocalDpi xmlns:a14="http://schemas.microsoft.com/office/drawing/2010/main" val="0"/>
@@ -540,23 +562,90 @@
     <w:p>
       <w:pPr>
         <w:rPr>
-          <w:rFonts w:eastAsiaTheme="minorEastAsia"/>
+          <w:rFonts w:eastAsiaTheme="minorEastAsia" w:hint="eastAsia"/>
+          <w:noProof/>
         </w:rPr>
       </w:pPr>
     </w:p>
     <w:p>
       <w:pPr>
         <w:rPr>
-          <w:rFonts w:eastAsiaTheme="minorEastAsia"/>
+          <w:rFonts w:eastAsiaTheme="minorEastAsia" w:hint="eastAsia"/>
+          <w:noProof/>
         </w:rPr>
       </w:pPr>
     </w:p>
     <w:p>
       <w:pPr>
         <w:rPr>
-          <w:rFonts w:eastAsiaTheme="minorEastAsia"/>
+          <w:rFonts w:eastAsiaTheme="minorEastAsia" w:hint="eastAsia"/>
+          <w:noProof/>
         </w:rPr>
       </w:pPr>
+    </w:p>
+    <w:p>
+      <w:pPr>
+        <w:rPr>
+          <w:rFonts w:eastAsiaTheme="minorEastAsia" w:hint="eastAsia"/>
+          <w:noProof/>
+        </w:rPr>
+      </w:pPr>
+    </w:p>
+    <w:p>
+      <w:pPr>
+        <w:rPr>
+          <w:rFonts w:eastAsiaTheme="minorEastAsia" w:hint="eastAsia"/>
+          <w:noProof/>
+        </w:rPr>
+      </w:pPr>
+    </w:p>
+    <w:p>
+      <w:pPr>
+        <w:rPr>
+          <w:rFonts w:eastAsiaTheme="minorEastAsia" w:hint="eastAsia"/>
+          <w:noProof/>
+        </w:rPr>
+      </w:pPr>
+    </w:p>
+    <w:p>
+      <w:pPr>
+        <w:rPr>
+          <w:rFonts w:eastAsiaTheme="minorEastAsia" w:hint="eastAsia"/>
+          <w:noProof/>
+        </w:rPr>
+      </w:pPr>
+    </w:p>
+    <w:p>
+      <w:pPr>
+        <w:rPr>
+          <w:rFonts w:eastAsiaTheme="minorEastAsia" w:hint="eastAsia"/>
+          <w:noProof/>
+        </w:rPr>
+      </w:pPr>
+    </w:p>
+    <w:p>
+      <w:pPr>
+        <w:rPr>
+          <w:rFonts w:eastAsiaTheme="minorEastAsia" w:hint="eastAsia"/>
+          <w:noProof/>
+        </w:rPr>
+      </w:pPr>
+    </w:p>
+    <w:p>
+      <w:pPr>
+        <w:rPr>
+          <w:rFonts w:eastAsiaTheme="minorEastAsia" w:hint="eastAsia"/>
+          <w:noProof/>
+        </w:rPr>
+      </w:pPr>
+      <w:r>
+        <w:rPr>
+          <w:rFonts w:eastAsiaTheme="minorEastAsia" w:hint="eastAsia"/>
+          <w:noProof/>
+        </w:rPr>
+        <w:lastRenderedPageBreak/>
+        <w:t>２．ホームページ</w:t>
+      </w:r>
     </w:p>
     <w:p>
       <w:pPr>
@@ -569,7 +658,6 @@
           <w:rFonts w:eastAsiaTheme="minorEastAsia" w:hint="eastAsia"/>
           <w:noProof/>
         </w:rPr>
-        <w:lastRenderedPageBreak/>
         <w:drawing>
           <wp:inline distT="0" distB="0" distL="0" distR="0">
             <wp:extent cx="5934710" cy="2182495"/>
@@ -588,7 +676,7 @@
                     </pic:cNvPicPr>
                   </pic:nvPicPr>
                   <pic:blipFill>
-                    <a:blip r:embed="rId6">
+                    <a:blip r:embed="rId7">
                       <a:extLst>
                         <a:ext uri="{28A0092B-C50C-407E-A947-70E740481C1C}">
                           <a14:useLocalDpi xmlns:a14="http://schemas.microsoft.com/office/drawing/2010/main" val="0"/>
@@ -963,6 +1051,30 @@
           <w:lang w:val="vi-VN"/>
         </w:rPr>
       </w:pPr>
+      <w:r>
+        <w:rPr>
+          <w:rFonts w:eastAsiaTheme="minorEastAsia" w:hint="eastAsia"/>
+          <w:lang w:val="vi-VN"/>
+        </w:rPr>
+        <w:t>３．</w:t>
+      </w:r>
+      <w:r>
+        <w:rPr>
+          <w:rFonts w:eastAsiaTheme="minorEastAsia" w:hint="eastAsia"/>
+          <w:lang w:val="vi-VN"/>
+        </w:rPr>
+        <w:t>サーチページ</w:t>
+      </w:r>
+      <w:bookmarkStart w:id="0" w:name="_GoBack"/>
+      <w:bookmarkEnd w:id="0"/>
+    </w:p>
+    <w:p>
+      <w:pPr>
+        <w:rPr>
+          <w:rFonts w:eastAsiaTheme="minorEastAsia" w:hint="eastAsia"/>
+          <w:noProof/>
+        </w:rPr>
+      </w:pPr>
     </w:p>
     <w:p>
       <w:pPr>
@@ -994,7 +1106,7 @@
                     </pic:cNvPicPr>
                   </pic:nvPicPr>
                   <pic:blipFill>
-                    <a:blip r:embed="rId7">
+                    <a:blip r:embed="rId8">
                       <a:extLst>
                         <a:ext uri="{28A0092B-C50C-407E-A947-70E740481C1C}">
                           <a14:useLocalDpi xmlns:a14="http://schemas.microsoft.com/office/drawing/2010/main" val="0"/>
@@ -1061,6 +1173,7 @@
                 <w:rFonts w:ascii="Times New Roman" w:eastAsiaTheme="minorEastAsia" w:hAnsi="Times New Roman" w:cs="Times New Roman" w:hint="eastAsia"/>
                 <w:lang w:eastAsia="ja-JP"/>
               </w:rPr>
+              <w:lastRenderedPageBreak/>
               <w:t>ステップ</w:t>
             </w:r>
           </w:p>
@@ -1184,7 +1297,6 @@
               <w:rPr>
                 <w:rFonts w:ascii="Times New Roman" w:eastAsiaTheme="minorEastAsia" w:hAnsi="Times New Roman" w:cs="Times New Roman"/>
               </w:rPr>
-              <w:lastRenderedPageBreak/>
               <w:t>2</w:t>
             </w:r>
           </w:p>
@@ -1659,8 +1771,6 @@
           <w:rFonts w:eastAsiaTheme="minorEastAsia"/>
         </w:rPr>
       </w:pPr>
-      <w:bookmarkStart w:id="0" w:name="_GoBack"/>
-      <w:bookmarkEnd w:id="0"/>
     </w:p>
     <w:p>
       <w:pPr>
@@ -1692,7 +1802,7 @@
                     </pic:cNvPicPr>
                   </pic:nvPicPr>
                   <pic:blipFill>
-                    <a:blip r:embed="rId8">
+                    <a:blip r:embed="rId9">
                       <a:extLst>
                         <a:ext uri="{28A0092B-C50C-407E-A947-70E740481C1C}">
                           <a14:useLocalDpi xmlns:a14="http://schemas.microsoft.com/office/drawing/2010/main" val="0"/>
@@ -1841,7 +1951,7 @@
             <w:pPr>
               <w:cnfStyle w:val="000000100000" w:firstRow="0" w:lastRow="0" w:firstColumn="0" w:lastColumn="0" w:oddVBand="0" w:evenVBand="0" w:oddHBand="1" w:evenHBand="0" w:firstRowFirstColumn="0" w:firstRowLastColumn="0" w:lastRowFirstColumn="0" w:lastRowLastColumn="0"/>
               <w:rPr>
-                <w:rFonts w:ascii="Times New Roman" w:eastAsiaTheme="minorEastAsia" w:hAnsi="Times New Roman" w:cs="Times New Roman" w:hint="eastAsia"/>
+                <w:rFonts w:ascii="Times New Roman" w:eastAsiaTheme="minorEastAsia" w:hAnsi="Times New Roman" w:cs="Times New Roman"/>
                 <w:lang w:eastAsia="ja-JP"/>
               </w:rPr>
             </w:pPr>
@@ -3318,4 +3428,16 @@
   <a:objectDefaults/>
   <a:extraClrSchemeLst/>
 </a:theme>
+</file>
+
+<file path=customXml/item1.xml><?xml version="1.0" encoding="utf-8"?>
+<b:Sources xmlns:b="http://schemas.openxmlformats.org/officeDocument/2006/bibliography" xmlns="http://schemas.openxmlformats.org/officeDocument/2006/bibliography" SelectedStyle="\APA.XSL" StyleName="APA"/>
+</file>
+
+<file path=customXml/itemProps1.xml><?xml version="1.0" encoding="utf-8"?>
+<ds:datastoreItem xmlns:ds="http://schemas.openxmlformats.org/officeDocument/2006/customXml" ds:itemID="{1086968E-9EEF-4F25-89DD-7F67B0529021}">
+  <ds:schemaRefs>
+    <ds:schemaRef ds:uri="http://schemas.openxmlformats.org/officeDocument/2006/bibliography"/>
+  </ds:schemaRefs>
+</ds:datastoreItem>
 </file>
</xml_diff>

<commit_message>
Update Cancel Sq + UserGuide
</commit_message>
<xml_diff>
--- a/docs/temp/UserGuide.docx
+++ b/docs/temp/UserGuide.docx
@@ -1396,7 +1396,7 @@
             <w:pPr>
               <w:cnfStyle w:val="000000100000" w:firstRow="0" w:lastRow="0" w:firstColumn="0" w:lastColumn="0" w:oddVBand="0" w:evenVBand="0" w:oddHBand="1" w:evenHBand="0" w:firstRowFirstColumn="0" w:firstRowLastColumn="0" w:lastRowFirstColumn="0" w:lastRowLastColumn="0"/>
               <w:rPr>
-                <w:rFonts w:ascii="Times New Roman" w:eastAsiaTheme="minorEastAsia" w:hAnsi="Times New Roman" w:cs="Times New Roman" w:hint="eastAsia"/>
+                <w:rFonts w:ascii="Times New Roman" w:eastAsiaTheme="minorEastAsia" w:hAnsi="Times New Roman" w:cs="Times New Roman"/>
                 <w:lang w:val="vi-VN" w:eastAsia="ja-JP"/>
               </w:rPr>
             </w:pPr>
@@ -1591,16 +1591,30 @@
             <w:pPr>
               <w:cnfStyle w:val="000000000000" w:firstRow="0" w:lastRow="0" w:firstColumn="0" w:lastColumn="0" w:oddVBand="0" w:evenVBand="0" w:oddHBand="0" w:evenHBand="0" w:firstRowFirstColumn="0" w:firstRowLastColumn="0" w:lastRowFirstColumn="0" w:lastRowLastColumn="0"/>
               <w:rPr>
-                <w:rFonts w:ascii="Times New Roman" w:eastAsiaTheme="minorEastAsia" w:hAnsi="Times New Roman" w:cs="Times New Roman"/>
+                <w:rFonts w:ascii="Times New Roman" w:eastAsiaTheme="minorEastAsia" w:hAnsi="Times New Roman" w:cs="Times New Roman" w:hint="eastAsia"/>
+                <w:lang w:eastAsia="ja-JP"/>
+              </w:rPr>
+            </w:pPr>
+            <w:r>
+              <w:rPr>
+                <w:rFonts w:ascii="Times New Roman" w:eastAsiaTheme="minorEastAsia" w:hAnsi="Times New Roman" w:cs="Times New Roman" w:hint="eastAsia"/>
                 <w:lang w:val="vi-VN" w:eastAsia="ja-JP"/>
               </w:rPr>
-            </w:pPr>
+              <w:t>もっと詳細</w:t>
+            </w:r>
             <w:r>
               <w:rPr>
                 <w:rFonts w:ascii="Times New Roman" w:eastAsiaTheme="minorEastAsia" w:hAnsi="Times New Roman" w:cs="Times New Roman" w:hint="eastAsia"/>
                 <w:lang w:val="vi-VN" w:eastAsia="ja-JP"/>
               </w:rPr>
-              <w:t>もっと詳細</w:t>
+              <w:t>情報</w:t>
+            </w:r>
+            <w:r>
+              <w:rPr>
+                <w:rFonts w:ascii="Courier New" w:eastAsiaTheme="minorEastAsia" w:hAnsi="Courier New" w:cs="Courier New" w:hint="eastAsia"/>
+                <w:lang w:eastAsia="ja-JP"/>
+              </w:rPr>
+              <w:t>で探したいなら、「」タブをクリックして</w:t>
             </w:r>
           </w:p>
         </w:tc>
@@ -1653,15 +1667,29 @@
               <w:cnfStyle w:val="000000100000" w:firstRow="0" w:lastRow="0" w:firstColumn="0" w:lastColumn="0" w:oddVBand="0" w:evenVBand="0" w:oddHBand="1" w:evenHBand="0" w:firstRowFirstColumn="0" w:firstRowLastColumn="0" w:lastRowFirstColumn="0" w:lastRowLastColumn="0"/>
               <w:rPr>
                 <w:rFonts w:ascii="Times New Roman" w:eastAsiaTheme="minorEastAsia" w:hAnsi="Times New Roman" w:cs="Times New Roman"/>
-                <w:lang w:val="vi-VN"/>
-              </w:rPr>
-            </w:pPr>
-            <w:r>
-              <w:rPr>
-                <w:rFonts w:ascii="Times New Roman" w:eastAsiaTheme="minorEastAsia" w:hAnsi="Times New Roman" w:cs="Times New Roman" w:hint="eastAsia"/>
                 <w:lang w:val="vi-VN" w:eastAsia="ja-JP"/>
               </w:rPr>
+            </w:pPr>
+            <w:r>
+              <w:rPr>
+                <w:rFonts w:ascii="Times New Roman" w:eastAsiaTheme="minorEastAsia" w:hAnsi="Times New Roman" w:cs="Times New Roman" w:hint="eastAsia"/>
+                <w:lang w:val="vi-VN" w:eastAsia="ja-JP"/>
+              </w:rPr>
               <w:t>評価のソート</w:t>
+            </w:r>
+            <w:r>
+              <w:rPr>
+                <w:rFonts w:ascii="Times New Roman" w:eastAsiaTheme="minorEastAsia" w:hAnsi="Times New Roman" w:cs="Times New Roman" w:hint="eastAsia"/>
+                <w:lang w:val="vi-VN" w:eastAsia="ja-JP"/>
+              </w:rPr>
+              <w:t>で探したいなら</w:t>
+            </w:r>
+            <w:r>
+              <w:rPr>
+                <w:rFonts w:ascii="Courier New" w:eastAsiaTheme="minorEastAsia" w:hAnsi="Courier New" w:cs="Courier New" w:hint="eastAsia"/>
+                <w:lang w:eastAsia="ja-JP"/>
+              </w:rPr>
+              <w:t>、「」タブをクリックして</w:t>
             </w:r>
           </w:p>
         </w:tc>
@@ -1808,670 +1836,8 @@
     <w:p>
       <w:pPr>
         <w:rPr>
-          <w:rFonts w:eastAsiaTheme="minorEastAsia"/>
-        </w:rPr>
-      </w:pPr>
-      <w:r>
-        <w:rPr>
+          <w:rFonts w:eastAsiaTheme="minorEastAsia" w:hint="eastAsia"/>
           <w:noProof/>
-        </w:rPr>
-        <w:lastRenderedPageBreak/>
-        <w:drawing>
-          <wp:inline distT="0" distB="0" distL="0" distR="0" wp14:anchorId="39752778" wp14:editId="5E780A19">
-            <wp:extent cx="5895242" cy="8223738"/>
-            <wp:effectExtent l="19050" t="0" r="0" b="0"/>
-            <wp:docPr id="1" name="Picture 0" descr="viewvehicle information.png"/>
-            <wp:cNvGraphicFramePr>
-              <a:graphicFrameLocks xmlns:a="http://schemas.openxmlformats.org/drawingml/2006/main" noChangeAspect="1"/>
-            </wp:cNvGraphicFramePr>
-            <a:graphic xmlns:a="http://schemas.openxmlformats.org/drawingml/2006/main">
-              <a:graphicData uri="http://schemas.openxmlformats.org/drawingml/2006/picture">
-                <pic:pic xmlns:pic="http://schemas.openxmlformats.org/drawingml/2006/picture">
-                  <pic:nvPicPr>
-                    <pic:cNvPr id="0" name="viewvehicle information.png"/>
-                    <pic:cNvPicPr/>
-                  </pic:nvPicPr>
-                  <pic:blipFill>
-                    <a:blip r:embed="rId9" cstate="print"/>
-                    <a:stretch>
-                      <a:fillRect/>
-                    </a:stretch>
-                  </pic:blipFill>
-                  <pic:spPr>
-                    <a:xfrm>
-                      <a:off x="0" y="0"/>
-                      <a:ext cx="5899444" cy="8229600"/>
-                    </a:xfrm>
-                    <a:prstGeom prst="rect">
-                      <a:avLst/>
-                    </a:prstGeom>
-                  </pic:spPr>
-                </pic:pic>
-              </a:graphicData>
-            </a:graphic>
-          </wp:inline>
-        </w:drawing>
-      </w:r>
-    </w:p>
-    <w:tbl>
-      <w:tblPr>
-        <w:tblStyle w:val="GridTable4-Accent311"/>
-        <w:tblW w:w="7773" w:type="dxa"/>
-        <w:jc w:val="center"/>
-        <w:tblLook w:val="04A0" w:firstRow="1" w:lastRow="0" w:firstColumn="1" w:lastColumn="0" w:noHBand="0" w:noVBand="1"/>
-      </w:tblPr>
-      <w:tblGrid>
-        <w:gridCol w:w="1257"/>
-        <w:gridCol w:w="6516"/>
-      </w:tblGrid>
-      <w:tr>
-        <w:trPr>
-          <w:cnfStyle w:val="100000000000" w:firstRow="1" w:lastRow="0" w:firstColumn="0" w:lastColumn="0" w:oddVBand="0" w:evenVBand="0" w:oddHBand="0" w:evenHBand="0" w:firstRowFirstColumn="0" w:firstRowLastColumn="0" w:lastRowFirstColumn="0" w:lastRowLastColumn="0"/>
-          <w:trHeight w:val="503"/>
-          <w:jc w:val="center"/>
-        </w:trPr>
-        <w:tc>
-          <w:tcPr>
-            <w:cnfStyle w:val="001000000000" w:firstRow="0" w:lastRow="0" w:firstColumn="1" w:lastColumn="0" w:oddVBand="0" w:evenVBand="0" w:oddHBand="0" w:evenHBand="0" w:firstRowFirstColumn="0" w:firstRowLastColumn="0" w:lastRowFirstColumn="0" w:lastRowLastColumn="0"/>
-            <w:tcW w:w="1257" w:type="dxa"/>
-            <w:hideMark/>
-          </w:tcPr>
-          <w:p>
-            <w:pPr>
-              <w:rPr>
-                <w:rFonts w:ascii="Times New Roman" w:eastAsiaTheme="minorEastAsia" w:hAnsi="Times New Roman" w:cs="Times New Roman"/>
-                <w:lang w:eastAsia="ja-JP"/>
-              </w:rPr>
-            </w:pPr>
-            <w:r>
-              <w:rPr>
-                <w:rFonts w:ascii="Times New Roman" w:eastAsiaTheme="minorEastAsia" w:hAnsi="Times New Roman" w:cs="Times New Roman" w:hint="eastAsia"/>
-                <w:lang w:eastAsia="ja-JP"/>
-              </w:rPr>
-              <w:lastRenderedPageBreak/>
-              <w:t>ステップ</w:t>
-            </w:r>
-          </w:p>
-        </w:tc>
-        <w:tc>
-          <w:tcPr>
-            <w:tcW w:w="6516" w:type="dxa"/>
-            <w:hideMark/>
-          </w:tcPr>
-          <w:p>
-            <w:pPr>
-              <w:tabs>
-                <w:tab w:val="left" w:pos="2070"/>
-              </w:tabs>
-              <w:cnfStyle w:val="100000000000" w:firstRow="1" w:lastRow="0" w:firstColumn="0" w:lastColumn="0" w:oddVBand="0" w:evenVBand="0" w:oddHBand="0" w:evenHBand="0" w:firstRowFirstColumn="0" w:firstRowLastColumn="0" w:lastRowFirstColumn="0" w:lastRowLastColumn="0"/>
-              <w:rPr>
-                <w:rFonts w:ascii="Times New Roman" w:hAnsi="Times New Roman" w:cs="Times New Roman"/>
-              </w:rPr>
-            </w:pPr>
-            <w:r>
-              <w:rPr>
-                <w:rFonts w:asciiTheme="minorEastAsia" w:eastAsiaTheme="minorEastAsia" w:hAnsiTheme="minorEastAsia" w:cs="Times New Roman" w:hint="eastAsia"/>
-                <w:lang w:eastAsia="ja-JP"/>
-              </w:rPr>
-              <w:t>説明</w:t>
-            </w:r>
-            <w:r>
-              <w:rPr>
-                <w:rFonts w:ascii="Times New Roman" w:hAnsi="Times New Roman" w:cs="Times New Roman"/>
-              </w:rPr>
-              <w:tab/>
-            </w:r>
-          </w:p>
-        </w:tc>
-      </w:tr>
-      <w:tr>
-        <w:trPr>
-          <w:cnfStyle w:val="000000100000" w:firstRow="0" w:lastRow="0" w:firstColumn="0" w:lastColumn="0" w:oddVBand="0" w:evenVBand="0" w:oddHBand="1" w:evenHBand="0" w:firstRowFirstColumn="0" w:firstRowLastColumn="0" w:lastRowFirstColumn="0" w:lastRowLastColumn="0"/>
-          <w:trHeight w:val="485"/>
-          <w:jc w:val="center"/>
-        </w:trPr>
-        <w:tc>
-          <w:tcPr>
-            <w:cnfStyle w:val="001000000000" w:firstRow="0" w:lastRow="0" w:firstColumn="1" w:lastColumn="0" w:oddVBand="0" w:evenVBand="0" w:oddHBand="0" w:evenHBand="0" w:firstRowFirstColumn="0" w:firstRowLastColumn="0" w:lastRowFirstColumn="0" w:lastRowLastColumn="0"/>
-            <w:tcW w:w="1257" w:type="dxa"/>
-            <w:tcBorders>
-              <w:top w:val="single" w:sz="4" w:space="0" w:color="ACD7CA"/>
-              <w:left w:val="single" w:sz="4" w:space="0" w:color="ACD7CA"/>
-              <w:bottom w:val="single" w:sz="4" w:space="0" w:color="ACD7CA"/>
-              <w:right w:val="single" w:sz="4" w:space="0" w:color="ACD7CA"/>
-            </w:tcBorders>
-            <w:hideMark/>
-          </w:tcPr>
-          <w:p>
-            <w:pPr>
-              <w:rPr>
-                <w:rFonts w:ascii="Times New Roman" w:eastAsiaTheme="minorEastAsia" w:hAnsi="Times New Roman" w:cs="Times New Roman"/>
-              </w:rPr>
-            </w:pPr>
-            <w:r>
-              <w:rPr>
-                <w:rFonts w:ascii="Times New Roman" w:eastAsiaTheme="minorEastAsia" w:hAnsi="Times New Roman" w:cs="Times New Roman"/>
-              </w:rPr>
-              <w:t>1</w:t>
-            </w:r>
-          </w:p>
-        </w:tc>
-        <w:tc>
-          <w:tcPr>
-            <w:tcW w:w="6516" w:type="dxa"/>
-            <w:tcBorders>
-              <w:top w:val="single" w:sz="4" w:space="0" w:color="ACD7CA"/>
-              <w:left w:val="single" w:sz="4" w:space="0" w:color="ACD7CA"/>
-              <w:bottom w:val="single" w:sz="4" w:space="0" w:color="ACD7CA"/>
-              <w:right w:val="single" w:sz="4" w:space="0" w:color="ACD7CA"/>
-            </w:tcBorders>
-            <w:hideMark/>
-          </w:tcPr>
-          <w:p>
-            <w:pPr>
-              <w:cnfStyle w:val="000000100000" w:firstRow="0" w:lastRow="0" w:firstColumn="0" w:lastColumn="0" w:oddVBand="0" w:evenVBand="0" w:oddHBand="1" w:evenHBand="0" w:firstRowFirstColumn="0" w:firstRowLastColumn="0" w:lastRowFirstColumn="0" w:lastRowLastColumn="0"/>
-              <w:rPr>
-                <w:rFonts w:ascii="Times New Roman" w:eastAsiaTheme="minorEastAsia" w:hAnsi="Times New Roman" w:cs="Times New Roman"/>
-                <w:lang w:eastAsia="ja-JP"/>
-              </w:rPr>
-            </w:pPr>
-          </w:p>
-        </w:tc>
-      </w:tr>
-      <w:tr>
-        <w:trPr>
-          <w:trHeight w:val="521"/>
-          <w:jc w:val="center"/>
-        </w:trPr>
-        <w:tc>
-          <w:tcPr>
-            <w:cnfStyle w:val="001000000000" w:firstRow="0" w:lastRow="0" w:firstColumn="1" w:lastColumn="0" w:oddVBand="0" w:evenVBand="0" w:oddHBand="0" w:evenHBand="0" w:firstRowFirstColumn="0" w:firstRowLastColumn="0" w:lastRowFirstColumn="0" w:lastRowLastColumn="0"/>
-            <w:tcW w:w="1257" w:type="dxa"/>
-            <w:tcBorders>
-              <w:top w:val="single" w:sz="4" w:space="0" w:color="ACD7CA"/>
-              <w:left w:val="single" w:sz="4" w:space="0" w:color="ACD7CA"/>
-              <w:bottom w:val="single" w:sz="4" w:space="0" w:color="ACD7CA"/>
-              <w:right w:val="single" w:sz="4" w:space="0" w:color="ACD7CA"/>
-            </w:tcBorders>
-            <w:hideMark/>
-          </w:tcPr>
-          <w:p>
-            <w:pPr>
-              <w:rPr>
-                <w:rFonts w:ascii="Times New Roman" w:eastAsiaTheme="minorEastAsia" w:hAnsi="Times New Roman" w:cs="Times New Roman"/>
-              </w:rPr>
-            </w:pPr>
-            <w:r>
-              <w:rPr>
-                <w:rFonts w:ascii="Times New Roman" w:eastAsiaTheme="minorEastAsia" w:hAnsi="Times New Roman" w:cs="Times New Roman"/>
-              </w:rPr>
-              <w:t>2</w:t>
-            </w:r>
-          </w:p>
-        </w:tc>
-        <w:tc>
-          <w:tcPr>
-            <w:tcW w:w="6516" w:type="dxa"/>
-            <w:tcBorders>
-              <w:top w:val="single" w:sz="4" w:space="0" w:color="ACD7CA"/>
-              <w:left w:val="single" w:sz="4" w:space="0" w:color="ACD7CA"/>
-              <w:bottom w:val="single" w:sz="4" w:space="0" w:color="ACD7CA"/>
-              <w:right w:val="single" w:sz="4" w:space="0" w:color="ACD7CA"/>
-            </w:tcBorders>
-            <w:hideMark/>
-          </w:tcPr>
-          <w:p>
-            <w:pPr>
-              <w:cnfStyle w:val="000000000000" w:firstRow="0" w:lastRow="0" w:firstColumn="0" w:lastColumn="0" w:oddVBand="0" w:evenVBand="0" w:oddHBand="0" w:evenHBand="0" w:firstRowFirstColumn="0" w:firstRowLastColumn="0" w:lastRowFirstColumn="0" w:lastRowLastColumn="0"/>
-              <w:rPr>
-                <w:rFonts w:ascii="Times New Roman" w:hAnsi="Times New Roman" w:cs="Times New Roman"/>
-                <w:lang w:eastAsia="ja-JP"/>
-              </w:rPr>
-            </w:pPr>
-            <w:r>
-              <w:rPr>
-                <w:rFonts w:ascii="Courier New" w:eastAsiaTheme="minorEastAsia" w:hAnsi="Courier New" w:cs="Courier New" w:hint="eastAsia"/>
-                <w:lang w:eastAsia="ja-JP"/>
-              </w:rPr>
-              <w:t>評価を見たいなら、「」を</w:t>
-            </w:r>
-            <w:r>
-              <w:rPr>
-                <w:rFonts w:asciiTheme="minorEastAsia" w:eastAsiaTheme="minorEastAsia" w:hAnsiTheme="minorEastAsia" w:cs="Times New Roman" w:hint="eastAsia"/>
-                <w:lang w:eastAsia="ja-JP"/>
-              </w:rPr>
-              <w:t>クリックして</w:t>
-            </w:r>
-          </w:p>
-        </w:tc>
-      </w:tr>
-      <w:tr>
-        <w:trPr>
-          <w:cnfStyle w:val="000000100000" w:firstRow="0" w:lastRow="0" w:firstColumn="0" w:lastColumn="0" w:oddVBand="0" w:evenVBand="0" w:oddHBand="1" w:evenHBand="0" w:firstRowFirstColumn="0" w:firstRowLastColumn="0" w:lastRowFirstColumn="0" w:lastRowLastColumn="0"/>
-          <w:trHeight w:val="424"/>
-          <w:jc w:val="center"/>
-        </w:trPr>
-        <w:tc>
-          <w:tcPr>
-            <w:cnfStyle w:val="001000000000" w:firstRow="0" w:lastRow="0" w:firstColumn="1" w:lastColumn="0" w:oddVBand="0" w:evenVBand="0" w:oddHBand="0" w:evenHBand="0" w:firstRowFirstColumn="0" w:firstRowLastColumn="0" w:lastRowFirstColumn="0" w:lastRowLastColumn="0"/>
-            <w:tcW w:w="1257" w:type="dxa"/>
-            <w:tcBorders>
-              <w:top w:val="single" w:sz="4" w:space="0" w:color="ACD7CA"/>
-              <w:left w:val="single" w:sz="4" w:space="0" w:color="ACD7CA"/>
-              <w:bottom w:val="single" w:sz="4" w:space="0" w:color="ACD7CA"/>
-              <w:right w:val="single" w:sz="4" w:space="0" w:color="ACD7CA"/>
-            </w:tcBorders>
-            <w:hideMark/>
-          </w:tcPr>
-          <w:p>
-            <w:pPr>
-              <w:rPr>
-                <w:rFonts w:ascii="Times New Roman" w:eastAsiaTheme="minorEastAsia" w:hAnsi="Times New Roman" w:cs="Times New Roman"/>
-              </w:rPr>
-            </w:pPr>
-            <w:r>
-              <w:rPr>
-                <w:rFonts w:ascii="Times New Roman" w:eastAsiaTheme="minorEastAsia" w:hAnsi="Times New Roman" w:cs="Times New Roman"/>
-              </w:rPr>
-              <w:t>3</w:t>
-            </w:r>
-          </w:p>
-        </w:tc>
-        <w:tc>
-          <w:tcPr>
-            <w:tcW w:w="6516" w:type="dxa"/>
-            <w:tcBorders>
-              <w:top w:val="single" w:sz="4" w:space="0" w:color="ACD7CA"/>
-              <w:left w:val="single" w:sz="4" w:space="0" w:color="ACD7CA"/>
-              <w:bottom w:val="single" w:sz="4" w:space="0" w:color="ACD7CA"/>
-              <w:right w:val="single" w:sz="4" w:space="0" w:color="ACD7CA"/>
-            </w:tcBorders>
-            <w:hideMark/>
-          </w:tcPr>
-          <w:p>
-            <w:pPr>
-              <w:cnfStyle w:val="000000100000" w:firstRow="0" w:lastRow="0" w:firstColumn="0" w:lastColumn="0" w:oddVBand="0" w:evenVBand="0" w:oddHBand="1" w:evenHBand="0" w:firstRowFirstColumn="0" w:firstRowLastColumn="0" w:lastRowFirstColumn="0" w:lastRowLastColumn="0"/>
-              <w:rPr>
-                <w:rFonts w:ascii="Times New Roman" w:eastAsiaTheme="minorEastAsia" w:hAnsi="Times New Roman" w:cs="Times New Roman"/>
-                <w:lang w:val="vi-VN" w:eastAsia="ja-JP"/>
-              </w:rPr>
-            </w:pPr>
-            <w:r>
-              <w:rPr>
-                <w:rFonts w:ascii="Times New Roman" w:eastAsiaTheme="minorEastAsia" w:hAnsi="Times New Roman" w:cs="Times New Roman" w:hint="eastAsia"/>
-                <w:lang w:eastAsia="ja-JP"/>
-              </w:rPr>
-              <w:t>店の情報を見たいなら、「」をクリックして</w:t>
-            </w:r>
-          </w:p>
-        </w:tc>
-      </w:tr>
-      <w:tr>
-        <w:trPr>
-          <w:trHeight w:val="424"/>
-          <w:jc w:val="center"/>
-        </w:trPr>
-        <w:tc>
-          <w:tcPr>
-            <w:cnfStyle w:val="001000000000" w:firstRow="0" w:lastRow="0" w:firstColumn="1" w:lastColumn="0" w:oddVBand="0" w:evenVBand="0" w:oddHBand="0" w:evenHBand="0" w:firstRowFirstColumn="0" w:firstRowLastColumn="0" w:lastRowFirstColumn="0" w:lastRowLastColumn="0"/>
-            <w:tcW w:w="1257" w:type="dxa"/>
-            <w:tcBorders>
-              <w:top w:val="single" w:sz="4" w:space="0" w:color="ACD7CA"/>
-              <w:left w:val="single" w:sz="4" w:space="0" w:color="ACD7CA"/>
-              <w:bottom w:val="single" w:sz="4" w:space="0" w:color="ACD7CA"/>
-              <w:right w:val="single" w:sz="4" w:space="0" w:color="ACD7CA"/>
-            </w:tcBorders>
-            <w:hideMark/>
-          </w:tcPr>
-          <w:p>
-            <w:pPr>
-              <w:rPr>
-                <w:rFonts w:ascii="Times New Roman" w:eastAsiaTheme="minorEastAsia" w:hAnsi="Times New Roman" w:cs="Times New Roman"/>
-                <w:lang w:val="vi-VN"/>
-              </w:rPr>
-            </w:pPr>
-            <w:r>
-              <w:rPr>
-                <w:rFonts w:ascii="Times New Roman" w:eastAsiaTheme="minorEastAsia" w:hAnsi="Times New Roman" w:cs="Times New Roman"/>
-                <w:lang w:val="vi-VN"/>
-              </w:rPr>
-              <w:t>4</w:t>
-            </w:r>
-          </w:p>
-        </w:tc>
-        <w:tc>
-          <w:tcPr>
-            <w:tcW w:w="6516" w:type="dxa"/>
-            <w:tcBorders>
-              <w:top w:val="single" w:sz="4" w:space="0" w:color="ACD7CA"/>
-              <w:left w:val="single" w:sz="4" w:space="0" w:color="ACD7CA"/>
-              <w:bottom w:val="single" w:sz="4" w:space="0" w:color="ACD7CA"/>
-              <w:right w:val="single" w:sz="4" w:space="0" w:color="ACD7CA"/>
-            </w:tcBorders>
-            <w:hideMark/>
-          </w:tcPr>
-          <w:p>
-            <w:pPr>
-              <w:cnfStyle w:val="000000000000" w:firstRow="0" w:lastRow="0" w:firstColumn="0" w:lastColumn="0" w:oddVBand="0" w:evenVBand="0" w:oddHBand="0" w:evenHBand="0" w:firstRowFirstColumn="0" w:firstRowLastColumn="0" w:lastRowFirstColumn="0" w:lastRowLastColumn="0"/>
-              <w:rPr>
-                <w:rFonts w:ascii="Times New Roman" w:eastAsiaTheme="minorEastAsia" w:hAnsi="Times New Roman" w:cs="Times New Roman"/>
-                <w:lang w:eastAsia="ja-JP"/>
-              </w:rPr>
-            </w:pPr>
-          </w:p>
-        </w:tc>
-      </w:tr>
-      <w:tr>
-        <w:trPr>
-          <w:cnfStyle w:val="000000100000" w:firstRow="0" w:lastRow="0" w:firstColumn="0" w:lastColumn="0" w:oddVBand="0" w:evenVBand="0" w:oddHBand="1" w:evenHBand="0" w:firstRowFirstColumn="0" w:firstRowLastColumn="0" w:lastRowFirstColumn="0" w:lastRowLastColumn="0"/>
-          <w:trHeight w:val="424"/>
-          <w:jc w:val="center"/>
-        </w:trPr>
-        <w:tc>
-          <w:tcPr>
-            <w:cnfStyle w:val="001000000000" w:firstRow="0" w:lastRow="0" w:firstColumn="1" w:lastColumn="0" w:oddVBand="0" w:evenVBand="0" w:oddHBand="0" w:evenHBand="0" w:firstRowFirstColumn="0" w:firstRowLastColumn="0" w:lastRowFirstColumn="0" w:lastRowLastColumn="0"/>
-            <w:tcW w:w="1257" w:type="dxa"/>
-            <w:tcBorders>
-              <w:top w:val="single" w:sz="4" w:space="0" w:color="ACD7CA"/>
-              <w:left w:val="single" w:sz="4" w:space="0" w:color="ACD7CA"/>
-              <w:bottom w:val="single" w:sz="4" w:space="0" w:color="ACD7CA"/>
-              <w:right w:val="single" w:sz="4" w:space="0" w:color="ACD7CA"/>
-            </w:tcBorders>
-          </w:tcPr>
-          <w:p>
-            <w:pPr>
-              <w:rPr>
-                <w:rFonts w:ascii="Times New Roman" w:eastAsiaTheme="minorEastAsia" w:hAnsi="Times New Roman" w:cs="Times New Roman"/>
-              </w:rPr>
-            </w:pPr>
-            <w:r>
-              <w:rPr>
-                <w:rFonts w:ascii="Times New Roman" w:eastAsiaTheme="minorEastAsia" w:hAnsi="Times New Roman" w:cs="Times New Roman"/>
-              </w:rPr>
-              <w:t>5</w:t>
-            </w:r>
-          </w:p>
-        </w:tc>
-        <w:tc>
-          <w:tcPr>
-            <w:tcW w:w="6516" w:type="dxa"/>
-            <w:tcBorders>
-              <w:top w:val="single" w:sz="4" w:space="0" w:color="ACD7CA"/>
-              <w:left w:val="single" w:sz="4" w:space="0" w:color="ACD7CA"/>
-              <w:bottom w:val="single" w:sz="4" w:space="0" w:color="ACD7CA"/>
-              <w:right w:val="single" w:sz="4" w:space="0" w:color="ACD7CA"/>
-            </w:tcBorders>
-          </w:tcPr>
-          <w:p>
-            <w:pPr>
-              <w:cnfStyle w:val="000000100000" w:firstRow="0" w:lastRow="0" w:firstColumn="0" w:lastColumn="0" w:oddVBand="0" w:evenVBand="0" w:oddHBand="1" w:evenHBand="0" w:firstRowFirstColumn="0" w:firstRowLastColumn="0" w:lastRowFirstColumn="0" w:lastRowLastColumn="0"/>
-              <w:rPr>
-                <w:rFonts w:ascii="Times New Roman" w:eastAsiaTheme="minorEastAsia" w:hAnsi="Times New Roman" w:cs="Times New Roman"/>
-                <w:lang w:eastAsia="ja-JP"/>
-              </w:rPr>
-            </w:pPr>
-            <w:r>
-              <w:rPr>
-                <w:rFonts w:ascii="Times New Roman" w:eastAsiaTheme="minorEastAsia" w:hAnsi="Times New Roman" w:cs="Times New Roman" w:hint="eastAsia"/>
-                <w:lang w:val="vi-VN" w:eastAsia="ja-JP"/>
-              </w:rPr>
-              <w:t>全部写真を見たいなら、写真をクリックして</w:t>
-            </w:r>
-          </w:p>
-        </w:tc>
-      </w:tr>
-      <w:tr>
-        <w:trPr>
-          <w:trHeight w:val="424"/>
-          <w:jc w:val="center"/>
-        </w:trPr>
-        <w:tc>
-          <w:tcPr>
-            <w:cnfStyle w:val="001000000000" w:firstRow="0" w:lastRow="0" w:firstColumn="1" w:lastColumn="0" w:oddVBand="0" w:evenVBand="0" w:oddHBand="0" w:evenHBand="0" w:firstRowFirstColumn="0" w:firstRowLastColumn="0" w:lastRowFirstColumn="0" w:lastRowLastColumn="0"/>
-            <w:tcW w:w="1257" w:type="dxa"/>
-            <w:tcBorders>
-              <w:top w:val="single" w:sz="4" w:space="0" w:color="ACD7CA"/>
-              <w:left w:val="single" w:sz="4" w:space="0" w:color="ACD7CA"/>
-              <w:bottom w:val="single" w:sz="4" w:space="0" w:color="ACD7CA"/>
-              <w:right w:val="single" w:sz="4" w:space="0" w:color="ACD7CA"/>
-            </w:tcBorders>
-          </w:tcPr>
-          <w:p>
-            <w:pPr>
-              <w:rPr>
-                <w:rFonts w:ascii="Times New Roman" w:eastAsiaTheme="minorEastAsia" w:hAnsi="Times New Roman" w:cs="Times New Roman"/>
-                <w:lang w:eastAsia="ja-JP"/>
-              </w:rPr>
-            </w:pPr>
-            <w:r>
-              <w:rPr>
-                <w:rFonts w:ascii="Times New Roman" w:eastAsiaTheme="minorEastAsia" w:hAnsi="Times New Roman" w:cs="Times New Roman"/>
-                <w:lang w:eastAsia="ja-JP"/>
-              </w:rPr>
-              <w:t>6</w:t>
-            </w:r>
-          </w:p>
-        </w:tc>
-        <w:tc>
-          <w:tcPr>
-            <w:tcW w:w="6516" w:type="dxa"/>
-            <w:tcBorders>
-              <w:top w:val="single" w:sz="4" w:space="0" w:color="ACD7CA"/>
-              <w:left w:val="single" w:sz="4" w:space="0" w:color="ACD7CA"/>
-              <w:bottom w:val="single" w:sz="4" w:space="0" w:color="ACD7CA"/>
-              <w:right w:val="single" w:sz="4" w:space="0" w:color="ACD7CA"/>
-            </w:tcBorders>
-          </w:tcPr>
-          <w:p>
-            <w:pPr>
-              <w:cnfStyle w:val="000000000000" w:firstRow="0" w:lastRow="0" w:firstColumn="0" w:lastColumn="0" w:oddVBand="0" w:evenVBand="0" w:oddHBand="0" w:evenHBand="0" w:firstRowFirstColumn="0" w:firstRowLastColumn="0" w:lastRowFirstColumn="0" w:lastRowLastColumn="0"/>
-              <w:rPr>
-                <w:rFonts w:ascii="Times New Roman" w:eastAsiaTheme="minorEastAsia" w:hAnsi="Times New Roman" w:cs="Times New Roman"/>
-                <w:lang w:val="vi-VN" w:eastAsia="ja-JP"/>
-              </w:rPr>
-            </w:pPr>
-            <w:bookmarkStart w:id="0" w:name="_GoBack"/>
-            <w:bookmarkEnd w:id="0"/>
-          </w:p>
-        </w:tc>
-      </w:tr>
-      <w:tr>
-        <w:trPr>
-          <w:cnfStyle w:val="000000100000" w:firstRow="0" w:lastRow="0" w:firstColumn="0" w:lastColumn="0" w:oddVBand="0" w:evenVBand="0" w:oddHBand="1" w:evenHBand="0" w:firstRowFirstColumn="0" w:firstRowLastColumn="0" w:lastRowFirstColumn="0" w:lastRowLastColumn="0"/>
-          <w:trHeight w:val="424"/>
-          <w:jc w:val="center"/>
-        </w:trPr>
-        <w:tc>
-          <w:tcPr>
-            <w:cnfStyle w:val="001000000000" w:firstRow="0" w:lastRow="0" w:firstColumn="1" w:lastColumn="0" w:oddVBand="0" w:evenVBand="0" w:oddHBand="0" w:evenHBand="0" w:firstRowFirstColumn="0" w:firstRowLastColumn="0" w:lastRowFirstColumn="0" w:lastRowLastColumn="0"/>
-            <w:tcW w:w="1257" w:type="dxa"/>
-            <w:tcBorders>
-              <w:top w:val="single" w:sz="4" w:space="0" w:color="ACD7CA"/>
-              <w:left w:val="single" w:sz="4" w:space="0" w:color="ACD7CA"/>
-              <w:bottom w:val="single" w:sz="4" w:space="0" w:color="ACD7CA"/>
-              <w:right w:val="single" w:sz="4" w:space="0" w:color="ACD7CA"/>
-            </w:tcBorders>
-          </w:tcPr>
-          <w:p>
-            <w:pPr>
-              <w:rPr>
-                <w:rFonts w:ascii="Times New Roman" w:eastAsiaTheme="minorEastAsia" w:hAnsi="Times New Roman" w:cs="Times New Roman"/>
-                <w:lang w:eastAsia="ja-JP"/>
-              </w:rPr>
-            </w:pPr>
-            <w:r>
-              <w:rPr>
-                <w:rFonts w:ascii="Times New Roman" w:eastAsiaTheme="minorEastAsia" w:hAnsi="Times New Roman" w:cs="Times New Roman"/>
-                <w:lang w:eastAsia="ja-JP"/>
-              </w:rPr>
-              <w:t>7</w:t>
-            </w:r>
-          </w:p>
-        </w:tc>
-        <w:tc>
-          <w:tcPr>
-            <w:tcW w:w="6516" w:type="dxa"/>
-            <w:tcBorders>
-              <w:top w:val="single" w:sz="4" w:space="0" w:color="ACD7CA"/>
-              <w:left w:val="single" w:sz="4" w:space="0" w:color="ACD7CA"/>
-              <w:bottom w:val="single" w:sz="4" w:space="0" w:color="ACD7CA"/>
-              <w:right w:val="single" w:sz="4" w:space="0" w:color="ACD7CA"/>
-            </w:tcBorders>
-          </w:tcPr>
-          <w:p>
-            <w:pPr>
-              <w:cnfStyle w:val="000000100000" w:firstRow="0" w:lastRow="0" w:firstColumn="0" w:lastColumn="0" w:oddVBand="0" w:evenVBand="0" w:oddHBand="1" w:evenHBand="0" w:firstRowFirstColumn="0" w:firstRowLastColumn="0" w:lastRowFirstColumn="0" w:lastRowLastColumn="0"/>
-              <w:rPr>
-                <w:rFonts w:ascii="Times New Roman" w:eastAsiaTheme="minorEastAsia" w:hAnsi="Times New Roman" w:cs="Times New Roman"/>
-                <w:lang w:val="vi-VN"/>
-              </w:rPr>
-            </w:pPr>
-            <w:r>
-              <w:rPr>
-                <w:rFonts w:ascii="Times New Roman" w:eastAsiaTheme="minorEastAsia" w:hAnsi="Times New Roman" w:cs="Times New Roman" w:hint="eastAsia"/>
-                <w:lang w:val="vi-VN" w:eastAsia="ja-JP"/>
-              </w:rPr>
-              <w:t>評価のソート</w:t>
-            </w:r>
-          </w:p>
-        </w:tc>
-      </w:tr>
-      <w:tr>
-        <w:trPr>
-          <w:trHeight w:val="424"/>
-          <w:jc w:val="center"/>
-        </w:trPr>
-        <w:tc>
-          <w:tcPr>
-            <w:cnfStyle w:val="001000000000" w:firstRow="0" w:lastRow="0" w:firstColumn="1" w:lastColumn="0" w:oddVBand="0" w:evenVBand="0" w:oddHBand="0" w:evenHBand="0" w:firstRowFirstColumn="0" w:firstRowLastColumn="0" w:lastRowFirstColumn="0" w:lastRowLastColumn="0"/>
-            <w:tcW w:w="1257" w:type="dxa"/>
-            <w:tcBorders>
-              <w:top w:val="single" w:sz="4" w:space="0" w:color="ACD7CA"/>
-              <w:left w:val="single" w:sz="4" w:space="0" w:color="ACD7CA"/>
-              <w:bottom w:val="single" w:sz="4" w:space="0" w:color="ACD7CA"/>
-              <w:right w:val="single" w:sz="4" w:space="0" w:color="ACD7CA"/>
-            </w:tcBorders>
-          </w:tcPr>
-          <w:p>
-            <w:pPr>
-              <w:rPr>
-                <w:rFonts w:ascii="Times New Roman" w:eastAsiaTheme="minorEastAsia" w:hAnsi="Times New Roman" w:cs="Times New Roman"/>
-              </w:rPr>
-            </w:pPr>
-            <w:r>
-              <w:rPr>
-                <w:rFonts w:ascii="Times New Roman" w:eastAsiaTheme="minorEastAsia" w:hAnsi="Times New Roman" w:cs="Times New Roman"/>
-              </w:rPr>
-              <w:t>8</w:t>
-            </w:r>
-          </w:p>
-        </w:tc>
-        <w:tc>
-          <w:tcPr>
-            <w:tcW w:w="6516" w:type="dxa"/>
-            <w:tcBorders>
-              <w:top w:val="single" w:sz="4" w:space="0" w:color="ACD7CA"/>
-              <w:left w:val="single" w:sz="4" w:space="0" w:color="ACD7CA"/>
-              <w:bottom w:val="single" w:sz="4" w:space="0" w:color="ACD7CA"/>
-              <w:right w:val="single" w:sz="4" w:space="0" w:color="ACD7CA"/>
-            </w:tcBorders>
-          </w:tcPr>
-          <w:p>
-            <w:pPr>
-              <w:cnfStyle w:val="000000000000" w:firstRow="0" w:lastRow="0" w:firstColumn="0" w:lastColumn="0" w:oddVBand="0" w:evenVBand="0" w:oddHBand="0" w:evenHBand="0" w:firstRowFirstColumn="0" w:firstRowLastColumn="0" w:lastRowFirstColumn="0" w:lastRowLastColumn="0"/>
-              <w:rPr>
-                <w:rFonts w:ascii="Times New Roman" w:eastAsiaTheme="minorEastAsia" w:hAnsi="Times New Roman" w:cs="Times New Roman"/>
-                <w:lang w:val="vi-VN"/>
-              </w:rPr>
-            </w:pPr>
-            <w:r>
-              <w:rPr>
-                <w:rFonts w:ascii="Times New Roman" w:eastAsiaTheme="minorEastAsia" w:hAnsi="Times New Roman" w:cs="Times New Roman" w:hint="eastAsia"/>
-                <w:lang w:val="vi-VN" w:eastAsia="ja-JP"/>
-              </w:rPr>
-              <w:t>写真を動かして</w:t>
-            </w:r>
-          </w:p>
-        </w:tc>
-      </w:tr>
-      <w:tr>
-        <w:trPr>
-          <w:cnfStyle w:val="000000100000" w:firstRow="0" w:lastRow="0" w:firstColumn="0" w:lastColumn="0" w:oddVBand="0" w:evenVBand="0" w:oddHBand="1" w:evenHBand="0" w:firstRowFirstColumn="0" w:firstRowLastColumn="0" w:lastRowFirstColumn="0" w:lastRowLastColumn="0"/>
-          <w:trHeight w:val="424"/>
-          <w:jc w:val="center"/>
-        </w:trPr>
-        <w:tc>
-          <w:tcPr>
-            <w:cnfStyle w:val="001000000000" w:firstRow="0" w:lastRow="0" w:firstColumn="1" w:lastColumn="0" w:oddVBand="0" w:evenVBand="0" w:oddHBand="0" w:evenHBand="0" w:firstRowFirstColumn="0" w:firstRowLastColumn="0" w:lastRowFirstColumn="0" w:lastRowLastColumn="0"/>
-            <w:tcW w:w="1257" w:type="dxa"/>
-            <w:tcBorders>
-              <w:top w:val="single" w:sz="4" w:space="0" w:color="ACD7CA"/>
-              <w:left w:val="single" w:sz="4" w:space="0" w:color="ACD7CA"/>
-              <w:bottom w:val="single" w:sz="4" w:space="0" w:color="ACD7CA"/>
-              <w:right w:val="single" w:sz="4" w:space="0" w:color="ACD7CA"/>
-            </w:tcBorders>
-          </w:tcPr>
-          <w:p>
-            <w:pPr>
-              <w:rPr>
-                <w:rFonts w:ascii="Times New Roman" w:eastAsiaTheme="minorEastAsia" w:hAnsi="Times New Roman" w:cs="Times New Roman"/>
-              </w:rPr>
-            </w:pPr>
-            <w:r>
-              <w:rPr>
-                <w:rFonts w:ascii="Times New Roman" w:eastAsiaTheme="minorEastAsia" w:hAnsi="Times New Roman" w:cs="Times New Roman"/>
-              </w:rPr>
-              <w:t>9</w:t>
-            </w:r>
-          </w:p>
-        </w:tc>
-        <w:tc>
-          <w:tcPr>
-            <w:tcW w:w="6516" w:type="dxa"/>
-            <w:tcBorders>
-              <w:top w:val="single" w:sz="4" w:space="0" w:color="ACD7CA"/>
-              <w:left w:val="single" w:sz="4" w:space="0" w:color="ACD7CA"/>
-              <w:bottom w:val="single" w:sz="4" w:space="0" w:color="ACD7CA"/>
-              <w:right w:val="single" w:sz="4" w:space="0" w:color="ACD7CA"/>
-            </w:tcBorders>
-          </w:tcPr>
-          <w:p>
-            <w:pPr>
-              <w:cnfStyle w:val="000000100000" w:firstRow="0" w:lastRow="0" w:firstColumn="0" w:lastColumn="0" w:oddVBand="0" w:evenVBand="0" w:oddHBand="1" w:evenHBand="0" w:firstRowFirstColumn="0" w:firstRowLastColumn="0" w:lastRowFirstColumn="0" w:lastRowLastColumn="0"/>
-              <w:rPr>
-                <w:rFonts w:ascii="Times New Roman" w:eastAsiaTheme="minorEastAsia" w:hAnsi="Times New Roman" w:cs="Times New Roman"/>
-                <w:lang w:eastAsia="ja-JP"/>
-              </w:rPr>
-            </w:pPr>
-            <w:r>
-              <w:rPr>
-                <w:rFonts w:ascii="Times New Roman" w:eastAsiaTheme="minorEastAsia" w:hAnsi="Times New Roman" w:cs="Times New Roman" w:hint="eastAsia"/>
-                <w:lang w:eastAsia="ja-JP"/>
-              </w:rPr>
-              <w:t>車両</w:t>
-            </w:r>
-            <w:r>
-              <w:rPr>
-                <w:rFonts w:ascii="Courier New" w:eastAsiaTheme="minorEastAsia" w:hAnsi="Courier New" w:cs="Courier New" w:hint="eastAsia"/>
-                <w:lang w:eastAsia="ja-JP"/>
-              </w:rPr>
-              <w:t>の名前をクリックして、</w:t>
-            </w:r>
-            <w:r>
-              <w:rPr>
-                <w:rFonts w:ascii="Times New Roman" w:eastAsiaTheme="minorEastAsia" w:hAnsi="Times New Roman" w:cs="Times New Roman" w:hint="eastAsia"/>
-                <w:lang w:eastAsia="ja-JP"/>
-              </w:rPr>
-              <w:t>車両のディテールページを行きます。</w:t>
-            </w:r>
-          </w:p>
-        </w:tc>
-      </w:tr>
-    </w:tbl>
-    <w:p>
-      <w:pPr>
-        <w:rPr>
-          <w:rFonts w:eastAsiaTheme="minorEastAsia"/>
         </w:rPr>
       </w:pPr>
     </w:p>
@@ -2486,12 +1852,11 @@
           <w:rFonts w:eastAsiaTheme="minorEastAsia"/>
           <w:noProof/>
         </w:rPr>
-        <w:lastRenderedPageBreak/>
         <w:drawing>
           <wp:inline distT="0" distB="0" distL="0" distR="0">
-            <wp:extent cx="3131185" cy="5720715"/>
-            <wp:effectExtent l="0" t="0" r="0" b="0"/>
-            <wp:docPr id="4" name="Picture 4"/>
+            <wp:extent cx="5339715" cy="3769995"/>
+            <wp:effectExtent l="0" t="0" r="0" b="1905"/>
+            <wp:docPr id="5" name="Picture 5"/>
             <wp:cNvGraphicFramePr>
               <a:graphicFrameLocks xmlns:a="http://schemas.openxmlformats.org/drawingml/2006/main" noChangeAspect="1"/>
             </wp:cNvGraphicFramePr>
@@ -2505,7 +1870,7 @@
                     </pic:cNvPicPr>
                   </pic:nvPicPr>
                   <pic:blipFill>
-                    <a:blip r:embed="rId10">
+                    <a:blip r:embed="rId9">
                       <a:extLst>
                         <a:ext uri="{28A0092B-C50C-407E-A947-70E740481C1C}">
                           <a14:useLocalDpi xmlns:a14="http://schemas.microsoft.com/office/drawing/2010/main" val="0"/>
@@ -2520,7 +1885,7 @@
                   <pic:spPr bwMode="auto">
                     <a:xfrm>
                       <a:off x="0" y="0"/>
-                      <a:ext cx="3131185" cy="5720715"/>
+                      <a:ext cx="5339715" cy="3769995"/>
                     </a:xfrm>
                     <a:prstGeom prst="rect">
                       <a:avLst/>
@@ -2572,6 +1937,7 @@
                 <w:rFonts w:ascii="Times New Roman" w:eastAsiaTheme="minorEastAsia" w:hAnsi="Times New Roman" w:cs="Times New Roman" w:hint="eastAsia"/>
                 <w:lang w:eastAsia="ja-JP"/>
               </w:rPr>
+              <w:lastRenderedPageBreak/>
               <w:t>ステップ</w:t>
             </w:r>
           </w:p>
@@ -2654,30 +2020,104 @@
             <w:pPr>
               <w:cnfStyle w:val="000000100000" w:firstRow="0" w:lastRow="0" w:firstColumn="0" w:lastColumn="0" w:oddVBand="0" w:evenVBand="0" w:oddHBand="1" w:evenHBand="0" w:firstRowFirstColumn="0" w:firstRowLastColumn="0" w:lastRowFirstColumn="0" w:lastRowLastColumn="0"/>
               <w:rPr>
-                <w:rFonts w:ascii="Times New Roman" w:eastAsiaTheme="minorEastAsia" w:hAnsi="Times New Roman" w:cs="Times New Roman"/>
-                <w:lang w:eastAsia="ja-JP"/>
-              </w:rPr>
-            </w:pPr>
-            <w:r>
-              <w:rPr>
-                <w:rFonts w:ascii="Times New Roman" w:eastAsiaTheme="minorEastAsia" w:hAnsi="Times New Roman" w:cs="Times New Roman" w:hint="eastAsia"/>
-                <w:lang w:eastAsia="ja-JP"/>
-              </w:rPr>
-              <w:t>借りる</w:t>
-            </w:r>
-            <w:r>
-              <w:rPr>
-                <w:rFonts w:ascii="Times New Roman" w:eastAsiaTheme="minorEastAsia" w:hAnsi="Times New Roman" w:cs="Times New Roman"/>
-                <w:lang w:eastAsia="ja-JP"/>
-              </w:rPr>
-              <w:t>パッケージ</w:t>
+                <w:rFonts w:ascii="Times New Roman" w:eastAsiaTheme="minorEastAsia" w:hAnsi="Times New Roman" w:cs="Times New Roman" w:hint="eastAsia"/>
+                <w:lang w:eastAsia="ja-JP"/>
+              </w:rPr>
+            </w:pPr>
+            <w:r>
+              <w:rPr>
+                <w:rFonts w:ascii="Times New Roman" w:eastAsiaTheme="minorEastAsia" w:hAnsi="Times New Roman" w:cs="Times New Roman"/>
+                <w:lang w:eastAsia="ja-JP"/>
+              </w:rPr>
+              <w:t>[</w:t>
+            </w:r>
+            <w:r>
+              <w:rPr>
+                <w:rFonts w:ascii="Times New Roman" w:eastAsiaTheme="minorEastAsia" w:hAnsi="Times New Roman" w:cs="Times New Roman" w:hint="eastAsia"/>
+                <w:lang w:eastAsia="ja-JP"/>
+              </w:rPr>
+              <w:t>必要ない</w:t>
+            </w:r>
+            <w:r>
+              <w:rPr>
+                <w:rFonts w:ascii="Times New Roman" w:eastAsiaTheme="minorEastAsia" w:hAnsi="Times New Roman" w:cs="Times New Roman"/>
+                <w:lang w:eastAsia="ja-JP"/>
+              </w:rPr>
+              <w:t>]</w:t>
+            </w:r>
+            <w:r>
+              <w:rPr>
+                <w:rFonts w:ascii="Times New Roman" w:eastAsiaTheme="minorEastAsia" w:hAnsi="Times New Roman" w:cs="Times New Roman" w:hint="eastAsia"/>
+                <w:lang w:eastAsia="ja-JP"/>
+              </w:rPr>
+              <w:t xml:space="preserve">　</w:t>
+            </w:r>
+            <w:r>
+              <w:rPr>
+                <w:rFonts w:ascii="Times New Roman" w:eastAsiaTheme="minorEastAsia" w:hAnsi="Times New Roman" w:cs="Times New Roman" w:hint="eastAsia"/>
+                <w:lang w:eastAsia="ja-JP"/>
+              </w:rPr>
+              <w:t>車両の情報</w:t>
             </w:r>
             <w:r>
               <w:rPr>
                 <w:rFonts w:ascii="Courier New" w:eastAsiaTheme="minorEastAsia" w:hAnsi="Courier New" w:cs="Courier New" w:hint="eastAsia"/>
                 <w:lang w:eastAsia="ja-JP"/>
               </w:rPr>
-              <w:t>を選んで</w:t>
+              <w:t>を見たいなら</w:t>
+            </w:r>
+            <w:r>
+              <w:rPr>
+                <w:rFonts w:ascii="Times New Roman" w:eastAsiaTheme="minorEastAsia" w:hAnsi="Times New Roman" w:cs="Times New Roman"/>
+                <w:lang w:eastAsia="ja-JP"/>
+              </w:rPr>
+              <w:t>、「</w:t>
+            </w:r>
+            <w:proofErr w:type="spellStart"/>
+            <w:r>
+              <w:rPr>
+                <w:rFonts w:ascii="Times New Roman" w:eastAsiaTheme="minorEastAsia" w:hAnsi="Times New Roman" w:cs="Times New Roman"/>
+                <w:lang w:eastAsia="ja-JP"/>
+              </w:rPr>
+              <w:t>Thông</w:t>
+            </w:r>
+            <w:proofErr w:type="spellEnd"/>
+            <w:r>
+              <w:rPr>
+                <w:rFonts w:ascii="Times New Roman" w:eastAsiaTheme="minorEastAsia" w:hAnsi="Times New Roman" w:cs="Times New Roman"/>
+                <w:lang w:eastAsia="ja-JP"/>
+              </w:rPr>
+              <w:t xml:space="preserve"> tin </w:t>
+            </w:r>
+            <w:proofErr w:type="spellStart"/>
+            <w:r>
+              <w:rPr>
+                <w:rFonts w:ascii="Times New Roman" w:eastAsiaTheme="minorEastAsia" w:hAnsi="Times New Roman" w:cs="Times New Roman"/>
+                <w:lang w:eastAsia="ja-JP"/>
+              </w:rPr>
+              <w:t>xe</w:t>
+            </w:r>
+            <w:proofErr w:type="spellEnd"/>
+            <w:r>
+              <w:rPr>
+                <w:rFonts w:ascii="Times New Roman" w:eastAsiaTheme="minorEastAsia" w:hAnsi="Times New Roman" w:cs="Times New Roman"/>
+                <w:lang w:eastAsia="ja-JP"/>
+              </w:rPr>
+              <w:t>」</w:t>
+            </w:r>
+            <w:r>
+              <w:rPr>
+                <w:rFonts w:ascii="Courier New" w:eastAsiaTheme="minorEastAsia" w:hAnsi="Courier New" w:cs="Courier New" w:hint="eastAsia"/>
+                <w:lang w:eastAsia="ja-JP"/>
+              </w:rPr>
+              <w:t>をクリックし</w:t>
+            </w:r>
+            <w:r>
+              <w:rPr>
+                <w:rFonts w:ascii="Courier New" w:eastAsiaTheme="minorEastAsia" w:hAnsi="Courier New" w:cs="Courier New" w:hint="eastAsia"/>
+                <w:lang w:eastAsia="ja-JP"/>
+              </w:rPr>
+              <w:t>ます</w:t>
             </w:r>
           </w:p>
         </w:tc>
@@ -2734,24 +2174,91 @@
             </w:pPr>
             <w:r>
               <w:rPr>
+                <w:rFonts w:ascii="Times New Roman" w:eastAsiaTheme="minorEastAsia" w:hAnsi="Times New Roman" w:cs="Times New Roman"/>
+                <w:lang w:eastAsia="ja-JP"/>
+              </w:rPr>
+              <w:t>[</w:t>
+            </w:r>
+            <w:r>
+              <w:rPr>
+                <w:rFonts w:ascii="Times New Roman" w:eastAsiaTheme="minorEastAsia" w:hAnsi="Times New Roman" w:cs="Times New Roman" w:hint="eastAsia"/>
+                <w:lang w:eastAsia="ja-JP"/>
+              </w:rPr>
+              <w:t>必要ない</w:t>
+            </w:r>
+            <w:r>
+              <w:rPr>
+                <w:rFonts w:ascii="Times New Roman" w:eastAsiaTheme="minorEastAsia" w:hAnsi="Times New Roman" w:cs="Times New Roman"/>
+                <w:lang w:eastAsia="ja-JP"/>
+              </w:rPr>
+              <w:t>]</w:t>
+            </w:r>
+            <w:r>
+              <w:rPr>
+                <w:rFonts w:ascii="Times New Roman" w:eastAsiaTheme="minorEastAsia" w:hAnsi="Times New Roman" w:cs="Times New Roman" w:hint="eastAsia"/>
+                <w:lang w:eastAsia="ja-JP"/>
+              </w:rPr>
+              <w:t xml:space="preserve">　</w:t>
+            </w:r>
+            <w:r>
+              <w:rPr>
+                <w:rFonts w:ascii="Courier New" w:eastAsiaTheme="minorEastAsia" w:hAnsi="Courier New" w:cs="Courier New" w:hint="eastAsia"/>
+                <w:lang w:eastAsia="ja-JP"/>
+              </w:rPr>
+              <w:t>評価を見たいなら</w:t>
+            </w:r>
+            <w:r>
+              <w:rPr>
+                <w:rFonts w:ascii="Times New Roman" w:eastAsiaTheme="minorEastAsia" w:hAnsi="Times New Roman" w:cs="Times New Roman"/>
+                <w:lang w:eastAsia="ja-JP"/>
+              </w:rPr>
+              <w:t>、「</w:t>
+            </w:r>
+            <w:proofErr w:type="spellStart"/>
+            <w:r>
+              <w:rPr>
+                <w:rFonts w:ascii="Times New Roman" w:eastAsiaTheme="minorEastAsia" w:hAnsi="Times New Roman" w:cs="Times New Roman"/>
+                <w:lang w:eastAsia="ja-JP"/>
+              </w:rPr>
+              <w:t>Đánh</w:t>
+            </w:r>
+            <w:proofErr w:type="spellEnd"/>
+            <w:r>
+              <w:rPr>
+                <w:rFonts w:ascii="Times New Roman" w:eastAsiaTheme="minorEastAsia" w:hAnsi="Times New Roman" w:cs="Times New Roman"/>
+                <w:lang w:eastAsia="ja-JP"/>
+              </w:rPr>
+              <w:t xml:space="preserve"> </w:t>
+            </w:r>
+            <w:proofErr w:type="spellStart"/>
+            <w:r>
+              <w:rPr>
+                <w:rFonts w:ascii="Times New Roman" w:eastAsiaTheme="minorEastAsia" w:hAnsi="Times New Roman" w:cs="Times New Roman"/>
+                <w:lang w:eastAsia="ja-JP"/>
+              </w:rPr>
+              <w:t>giá</w:t>
+            </w:r>
+            <w:proofErr w:type="spellEnd"/>
+            <w:r>
+              <w:rPr>
+                <w:rFonts w:ascii="Times New Roman" w:eastAsiaTheme="minorEastAsia" w:hAnsi="Times New Roman" w:cs="Times New Roman"/>
+                <w:lang w:eastAsia="ja-JP"/>
+              </w:rPr>
+              <w:t>」</w:t>
+            </w:r>
+            <w:r>
+              <w:rPr>
+                <w:rFonts w:ascii="Courier New" w:eastAsiaTheme="minorEastAsia" w:hAnsi="Courier New" w:cs="Courier New" w:hint="eastAsia"/>
+                <w:lang w:eastAsia="ja-JP"/>
+              </w:rPr>
+              <w:t>を</w:t>
+            </w:r>
+            <w:r>
+              <w:rPr>
                 <w:rFonts w:asciiTheme="minorEastAsia" w:eastAsiaTheme="minorEastAsia" w:hAnsiTheme="minorEastAsia" w:cs="Times New Roman" w:hint="eastAsia"/>
                 <w:lang w:eastAsia="ja-JP"/>
               </w:rPr>
-              <w:t>借りる</w:t>
-            </w:r>
-            <w:r>
-              <w:rPr>
-                <w:rFonts w:asciiTheme="minorEastAsia" w:eastAsiaTheme="minorEastAsia" w:hAnsiTheme="minorEastAsia" w:cs="Times New Roman"/>
-                <w:lang w:eastAsia="ja-JP"/>
-              </w:rPr>
-              <w:t>パッケージ</w:t>
-            </w:r>
-            <w:r>
-              <w:rPr>
-                <w:rFonts w:asciiTheme="minorEastAsia" w:eastAsiaTheme="minorEastAsia" w:hAnsiTheme="minorEastAsia" w:cs="Times New Roman" w:hint="eastAsia"/>
-                <w:lang w:eastAsia="ja-JP"/>
-              </w:rPr>
-              <w:t>は日ですから、</w:t>
+              <w:t>クリックします</w:t>
             </w:r>
           </w:p>
         </w:tc>
@@ -2809,10 +2316,59 @@
             </w:pPr>
             <w:r>
               <w:rPr>
-                <w:rFonts w:ascii="Times New Roman" w:eastAsiaTheme="minorEastAsia" w:hAnsi="Times New Roman" w:cs="Times New Roman" w:hint="eastAsia"/>
-                <w:lang w:eastAsia="ja-JP"/>
-              </w:rPr>
-              <w:t>シートを選んで</w:t>
+                <w:rFonts w:ascii="Times New Roman" w:eastAsiaTheme="minorEastAsia" w:hAnsi="Times New Roman" w:cs="Times New Roman"/>
+                <w:lang w:eastAsia="ja-JP"/>
+              </w:rPr>
+              <w:t>[</w:t>
+            </w:r>
+            <w:r>
+              <w:rPr>
+                <w:rFonts w:ascii="Times New Roman" w:eastAsiaTheme="minorEastAsia" w:hAnsi="Times New Roman" w:cs="Times New Roman" w:hint="eastAsia"/>
+                <w:lang w:eastAsia="ja-JP"/>
+              </w:rPr>
+              <w:t>必要ない</w:t>
+            </w:r>
+            <w:r>
+              <w:rPr>
+                <w:rFonts w:ascii="Times New Roman" w:eastAsiaTheme="minorEastAsia" w:hAnsi="Times New Roman" w:cs="Times New Roman"/>
+                <w:lang w:eastAsia="ja-JP"/>
+              </w:rPr>
+              <w:t>]</w:t>
+            </w:r>
+            <w:r>
+              <w:rPr>
+                <w:rFonts w:ascii="Times New Roman" w:eastAsiaTheme="minorEastAsia" w:hAnsi="Times New Roman" w:cs="Times New Roman" w:hint="eastAsia"/>
+                <w:lang w:eastAsia="ja-JP"/>
+              </w:rPr>
+              <w:t xml:space="preserve">　</w:t>
+            </w:r>
+            <w:r>
+              <w:rPr>
+                <w:rFonts w:ascii="Times New Roman" w:eastAsiaTheme="minorEastAsia" w:hAnsi="Times New Roman" w:cs="Times New Roman" w:hint="eastAsia"/>
+                <w:lang w:eastAsia="ja-JP"/>
+              </w:rPr>
+              <w:t>店の情報を見たいなら、「</w:t>
+            </w:r>
+            <w:r>
+              <w:rPr>
+                <w:rFonts w:ascii="Times New Roman" w:eastAsiaTheme="minorEastAsia" w:hAnsi="Times New Roman" w:cs="Times New Roman"/>
+                <w:lang w:val="vi-VN" w:eastAsia="ja-JP"/>
+              </w:rPr>
+              <w:t>Cửa hàng</w:t>
+            </w:r>
+            <w:r>
+              <w:rPr>
+                <w:rFonts w:ascii="Times New Roman" w:eastAsiaTheme="minorEastAsia" w:hAnsi="Times New Roman" w:cs="Times New Roman" w:hint="eastAsia"/>
+                <w:lang w:eastAsia="ja-JP"/>
+              </w:rPr>
+              <w:t>」</w:t>
+            </w:r>
+            <w:r>
+              <w:rPr>
+                <w:rFonts w:ascii="Times New Roman" w:eastAsiaTheme="minorEastAsia" w:hAnsi="Times New Roman" w:cs="Times New Roman" w:hint="eastAsia"/>
+                <w:lang w:eastAsia="ja-JP"/>
+              </w:rPr>
+              <w:t>をクリックします</w:t>
             </w:r>
           </w:p>
         </w:tc>
@@ -2865,23 +2421,120 @@
             <w:pPr>
               <w:cnfStyle w:val="000000000000" w:firstRow="0" w:lastRow="0" w:firstColumn="0" w:lastColumn="0" w:oddVBand="0" w:evenVBand="0" w:oddHBand="0" w:evenHBand="0" w:firstRowFirstColumn="0" w:firstRowLastColumn="0" w:lastRowFirstColumn="0" w:lastRowLastColumn="0"/>
               <w:rPr>
-                <w:rFonts w:ascii="Times New Roman" w:eastAsiaTheme="minorEastAsia" w:hAnsi="Times New Roman" w:cs="Times New Roman"/>
-                <w:lang w:eastAsia="ja-JP"/>
-              </w:rPr>
-            </w:pPr>
-            <w:r>
-              <w:rPr>
-                <w:rFonts w:ascii="Times New Roman" w:eastAsiaTheme="minorEastAsia" w:hAnsi="Times New Roman" w:cs="Times New Roman" w:hint="eastAsia"/>
-                <w:lang w:val="vi-VN" w:eastAsia="ja-JP"/>
-              </w:rPr>
-              <w:t>価格</w:t>
-            </w:r>
-            <w:r>
-              <w:rPr>
-                <w:rFonts w:ascii="Courier New" w:eastAsiaTheme="minorEastAsia" w:hAnsi="Courier New" w:cs="Courier New" w:hint="eastAsia"/>
-                <w:lang w:eastAsia="ja-JP"/>
-              </w:rPr>
-              <w:t>を選んで</w:t>
+                <w:rFonts w:ascii="Times New Roman" w:eastAsiaTheme="minorEastAsia" w:hAnsi="Times New Roman" w:cs="Times New Roman" w:hint="eastAsia"/>
+                <w:lang w:eastAsia="ja-JP"/>
+              </w:rPr>
+            </w:pPr>
+            <w:r>
+              <w:rPr>
+                <w:rFonts w:ascii="Times New Roman" w:eastAsiaTheme="minorEastAsia" w:hAnsi="Times New Roman" w:cs="Times New Roman"/>
+                <w:lang w:eastAsia="ja-JP"/>
+              </w:rPr>
+              <w:t>[</w:t>
+            </w:r>
+            <w:r>
+              <w:rPr>
+                <w:rFonts w:ascii="Times New Roman" w:eastAsiaTheme="minorEastAsia" w:hAnsi="Times New Roman" w:cs="Times New Roman" w:hint="eastAsia"/>
+                <w:lang w:eastAsia="ja-JP"/>
+              </w:rPr>
+              <w:t>必要ない</w:t>
+            </w:r>
+            <w:r>
+              <w:rPr>
+                <w:rFonts w:ascii="Times New Roman" w:eastAsiaTheme="minorEastAsia" w:hAnsi="Times New Roman" w:cs="Times New Roman"/>
+                <w:lang w:eastAsia="ja-JP"/>
+              </w:rPr>
+              <w:t>]</w:t>
+            </w:r>
+            <w:r>
+              <w:rPr>
+                <w:rFonts w:ascii="Times New Roman" w:eastAsiaTheme="minorEastAsia" w:hAnsi="Times New Roman" w:cs="Times New Roman" w:hint="eastAsia"/>
+                <w:lang w:eastAsia="ja-JP"/>
+              </w:rPr>
+              <w:t xml:space="preserve">　</w:t>
+            </w:r>
+            <w:r>
+              <w:rPr>
+                <w:rFonts w:ascii="Times New Roman" w:eastAsiaTheme="minorEastAsia" w:hAnsi="Times New Roman" w:cs="Times New Roman" w:hint="eastAsia"/>
+                <w:lang w:eastAsia="ja-JP"/>
+              </w:rPr>
+              <w:t>オーだの履歴</w:t>
+            </w:r>
+            <w:r>
+              <w:rPr>
+                <w:rFonts w:ascii="Times New Roman" w:eastAsiaTheme="minorEastAsia" w:hAnsi="Times New Roman" w:cs="Times New Roman" w:hint="eastAsia"/>
+                <w:lang w:eastAsia="ja-JP"/>
+              </w:rPr>
+              <w:t>を見たいなら</w:t>
+            </w:r>
+            <w:r>
+              <w:rPr>
+                <w:rFonts w:ascii="Times New Roman" w:eastAsiaTheme="minorEastAsia" w:hAnsi="Times New Roman" w:cs="Times New Roman"/>
+                <w:lang w:eastAsia="ja-JP"/>
+              </w:rPr>
+              <w:t>、「</w:t>
+            </w:r>
+            <w:proofErr w:type="spellStart"/>
+            <w:r>
+              <w:rPr>
+                <w:rFonts w:ascii="Times New Roman" w:eastAsiaTheme="minorEastAsia" w:hAnsi="Times New Roman" w:cs="Times New Roman"/>
+                <w:lang w:eastAsia="ja-JP"/>
+              </w:rPr>
+              <w:t>Lịch</w:t>
+            </w:r>
+            <w:proofErr w:type="spellEnd"/>
+            <w:r>
+              <w:rPr>
+                <w:rFonts w:ascii="Times New Roman" w:eastAsiaTheme="minorEastAsia" w:hAnsi="Times New Roman" w:cs="Times New Roman"/>
+                <w:lang w:eastAsia="ja-JP"/>
+              </w:rPr>
+              <w:t xml:space="preserve"> </w:t>
+            </w:r>
+            <w:proofErr w:type="spellStart"/>
+            <w:r>
+              <w:rPr>
+                <w:rFonts w:ascii="Times New Roman" w:eastAsiaTheme="minorEastAsia" w:hAnsi="Times New Roman" w:cs="Times New Roman"/>
+                <w:lang w:eastAsia="ja-JP"/>
+              </w:rPr>
+              <w:t>đặt</w:t>
+            </w:r>
+            <w:proofErr w:type="spellEnd"/>
+            <w:r>
+              <w:rPr>
+                <w:rFonts w:ascii="Times New Roman" w:eastAsiaTheme="minorEastAsia" w:hAnsi="Times New Roman" w:cs="Times New Roman"/>
+                <w:lang w:eastAsia="ja-JP"/>
+              </w:rPr>
+              <w:t xml:space="preserve"> </w:t>
+            </w:r>
+            <w:proofErr w:type="spellStart"/>
+            <w:r>
+              <w:rPr>
+                <w:rFonts w:ascii="Times New Roman" w:eastAsiaTheme="minorEastAsia" w:hAnsi="Times New Roman" w:cs="Times New Roman"/>
+                <w:lang w:eastAsia="ja-JP"/>
+              </w:rPr>
+              <w:t>xe</w:t>
+            </w:r>
+            <w:proofErr w:type="spellEnd"/>
+            <w:r>
+              <w:rPr>
+                <w:rFonts w:ascii="Times New Roman" w:eastAsiaTheme="minorEastAsia" w:hAnsi="Times New Roman" w:cs="Times New Roman"/>
+                <w:lang w:eastAsia="ja-JP"/>
+              </w:rPr>
+              <w:t>」</w:t>
+            </w:r>
+            <w:r>
+              <w:rPr>
+                <w:rFonts w:ascii="Times New Roman" w:eastAsiaTheme="minorEastAsia" w:hAnsi="Times New Roman" w:cs="Times New Roman" w:hint="eastAsia"/>
+                <w:lang w:eastAsia="ja-JP"/>
+              </w:rPr>
+              <w:t>をクリックし</w:t>
+            </w:r>
+            <w:r>
+              <w:rPr>
+                <w:rFonts w:ascii="Times New Roman" w:eastAsiaTheme="minorEastAsia" w:hAnsi="Times New Roman" w:cs="Times New Roman" w:hint="eastAsia"/>
+                <w:lang w:eastAsia="ja-JP"/>
+              </w:rPr>
+              <w:t>ます</w:t>
             </w:r>
           </w:p>
         </w:tc>
@@ -2937,17 +2590,119 @@
             </w:pPr>
             <w:r>
               <w:rPr>
+                <w:rFonts w:ascii="Times New Roman" w:eastAsiaTheme="minorEastAsia" w:hAnsi="Times New Roman" w:cs="Times New Roman"/>
+                <w:lang w:eastAsia="ja-JP"/>
+              </w:rPr>
+              <w:t>[</w:t>
+            </w:r>
+            <w:r>
+              <w:rPr>
+                <w:rFonts w:ascii="Times New Roman" w:eastAsiaTheme="minorEastAsia" w:hAnsi="Times New Roman" w:cs="Times New Roman" w:hint="eastAsia"/>
+                <w:lang w:eastAsia="ja-JP"/>
+              </w:rPr>
+              <w:t>必要ない</w:t>
+            </w:r>
+            <w:r>
+              <w:rPr>
+                <w:rFonts w:ascii="Times New Roman" w:eastAsiaTheme="minorEastAsia" w:hAnsi="Times New Roman" w:cs="Times New Roman"/>
+                <w:lang w:eastAsia="ja-JP"/>
+              </w:rPr>
+              <w:t>]</w:t>
+            </w:r>
+            <w:r>
+              <w:rPr>
+                <w:rFonts w:ascii="Times New Roman" w:eastAsiaTheme="minorEastAsia" w:hAnsi="Times New Roman" w:cs="Times New Roman" w:hint="eastAsia"/>
+                <w:lang w:eastAsia="ja-JP"/>
+              </w:rPr>
+              <w:t xml:space="preserve">　</w:t>
+            </w:r>
+            <w:r>
+              <w:rPr>
+                <w:noProof/>
+                <w:lang w:eastAsia="ja-JP"/>
+              </w:rPr>
+              <w:t xml:space="preserve"> </w:t>
+            </w:r>
+            <w:r>
+              <w:rPr>
+                <w:noProof/>
+              </w:rPr>
+              <w:drawing>
+                <wp:inline distT="0" distB="0" distL="0" distR="0" wp14:anchorId="152D145C" wp14:editId="38B20E75">
+                  <wp:extent cx="1725283" cy="232713"/>
+                  <wp:effectExtent l="0" t="0" r="0" b="0"/>
+                  <wp:docPr id="1" name="Picture 1"/>
+                  <wp:cNvGraphicFramePr>
+                    <a:graphicFrameLocks xmlns:a="http://schemas.openxmlformats.org/drawingml/2006/main" noChangeAspect="1"/>
+                  </wp:cNvGraphicFramePr>
+                  <a:graphic xmlns:a="http://schemas.openxmlformats.org/drawingml/2006/main">
+                    <a:graphicData uri="http://schemas.openxmlformats.org/drawingml/2006/picture">
+                      <pic:pic xmlns:pic="http://schemas.openxmlformats.org/drawingml/2006/picture">
+                        <pic:nvPicPr>
+                          <pic:cNvPr id="0" name=""/>
+                          <pic:cNvPicPr/>
+                        </pic:nvPicPr>
+                        <pic:blipFill>
+                          <a:blip r:embed="rId10"/>
+                          <a:stretch>
+                            <a:fillRect/>
+                          </a:stretch>
+                        </pic:blipFill>
+                        <pic:spPr>
+                          <a:xfrm>
+                            <a:off x="0" y="0"/>
+                            <a:ext cx="1726402" cy="232864"/>
+                          </a:xfrm>
+                          <a:prstGeom prst="rect">
+                            <a:avLst/>
+                          </a:prstGeom>
+                        </pic:spPr>
+                      </pic:pic>
+                    </a:graphicData>
+                  </a:graphic>
+                </wp:inline>
+              </w:drawing>
+            </w:r>
+            <w:r>
+              <w:rPr>
+                <w:rFonts w:ascii="Times New Roman" w:eastAsiaTheme="minorEastAsia" w:hAnsi="Times New Roman" w:cs="Times New Roman" w:hint="eastAsia"/>
+                <w:lang w:eastAsia="ja-JP"/>
+              </w:rPr>
+              <w:t>をクリックして、</w:t>
+            </w:r>
+            <w:r>
+              <w:rPr>
+                <w:lang w:eastAsia="ja-JP"/>
+              </w:rPr>
+              <w:t xml:space="preserve"> </w:t>
+            </w:r>
+            <w:r>
+              <w:rPr>
+                <w:rFonts w:ascii="Times New Roman" w:eastAsiaTheme="minorEastAsia" w:hAnsi="Times New Roman" w:cs="Times New Roman"/>
+                <w:lang w:eastAsia="ja-JP"/>
+              </w:rPr>
+              <w:t>プロバイダー</w:t>
+            </w:r>
+            <w:r>
+              <w:rPr>
+                <w:rFonts w:ascii="Times New Roman" w:eastAsiaTheme="minorEastAsia" w:hAnsi="Times New Roman" w:cs="Times New Roman" w:hint="eastAsia"/>
+                <w:lang w:eastAsia="ja-JP"/>
+              </w:rPr>
+              <w:t>の</w:t>
+            </w:r>
+            <w:r>
+              <w:rPr>
                 <w:rFonts w:ascii="Times New Roman" w:eastAsiaTheme="minorEastAsia" w:hAnsi="Times New Roman" w:cs="Times New Roman" w:hint="eastAsia"/>
                 <w:lang w:val="vi-VN" w:eastAsia="ja-JP"/>
               </w:rPr>
-              <w:t>ソートのタイプ</w:t>
-            </w:r>
-            <w:r>
-              <w:rPr>
-                <w:rFonts w:ascii="Courier New" w:eastAsiaTheme="minorEastAsia" w:hAnsi="Courier New" w:cs="Courier New" w:hint="eastAsia"/>
-                <w:lang w:eastAsia="ja-JP"/>
-              </w:rPr>
-              <w:t>を選んで</w:t>
+              <w:t>メール、主要電話番号と副電話番後</w:t>
+            </w:r>
+            <w:r>
+              <w:rPr>
+                <w:rFonts w:ascii="Times New Roman" w:eastAsiaTheme="minorEastAsia" w:hAnsi="Times New Roman" w:cs="Times New Roman" w:hint="eastAsia"/>
+                <w:lang w:val="vi-VN" w:eastAsia="ja-JP"/>
+              </w:rPr>
+              <w:t>を見えます</w:t>
             </w:r>
           </w:p>
         </w:tc>
@@ -2998,10 +2753,24 @@
             <w:pPr>
               <w:cnfStyle w:val="000000000000" w:firstRow="0" w:lastRow="0" w:firstColumn="0" w:lastColumn="0" w:oddVBand="0" w:evenVBand="0" w:oddHBand="0" w:evenHBand="0" w:firstRowFirstColumn="0" w:firstRowLastColumn="0" w:lastRowFirstColumn="0" w:lastRowLastColumn="0"/>
               <w:rPr>
-                <w:rFonts w:ascii="Times New Roman" w:eastAsiaTheme="minorEastAsia" w:hAnsi="Times New Roman" w:cs="Times New Roman"/>
-                <w:lang w:val="vi-VN" w:eastAsia="ja-JP"/>
-              </w:rPr>
-            </w:pPr>
+                <w:rFonts w:ascii="Times New Roman" w:eastAsiaTheme="minorEastAsia" w:hAnsi="Times New Roman" w:cs="Times New Roman" w:hint="eastAsia"/>
+                <w:lang w:eastAsia="ja-JP"/>
+              </w:rPr>
+            </w:pPr>
+            <w:r>
+              <w:rPr>
+                <w:rFonts w:ascii="Times New Roman" w:eastAsiaTheme="minorEastAsia" w:hAnsi="Times New Roman" w:cs="Times New Roman" w:hint="eastAsia"/>
+                <w:lang w:eastAsia="ja-JP"/>
+              </w:rPr>
+              <w:t>日や時</w:t>
+            </w:r>
+            <w:r>
+              <w:rPr>
+                <w:rFonts w:ascii="Courier New" w:eastAsiaTheme="minorEastAsia" w:hAnsi="Courier New" w:cs="Courier New" w:hint="eastAsia"/>
+                <w:lang w:eastAsia="ja-JP"/>
+              </w:rPr>
+              <w:t>を選んで</w:t>
+            </w:r>
           </w:p>
         </w:tc>
       </w:tr>
@@ -3034,7 +2803,6 @@
                 <w:rFonts w:ascii="Times New Roman" w:eastAsiaTheme="minorEastAsia" w:hAnsi="Times New Roman" w:cs="Times New Roman"/>
                 <w:lang w:eastAsia="ja-JP"/>
               </w:rPr>
-              <w:lastRenderedPageBreak/>
               <w:t>7</w:t>
             </w:r>
           </w:p>
@@ -3053,8 +2821,8 @@
             <w:pPr>
               <w:cnfStyle w:val="000000100000" w:firstRow="0" w:lastRow="0" w:firstColumn="0" w:lastColumn="0" w:oddVBand="0" w:evenVBand="0" w:oddHBand="1" w:evenHBand="0" w:firstRowFirstColumn="0" w:firstRowLastColumn="0" w:lastRowFirstColumn="0" w:lastRowLastColumn="0"/>
               <w:rPr>
-                <w:rFonts w:ascii="Times New Roman" w:eastAsiaTheme="minorEastAsia" w:hAnsi="Times New Roman" w:cs="Times New Roman"/>
-                <w:lang w:val="vi-VN"/>
+                <w:rFonts w:ascii="Times New Roman" w:eastAsiaTheme="minorEastAsia" w:hAnsi="Times New Roman" w:cs="Times New Roman" w:hint="eastAsia"/>
+                <w:lang w:eastAsia="ja-JP"/>
               </w:rPr>
             </w:pPr>
             <w:r>
@@ -3062,7 +2830,21 @@
                 <w:rFonts w:ascii="Times New Roman" w:eastAsiaTheme="minorEastAsia" w:hAnsi="Times New Roman" w:cs="Times New Roman" w:hint="eastAsia"/>
                 <w:lang w:val="vi-VN" w:eastAsia="ja-JP"/>
               </w:rPr>
-              <w:t>評価のソート</w:t>
+              <w:t>ウーサ</w:t>
+            </w:r>
+            <w:r>
+              <w:rPr>
+                <w:rFonts w:ascii="Times New Roman" w:eastAsiaTheme="minorEastAsia" w:hAnsi="Times New Roman" w:cs="Times New Roman" w:hint="eastAsia"/>
+                <w:lang w:val="vi-VN" w:eastAsia="ja-JP"/>
+              </w:rPr>
+              <w:t>は日で借りたいなら、何日</w:t>
+            </w:r>
+            <w:r>
+              <w:rPr>
+                <w:rFonts w:ascii="Courier New" w:eastAsiaTheme="minorEastAsia" w:hAnsi="Courier New" w:cs="Courier New" w:hint="eastAsia"/>
+                <w:lang w:eastAsia="ja-JP"/>
+              </w:rPr>
+              <w:t>を入力しなければなりません</w:t>
             </w:r>
           </w:p>
         </w:tc>
@@ -3111,8 +2893,7 @@
             <w:pPr>
               <w:cnfStyle w:val="000000000000" w:firstRow="0" w:lastRow="0" w:firstColumn="0" w:lastColumn="0" w:oddVBand="0" w:evenVBand="0" w:oddHBand="0" w:evenHBand="0" w:firstRowFirstColumn="0" w:firstRowLastColumn="0" w:lastRowFirstColumn="0" w:lastRowLastColumn="0"/>
               <w:rPr>
-                <w:rFonts w:ascii="Times New Roman" w:eastAsiaTheme="minorEastAsia" w:hAnsi="Times New Roman" w:cs="Times New Roman"/>
-                <w:lang w:val="vi-VN"/>
+                <w:rFonts w:ascii="Times New Roman" w:eastAsiaTheme="minorEastAsia" w:hAnsi="Times New Roman" w:cs="Times New Roman" w:hint="eastAsia"/>
               </w:rPr>
             </w:pPr>
             <w:r>
@@ -3120,7 +2901,14 @@
                 <w:rFonts w:ascii="Times New Roman" w:eastAsiaTheme="minorEastAsia" w:hAnsi="Times New Roman" w:cs="Times New Roman" w:hint="eastAsia"/>
                 <w:lang w:val="vi-VN" w:eastAsia="ja-JP"/>
               </w:rPr>
-              <w:t>写真を動かして</w:t>
+              <w:t>借りる日と時間</w:t>
+            </w:r>
+            <w:r>
+              <w:rPr>
+                <w:rFonts w:ascii="Courier New" w:eastAsiaTheme="minorEastAsia" w:hAnsi="Courier New" w:cs="Courier New" w:hint="eastAsia"/>
+                <w:lang w:eastAsia="ja-JP"/>
+              </w:rPr>
+              <w:t>を選んで</w:t>
             </w:r>
           </w:p>
         </w:tc>
@@ -3194,6 +2982,2220 @@
                 <w:lang w:eastAsia="ja-JP"/>
               </w:rPr>
               <w:t>車両のディテールページを行きます。</w:t>
+            </w:r>
+          </w:p>
+        </w:tc>
+      </w:tr>
+    </w:tbl>
+    <w:p>
+      <w:pPr>
+        <w:rPr>
+          <w:rFonts w:eastAsiaTheme="minorEastAsia" w:hint="eastAsia"/>
+        </w:rPr>
+      </w:pPr>
+    </w:p>
+    <w:p>
+      <w:pPr>
+        <w:rPr>
+          <w:rFonts w:eastAsiaTheme="minorEastAsia" w:hint="eastAsia"/>
+        </w:rPr>
+      </w:pPr>
+      <w:r>
+        <w:rPr>
+          <w:rFonts w:eastAsiaTheme="minorEastAsia" w:hint="eastAsia"/>
+          <w:noProof/>
+        </w:rPr>
+        <w:lastRenderedPageBreak/>
+        <w:drawing>
+          <wp:inline distT="0" distB="0" distL="0" distR="0">
+            <wp:extent cx="5477510" cy="5589905"/>
+            <wp:effectExtent l="0" t="0" r="8890" b="0"/>
+            <wp:docPr id="9" name="Picture 9"/>
+            <wp:cNvGraphicFramePr>
+              <a:graphicFrameLocks xmlns:a="http://schemas.openxmlformats.org/drawingml/2006/main" noChangeAspect="1"/>
+            </wp:cNvGraphicFramePr>
+            <a:graphic xmlns:a="http://schemas.openxmlformats.org/drawingml/2006/main">
+              <a:graphicData uri="http://schemas.openxmlformats.org/drawingml/2006/picture">
+                <pic:pic xmlns:pic="http://schemas.openxmlformats.org/drawingml/2006/picture">
+                  <pic:nvPicPr>
+                    <pic:cNvPr id="0" name="Picture 4"/>
+                    <pic:cNvPicPr>
+                      <a:picLocks noChangeAspect="1" noChangeArrowheads="1"/>
+                    </pic:cNvPicPr>
+                  </pic:nvPicPr>
+                  <pic:blipFill>
+                    <a:blip r:embed="rId11">
+                      <a:extLst>
+                        <a:ext uri="{28A0092B-C50C-407E-A947-70E740481C1C}">
+                          <a14:useLocalDpi xmlns:a14="http://schemas.microsoft.com/office/drawing/2010/main" val="0"/>
+                        </a:ext>
+                      </a:extLst>
+                    </a:blip>
+                    <a:srcRect/>
+                    <a:stretch>
+                      <a:fillRect/>
+                    </a:stretch>
+                  </pic:blipFill>
+                  <pic:spPr bwMode="auto">
+                    <a:xfrm>
+                      <a:off x="0" y="0"/>
+                      <a:ext cx="5477510" cy="5589905"/>
+                    </a:xfrm>
+                    <a:prstGeom prst="rect">
+                      <a:avLst/>
+                    </a:prstGeom>
+                    <a:noFill/>
+                    <a:ln>
+                      <a:noFill/>
+                    </a:ln>
+                  </pic:spPr>
+                </pic:pic>
+              </a:graphicData>
+            </a:graphic>
+          </wp:inline>
+        </w:drawing>
+      </w:r>
+    </w:p>
+    <w:tbl>
+      <w:tblPr>
+        <w:tblStyle w:val="GridTable4-Accent311"/>
+        <w:tblW w:w="7773" w:type="dxa"/>
+        <w:jc w:val="center"/>
+        <w:tblLook w:val="04A0" w:firstRow="1" w:lastRow="0" w:firstColumn="1" w:lastColumn="0" w:noHBand="0" w:noVBand="1"/>
+      </w:tblPr>
+      <w:tblGrid>
+        <w:gridCol w:w="1257"/>
+        <w:gridCol w:w="6516"/>
+      </w:tblGrid>
+      <w:tr>
+        <w:trPr>
+          <w:cnfStyle w:val="100000000000" w:firstRow="1" w:lastRow="0" w:firstColumn="0" w:lastColumn="0" w:oddVBand="0" w:evenVBand="0" w:oddHBand="0" w:evenHBand="0" w:firstRowFirstColumn="0" w:firstRowLastColumn="0" w:lastRowFirstColumn="0" w:lastRowLastColumn="0"/>
+          <w:trHeight w:val="503"/>
+          <w:jc w:val="center"/>
+        </w:trPr>
+        <w:tc>
+          <w:tcPr>
+            <w:cnfStyle w:val="001000000000" w:firstRow="0" w:lastRow="0" w:firstColumn="1" w:lastColumn="0" w:oddVBand="0" w:evenVBand="0" w:oddHBand="0" w:evenHBand="0" w:firstRowFirstColumn="0" w:firstRowLastColumn="0" w:lastRowFirstColumn="0" w:lastRowLastColumn="0"/>
+            <w:tcW w:w="1257" w:type="dxa"/>
+            <w:hideMark/>
+          </w:tcPr>
+          <w:p>
+            <w:pPr>
+              <w:rPr>
+                <w:rFonts w:ascii="Times New Roman" w:eastAsiaTheme="minorEastAsia" w:hAnsi="Times New Roman" w:cs="Times New Roman"/>
+                <w:lang w:eastAsia="ja-JP"/>
+              </w:rPr>
+            </w:pPr>
+            <w:r>
+              <w:rPr>
+                <w:rFonts w:ascii="Times New Roman" w:eastAsiaTheme="minorEastAsia" w:hAnsi="Times New Roman" w:cs="Times New Roman" w:hint="eastAsia"/>
+                <w:lang w:eastAsia="ja-JP"/>
+              </w:rPr>
+              <w:t>ステップ</w:t>
+            </w:r>
+          </w:p>
+        </w:tc>
+        <w:tc>
+          <w:tcPr>
+            <w:tcW w:w="6516" w:type="dxa"/>
+            <w:hideMark/>
+          </w:tcPr>
+          <w:p>
+            <w:pPr>
+              <w:tabs>
+                <w:tab w:val="left" w:pos="2070"/>
+              </w:tabs>
+              <w:cnfStyle w:val="100000000000" w:firstRow="1" w:lastRow="0" w:firstColumn="0" w:lastColumn="0" w:oddVBand="0" w:evenVBand="0" w:oddHBand="0" w:evenHBand="0" w:firstRowFirstColumn="0" w:firstRowLastColumn="0" w:lastRowFirstColumn="0" w:lastRowLastColumn="0"/>
+              <w:rPr>
+                <w:rFonts w:ascii="Times New Roman" w:hAnsi="Times New Roman" w:cs="Times New Roman"/>
+              </w:rPr>
+            </w:pPr>
+            <w:r>
+              <w:rPr>
+                <w:rFonts w:asciiTheme="minorEastAsia" w:eastAsiaTheme="minorEastAsia" w:hAnsiTheme="minorEastAsia" w:cs="Times New Roman" w:hint="eastAsia"/>
+                <w:lang w:eastAsia="ja-JP"/>
+              </w:rPr>
+              <w:t>説明</w:t>
+            </w:r>
+            <w:r>
+              <w:rPr>
+                <w:rFonts w:ascii="Times New Roman" w:hAnsi="Times New Roman" w:cs="Times New Roman"/>
+              </w:rPr>
+              <w:tab/>
+            </w:r>
+          </w:p>
+        </w:tc>
+      </w:tr>
+      <w:tr>
+        <w:trPr>
+          <w:cnfStyle w:val="000000100000" w:firstRow="0" w:lastRow="0" w:firstColumn="0" w:lastColumn="0" w:oddVBand="0" w:evenVBand="0" w:oddHBand="1" w:evenHBand="0" w:firstRowFirstColumn="0" w:firstRowLastColumn="0" w:lastRowFirstColumn="0" w:lastRowLastColumn="0"/>
+          <w:trHeight w:val="485"/>
+          <w:jc w:val="center"/>
+        </w:trPr>
+        <w:tc>
+          <w:tcPr>
+            <w:cnfStyle w:val="001000000000" w:firstRow="0" w:lastRow="0" w:firstColumn="1" w:lastColumn="0" w:oddVBand="0" w:evenVBand="0" w:oddHBand="0" w:evenHBand="0" w:firstRowFirstColumn="0" w:firstRowLastColumn="0" w:lastRowFirstColumn="0" w:lastRowLastColumn="0"/>
+            <w:tcW w:w="1257" w:type="dxa"/>
+            <w:tcBorders>
+              <w:top w:val="single" w:sz="4" w:space="0" w:color="ACD7CA"/>
+              <w:left w:val="single" w:sz="4" w:space="0" w:color="ACD7CA"/>
+              <w:bottom w:val="single" w:sz="4" w:space="0" w:color="ACD7CA"/>
+              <w:right w:val="single" w:sz="4" w:space="0" w:color="ACD7CA"/>
+            </w:tcBorders>
+            <w:hideMark/>
+          </w:tcPr>
+          <w:p>
+            <w:pPr>
+              <w:rPr>
+                <w:rFonts w:ascii="Times New Roman" w:eastAsiaTheme="minorEastAsia" w:hAnsi="Times New Roman" w:cs="Times New Roman"/>
+              </w:rPr>
+            </w:pPr>
+            <w:r>
+              <w:rPr>
+                <w:rFonts w:ascii="Times New Roman" w:eastAsiaTheme="minorEastAsia" w:hAnsi="Times New Roman" w:cs="Times New Roman"/>
+              </w:rPr>
+              <w:t>1</w:t>
+            </w:r>
+          </w:p>
+        </w:tc>
+        <w:tc>
+          <w:tcPr>
+            <w:tcW w:w="6516" w:type="dxa"/>
+            <w:tcBorders>
+              <w:top w:val="single" w:sz="4" w:space="0" w:color="ACD7CA"/>
+              <w:left w:val="single" w:sz="4" w:space="0" w:color="ACD7CA"/>
+              <w:bottom w:val="single" w:sz="4" w:space="0" w:color="ACD7CA"/>
+              <w:right w:val="single" w:sz="4" w:space="0" w:color="ACD7CA"/>
+            </w:tcBorders>
+            <w:hideMark/>
+          </w:tcPr>
+          <w:p>
+            <w:pPr>
+              <w:cnfStyle w:val="000000100000" w:firstRow="0" w:lastRow="0" w:firstColumn="0" w:lastColumn="0" w:oddVBand="0" w:evenVBand="0" w:oddHBand="1" w:evenHBand="0" w:firstRowFirstColumn="0" w:firstRowLastColumn="0" w:lastRowFirstColumn="0" w:lastRowLastColumn="0"/>
+              <w:rPr>
+                <w:rFonts w:ascii="Times New Roman" w:eastAsiaTheme="minorEastAsia" w:hAnsi="Times New Roman" w:cs="Times New Roman" w:hint="eastAsia"/>
+                <w:lang w:eastAsia="ja-JP"/>
+              </w:rPr>
+            </w:pPr>
+            <w:r>
+              <w:rPr>
+                <w:rFonts w:ascii="Times New Roman" w:eastAsiaTheme="minorEastAsia" w:hAnsi="Times New Roman" w:cs="Times New Roman" w:hint="eastAsia"/>
+                <w:lang w:eastAsia="ja-JP"/>
+              </w:rPr>
+              <w:t>カレンダーで、日がしろですから、ウーサはその日を借れます</w:t>
+            </w:r>
+          </w:p>
+        </w:tc>
+      </w:tr>
+      <w:tr>
+        <w:trPr>
+          <w:trHeight w:val="521"/>
+          <w:jc w:val="center"/>
+        </w:trPr>
+        <w:tc>
+          <w:tcPr>
+            <w:cnfStyle w:val="001000000000" w:firstRow="0" w:lastRow="0" w:firstColumn="1" w:lastColumn="0" w:oddVBand="0" w:evenVBand="0" w:oddHBand="0" w:evenHBand="0" w:firstRowFirstColumn="0" w:firstRowLastColumn="0" w:lastRowFirstColumn="0" w:lastRowLastColumn="0"/>
+            <w:tcW w:w="1257" w:type="dxa"/>
+            <w:tcBorders>
+              <w:top w:val="single" w:sz="4" w:space="0" w:color="ACD7CA"/>
+              <w:left w:val="single" w:sz="4" w:space="0" w:color="ACD7CA"/>
+              <w:bottom w:val="single" w:sz="4" w:space="0" w:color="ACD7CA"/>
+              <w:right w:val="single" w:sz="4" w:space="0" w:color="ACD7CA"/>
+            </w:tcBorders>
+            <w:hideMark/>
+          </w:tcPr>
+          <w:p>
+            <w:pPr>
+              <w:rPr>
+                <w:rFonts w:ascii="Times New Roman" w:eastAsiaTheme="minorEastAsia" w:hAnsi="Times New Roman" w:cs="Times New Roman"/>
+              </w:rPr>
+            </w:pPr>
+            <w:r>
+              <w:rPr>
+                <w:rFonts w:ascii="Times New Roman" w:eastAsiaTheme="minorEastAsia" w:hAnsi="Times New Roman" w:cs="Times New Roman"/>
+              </w:rPr>
+              <w:t>2</w:t>
+            </w:r>
+          </w:p>
+        </w:tc>
+        <w:tc>
+          <w:tcPr>
+            <w:tcW w:w="6516" w:type="dxa"/>
+            <w:tcBorders>
+              <w:top w:val="single" w:sz="4" w:space="0" w:color="ACD7CA"/>
+              <w:left w:val="single" w:sz="4" w:space="0" w:color="ACD7CA"/>
+              <w:bottom w:val="single" w:sz="4" w:space="0" w:color="ACD7CA"/>
+              <w:right w:val="single" w:sz="4" w:space="0" w:color="ACD7CA"/>
+            </w:tcBorders>
+            <w:hideMark/>
+          </w:tcPr>
+          <w:p>
+            <w:pPr>
+              <w:cnfStyle w:val="000000000000" w:firstRow="0" w:lastRow="0" w:firstColumn="0" w:lastColumn="0" w:oddVBand="0" w:evenVBand="0" w:oddHBand="0" w:evenHBand="0" w:firstRowFirstColumn="0" w:firstRowLastColumn="0" w:lastRowFirstColumn="0" w:lastRowLastColumn="0"/>
+              <w:rPr>
+                <w:rFonts w:ascii="Times New Roman" w:hAnsi="Times New Roman" w:cs="Times New Roman"/>
+                <w:lang w:eastAsia="ja-JP"/>
+              </w:rPr>
+            </w:pPr>
+            <w:r>
+              <w:rPr>
+                <w:rFonts w:ascii="Times New Roman" w:eastAsiaTheme="minorEastAsia" w:hAnsi="Times New Roman" w:cs="Times New Roman"/>
+                <w:lang w:eastAsia="ja-JP"/>
+              </w:rPr>
+              <w:t>[</w:t>
+            </w:r>
+            <w:r>
+              <w:rPr>
+                <w:rFonts w:ascii="Times New Roman" w:eastAsiaTheme="minorEastAsia" w:hAnsi="Times New Roman" w:cs="Times New Roman" w:hint="eastAsia"/>
+                <w:lang w:eastAsia="ja-JP"/>
+              </w:rPr>
+              <w:t>必要ない</w:t>
+            </w:r>
+            <w:r>
+              <w:rPr>
+                <w:rFonts w:ascii="Times New Roman" w:eastAsiaTheme="minorEastAsia" w:hAnsi="Times New Roman" w:cs="Times New Roman"/>
+                <w:lang w:eastAsia="ja-JP"/>
+              </w:rPr>
+              <w:t>]</w:t>
+            </w:r>
+            <w:r>
+              <w:rPr>
+                <w:rFonts w:ascii="Times New Roman" w:eastAsiaTheme="minorEastAsia" w:hAnsi="Times New Roman" w:cs="Times New Roman" w:hint="eastAsia"/>
+                <w:lang w:eastAsia="ja-JP"/>
+              </w:rPr>
+              <w:t xml:space="preserve">　</w:t>
+            </w:r>
+            <w:r>
+              <w:rPr>
+                <w:rFonts w:ascii="Times New Roman" w:eastAsiaTheme="minorEastAsia" w:hAnsi="Times New Roman" w:cs="Times New Roman" w:hint="eastAsia"/>
+                <w:lang w:eastAsia="ja-JP"/>
+              </w:rPr>
+              <w:t>月でカレンダーが表示したいから、「」クリックします</w:t>
+            </w:r>
+          </w:p>
+        </w:tc>
+      </w:tr>
+      <w:tr>
+        <w:trPr>
+          <w:cnfStyle w:val="000000100000" w:firstRow="0" w:lastRow="0" w:firstColumn="0" w:lastColumn="0" w:oddVBand="0" w:evenVBand="0" w:oddHBand="1" w:evenHBand="0" w:firstRowFirstColumn="0" w:firstRowLastColumn="0" w:lastRowFirstColumn="0" w:lastRowLastColumn="0"/>
+          <w:trHeight w:val="424"/>
+          <w:jc w:val="center"/>
+        </w:trPr>
+        <w:tc>
+          <w:tcPr>
+            <w:cnfStyle w:val="001000000000" w:firstRow="0" w:lastRow="0" w:firstColumn="1" w:lastColumn="0" w:oddVBand="0" w:evenVBand="0" w:oddHBand="0" w:evenHBand="0" w:firstRowFirstColumn="0" w:firstRowLastColumn="0" w:lastRowFirstColumn="0" w:lastRowLastColumn="0"/>
+            <w:tcW w:w="1257" w:type="dxa"/>
+            <w:tcBorders>
+              <w:top w:val="single" w:sz="4" w:space="0" w:color="ACD7CA"/>
+              <w:left w:val="single" w:sz="4" w:space="0" w:color="ACD7CA"/>
+              <w:bottom w:val="single" w:sz="4" w:space="0" w:color="ACD7CA"/>
+              <w:right w:val="single" w:sz="4" w:space="0" w:color="ACD7CA"/>
+            </w:tcBorders>
+            <w:hideMark/>
+          </w:tcPr>
+          <w:p>
+            <w:pPr>
+              <w:rPr>
+                <w:rFonts w:ascii="Times New Roman" w:eastAsiaTheme="minorEastAsia" w:hAnsi="Times New Roman" w:cs="Times New Roman"/>
+              </w:rPr>
+            </w:pPr>
+            <w:r>
+              <w:rPr>
+                <w:rFonts w:ascii="Times New Roman" w:eastAsiaTheme="minorEastAsia" w:hAnsi="Times New Roman" w:cs="Times New Roman"/>
+              </w:rPr>
+              <w:t>3</w:t>
+            </w:r>
+          </w:p>
+        </w:tc>
+        <w:tc>
+          <w:tcPr>
+            <w:tcW w:w="6516" w:type="dxa"/>
+            <w:tcBorders>
+              <w:top w:val="single" w:sz="4" w:space="0" w:color="ACD7CA"/>
+              <w:left w:val="single" w:sz="4" w:space="0" w:color="ACD7CA"/>
+              <w:bottom w:val="single" w:sz="4" w:space="0" w:color="ACD7CA"/>
+              <w:right w:val="single" w:sz="4" w:space="0" w:color="ACD7CA"/>
+            </w:tcBorders>
+            <w:hideMark/>
+          </w:tcPr>
+          <w:p>
+            <w:pPr>
+              <w:cnfStyle w:val="000000100000" w:firstRow="0" w:lastRow="0" w:firstColumn="0" w:lastColumn="0" w:oddVBand="0" w:evenVBand="0" w:oddHBand="1" w:evenHBand="0" w:firstRowFirstColumn="0" w:firstRowLastColumn="0" w:lastRowFirstColumn="0" w:lastRowLastColumn="0"/>
+              <w:rPr>
+                <w:rFonts w:ascii="Times New Roman" w:eastAsiaTheme="minorEastAsia" w:hAnsi="Times New Roman" w:cs="Times New Roman"/>
+                <w:lang w:val="vi-VN" w:eastAsia="ja-JP"/>
+              </w:rPr>
+            </w:pPr>
+            <w:r>
+              <w:rPr>
+                <w:rFonts w:ascii="Times New Roman" w:eastAsiaTheme="minorEastAsia" w:hAnsi="Times New Roman" w:cs="Times New Roman"/>
+                <w:lang w:eastAsia="ja-JP"/>
+              </w:rPr>
+              <w:t>[</w:t>
+            </w:r>
+            <w:r>
+              <w:rPr>
+                <w:rFonts w:ascii="Times New Roman" w:eastAsiaTheme="minorEastAsia" w:hAnsi="Times New Roman" w:cs="Times New Roman" w:hint="eastAsia"/>
+                <w:lang w:eastAsia="ja-JP"/>
+              </w:rPr>
+              <w:t>必要ない</w:t>
+            </w:r>
+            <w:r>
+              <w:rPr>
+                <w:rFonts w:ascii="Times New Roman" w:eastAsiaTheme="minorEastAsia" w:hAnsi="Times New Roman" w:cs="Times New Roman"/>
+                <w:lang w:eastAsia="ja-JP"/>
+              </w:rPr>
+              <w:t>]</w:t>
+            </w:r>
+            <w:r>
+              <w:rPr>
+                <w:rFonts w:ascii="Times New Roman" w:eastAsiaTheme="minorEastAsia" w:hAnsi="Times New Roman" w:cs="Times New Roman" w:hint="eastAsia"/>
+                <w:lang w:eastAsia="ja-JP"/>
+              </w:rPr>
+              <w:t xml:space="preserve">　</w:t>
+            </w:r>
+            <w:r>
+              <w:rPr>
+                <w:rFonts w:ascii="Times New Roman" w:eastAsiaTheme="minorEastAsia" w:hAnsi="Times New Roman" w:cs="Times New Roman" w:hint="eastAsia"/>
+                <w:lang w:eastAsia="ja-JP"/>
+              </w:rPr>
+              <w:t>週でカレンダーが表示したいから、「」クリックします</w:t>
+            </w:r>
+          </w:p>
+        </w:tc>
+      </w:tr>
+      <w:tr>
+        <w:trPr>
+          <w:trHeight w:val="424"/>
+          <w:jc w:val="center"/>
+        </w:trPr>
+        <w:tc>
+          <w:tcPr>
+            <w:cnfStyle w:val="001000000000" w:firstRow="0" w:lastRow="0" w:firstColumn="1" w:lastColumn="0" w:oddVBand="0" w:evenVBand="0" w:oddHBand="0" w:evenHBand="0" w:firstRowFirstColumn="0" w:firstRowLastColumn="0" w:lastRowFirstColumn="0" w:lastRowLastColumn="0"/>
+            <w:tcW w:w="1257" w:type="dxa"/>
+            <w:tcBorders>
+              <w:top w:val="single" w:sz="4" w:space="0" w:color="ACD7CA"/>
+              <w:left w:val="single" w:sz="4" w:space="0" w:color="ACD7CA"/>
+              <w:bottom w:val="single" w:sz="4" w:space="0" w:color="ACD7CA"/>
+              <w:right w:val="single" w:sz="4" w:space="0" w:color="ACD7CA"/>
+            </w:tcBorders>
+            <w:hideMark/>
+          </w:tcPr>
+          <w:p>
+            <w:pPr>
+              <w:rPr>
+                <w:rFonts w:ascii="Times New Roman" w:eastAsiaTheme="minorEastAsia" w:hAnsi="Times New Roman" w:cs="Times New Roman"/>
+                <w:lang w:val="vi-VN"/>
+              </w:rPr>
+            </w:pPr>
+            <w:r>
+              <w:rPr>
+                <w:rFonts w:ascii="Times New Roman" w:eastAsiaTheme="minorEastAsia" w:hAnsi="Times New Roman" w:cs="Times New Roman"/>
+                <w:lang w:val="vi-VN"/>
+              </w:rPr>
+              <w:t>4</w:t>
+            </w:r>
+          </w:p>
+        </w:tc>
+        <w:tc>
+          <w:tcPr>
+            <w:tcW w:w="6516" w:type="dxa"/>
+            <w:tcBorders>
+              <w:top w:val="single" w:sz="4" w:space="0" w:color="ACD7CA"/>
+              <w:left w:val="single" w:sz="4" w:space="0" w:color="ACD7CA"/>
+              <w:bottom w:val="single" w:sz="4" w:space="0" w:color="ACD7CA"/>
+              <w:right w:val="single" w:sz="4" w:space="0" w:color="ACD7CA"/>
+            </w:tcBorders>
+            <w:hideMark/>
+          </w:tcPr>
+          <w:p>
+            <w:pPr>
+              <w:cnfStyle w:val="000000000000" w:firstRow="0" w:lastRow="0" w:firstColumn="0" w:lastColumn="0" w:oddVBand="0" w:evenVBand="0" w:oddHBand="0" w:evenHBand="0" w:firstRowFirstColumn="0" w:firstRowLastColumn="0" w:lastRowFirstColumn="0" w:lastRowLastColumn="0"/>
+              <w:rPr>
+                <w:rFonts w:ascii="Times New Roman" w:eastAsiaTheme="minorEastAsia" w:hAnsi="Times New Roman" w:cs="Times New Roman" w:hint="eastAsia"/>
+                <w:lang w:eastAsia="ja-JP"/>
+              </w:rPr>
+            </w:pPr>
+            <w:r>
+              <w:rPr>
+                <w:rFonts w:ascii="Times New Roman" w:eastAsiaTheme="minorEastAsia" w:hAnsi="Times New Roman" w:cs="Times New Roman"/>
+                <w:lang w:eastAsia="ja-JP"/>
+              </w:rPr>
+              <w:t>[</w:t>
+            </w:r>
+            <w:r>
+              <w:rPr>
+                <w:rFonts w:ascii="Times New Roman" w:eastAsiaTheme="minorEastAsia" w:hAnsi="Times New Roman" w:cs="Times New Roman" w:hint="eastAsia"/>
+                <w:lang w:eastAsia="ja-JP"/>
+              </w:rPr>
+              <w:t>必要ない</w:t>
+            </w:r>
+            <w:r>
+              <w:rPr>
+                <w:rFonts w:ascii="Times New Roman" w:eastAsiaTheme="minorEastAsia" w:hAnsi="Times New Roman" w:cs="Times New Roman"/>
+                <w:lang w:eastAsia="ja-JP"/>
+              </w:rPr>
+              <w:t>]</w:t>
+            </w:r>
+            <w:r>
+              <w:rPr>
+                <w:rFonts w:ascii="Times New Roman" w:eastAsiaTheme="minorEastAsia" w:hAnsi="Times New Roman" w:cs="Times New Roman" w:hint="eastAsia"/>
+                <w:lang w:eastAsia="ja-JP"/>
+              </w:rPr>
+              <w:t xml:space="preserve">　オーだの履歴を見たいなら</w:t>
+            </w:r>
+            <w:r>
+              <w:rPr>
+                <w:rFonts w:ascii="Times New Roman" w:eastAsiaTheme="minorEastAsia" w:hAnsi="Times New Roman" w:cs="Times New Roman"/>
+                <w:lang w:eastAsia="ja-JP"/>
+              </w:rPr>
+              <w:t>、「</w:t>
+            </w:r>
+            <w:proofErr w:type="spellStart"/>
+            <w:r>
+              <w:rPr>
+                <w:rFonts w:ascii="Times New Roman" w:eastAsiaTheme="minorEastAsia" w:hAnsi="Times New Roman" w:cs="Times New Roman"/>
+                <w:lang w:eastAsia="ja-JP"/>
+              </w:rPr>
+              <w:t>Lịch</w:t>
+            </w:r>
+            <w:proofErr w:type="spellEnd"/>
+            <w:r>
+              <w:rPr>
+                <w:rFonts w:ascii="Times New Roman" w:eastAsiaTheme="minorEastAsia" w:hAnsi="Times New Roman" w:cs="Times New Roman"/>
+                <w:lang w:eastAsia="ja-JP"/>
+              </w:rPr>
+              <w:t xml:space="preserve"> </w:t>
+            </w:r>
+            <w:proofErr w:type="spellStart"/>
+            <w:r>
+              <w:rPr>
+                <w:rFonts w:ascii="Times New Roman" w:eastAsiaTheme="minorEastAsia" w:hAnsi="Times New Roman" w:cs="Times New Roman"/>
+                <w:lang w:eastAsia="ja-JP"/>
+              </w:rPr>
+              <w:t>đặt</w:t>
+            </w:r>
+            <w:proofErr w:type="spellEnd"/>
+            <w:r>
+              <w:rPr>
+                <w:rFonts w:ascii="Times New Roman" w:eastAsiaTheme="minorEastAsia" w:hAnsi="Times New Roman" w:cs="Times New Roman"/>
+                <w:lang w:eastAsia="ja-JP"/>
+              </w:rPr>
+              <w:t xml:space="preserve"> </w:t>
+            </w:r>
+            <w:proofErr w:type="spellStart"/>
+            <w:r>
+              <w:rPr>
+                <w:rFonts w:ascii="Times New Roman" w:eastAsiaTheme="minorEastAsia" w:hAnsi="Times New Roman" w:cs="Times New Roman"/>
+                <w:lang w:eastAsia="ja-JP"/>
+              </w:rPr>
+              <w:t>xe</w:t>
+            </w:r>
+            <w:proofErr w:type="spellEnd"/>
+            <w:r>
+              <w:rPr>
+                <w:rFonts w:ascii="Times New Roman" w:eastAsiaTheme="minorEastAsia" w:hAnsi="Times New Roman" w:cs="Times New Roman"/>
+                <w:lang w:eastAsia="ja-JP"/>
+              </w:rPr>
+              <w:t>」</w:t>
+            </w:r>
+            <w:r>
+              <w:rPr>
+                <w:rFonts w:ascii="Times New Roman" w:eastAsiaTheme="minorEastAsia" w:hAnsi="Times New Roman" w:cs="Times New Roman" w:hint="eastAsia"/>
+                <w:lang w:eastAsia="ja-JP"/>
+              </w:rPr>
+              <w:t>をクリックします</w:t>
+            </w:r>
+          </w:p>
+        </w:tc>
+      </w:tr>
+      <w:tr>
+        <w:trPr>
+          <w:cnfStyle w:val="000000100000" w:firstRow="0" w:lastRow="0" w:firstColumn="0" w:lastColumn="0" w:oddVBand="0" w:evenVBand="0" w:oddHBand="1" w:evenHBand="0" w:firstRowFirstColumn="0" w:firstRowLastColumn="0" w:lastRowFirstColumn="0" w:lastRowLastColumn="0"/>
+          <w:trHeight w:val="424"/>
+          <w:jc w:val="center"/>
+        </w:trPr>
+        <w:tc>
+          <w:tcPr>
+            <w:cnfStyle w:val="001000000000" w:firstRow="0" w:lastRow="0" w:firstColumn="1" w:lastColumn="0" w:oddVBand="0" w:evenVBand="0" w:oddHBand="0" w:evenHBand="0" w:firstRowFirstColumn="0" w:firstRowLastColumn="0" w:lastRowFirstColumn="0" w:lastRowLastColumn="0"/>
+            <w:tcW w:w="1257" w:type="dxa"/>
+            <w:tcBorders>
+              <w:top w:val="single" w:sz="4" w:space="0" w:color="ACD7CA"/>
+              <w:left w:val="single" w:sz="4" w:space="0" w:color="ACD7CA"/>
+              <w:bottom w:val="single" w:sz="4" w:space="0" w:color="ACD7CA"/>
+              <w:right w:val="single" w:sz="4" w:space="0" w:color="ACD7CA"/>
+            </w:tcBorders>
+          </w:tcPr>
+          <w:p>
+            <w:pPr>
+              <w:rPr>
+                <w:rFonts w:ascii="Times New Roman" w:eastAsiaTheme="minorEastAsia" w:hAnsi="Times New Roman" w:cs="Times New Roman"/>
+              </w:rPr>
+            </w:pPr>
+            <w:r>
+              <w:rPr>
+                <w:rFonts w:ascii="Times New Roman" w:eastAsiaTheme="minorEastAsia" w:hAnsi="Times New Roman" w:cs="Times New Roman"/>
+              </w:rPr>
+              <w:lastRenderedPageBreak/>
+              <w:t>5</w:t>
+            </w:r>
+          </w:p>
+        </w:tc>
+        <w:tc>
+          <w:tcPr>
+            <w:tcW w:w="6516" w:type="dxa"/>
+            <w:tcBorders>
+              <w:top w:val="single" w:sz="4" w:space="0" w:color="ACD7CA"/>
+              <w:left w:val="single" w:sz="4" w:space="0" w:color="ACD7CA"/>
+              <w:bottom w:val="single" w:sz="4" w:space="0" w:color="ACD7CA"/>
+              <w:right w:val="single" w:sz="4" w:space="0" w:color="ACD7CA"/>
+            </w:tcBorders>
+          </w:tcPr>
+          <w:p>
+            <w:pPr>
+              <w:cnfStyle w:val="000000100000" w:firstRow="0" w:lastRow="0" w:firstColumn="0" w:lastColumn="0" w:oddVBand="0" w:evenVBand="0" w:oddHBand="1" w:evenHBand="0" w:firstRowFirstColumn="0" w:firstRowLastColumn="0" w:lastRowFirstColumn="0" w:lastRowLastColumn="0"/>
+              <w:rPr>
+                <w:rFonts w:ascii="Times New Roman" w:eastAsiaTheme="minorEastAsia" w:hAnsi="Times New Roman" w:cs="Times New Roman" w:hint="eastAsia"/>
+                <w:lang w:eastAsia="ja-JP"/>
+              </w:rPr>
+            </w:pPr>
+            <w:r>
+              <w:rPr>
+                <w:rFonts w:ascii="Times New Roman" w:eastAsiaTheme="minorEastAsia" w:hAnsi="Times New Roman" w:cs="Times New Roman"/>
+                <w:lang w:eastAsia="ja-JP"/>
+              </w:rPr>
+              <w:t>[</w:t>
+            </w:r>
+            <w:r>
+              <w:rPr>
+                <w:rFonts w:ascii="Times New Roman" w:eastAsiaTheme="minorEastAsia" w:hAnsi="Times New Roman" w:cs="Times New Roman" w:hint="eastAsia"/>
+                <w:lang w:eastAsia="ja-JP"/>
+              </w:rPr>
+              <w:t>必要ない</w:t>
+            </w:r>
+            <w:r>
+              <w:rPr>
+                <w:rFonts w:ascii="Times New Roman" w:eastAsiaTheme="minorEastAsia" w:hAnsi="Times New Roman" w:cs="Times New Roman"/>
+                <w:lang w:eastAsia="ja-JP"/>
+              </w:rPr>
+              <w:t>]</w:t>
+            </w:r>
+            <w:r>
+              <w:rPr>
+                <w:rFonts w:ascii="Times New Roman" w:eastAsiaTheme="minorEastAsia" w:hAnsi="Times New Roman" w:cs="Times New Roman" w:hint="eastAsia"/>
+                <w:lang w:eastAsia="ja-JP"/>
+              </w:rPr>
+              <w:t xml:space="preserve">　</w:t>
+            </w:r>
+            <w:r>
+              <w:rPr>
+                <w:rFonts w:ascii="Times New Roman" w:eastAsiaTheme="minorEastAsia" w:hAnsi="Times New Roman" w:cs="Times New Roman" w:hint="eastAsia"/>
+                <w:lang w:eastAsia="ja-JP"/>
+              </w:rPr>
+              <w:t>「」をクリックして、カレンダーの今日は</w:t>
+            </w:r>
+            <w:r>
+              <w:rPr>
+                <w:rFonts w:ascii="Times New Roman" w:eastAsiaTheme="minorEastAsia" w:hAnsi="Times New Roman" w:cs="Times New Roman" w:hint="eastAsia"/>
+                <w:lang w:eastAsia="ja-JP"/>
+              </w:rPr>
+              <w:t>表示</w:t>
+            </w:r>
+            <w:r>
+              <w:rPr>
+                <w:rFonts w:ascii="Times New Roman" w:eastAsiaTheme="minorEastAsia" w:hAnsi="Times New Roman" w:cs="Times New Roman" w:hint="eastAsia"/>
+                <w:lang w:eastAsia="ja-JP"/>
+              </w:rPr>
+              <w:t>されます</w:t>
+            </w:r>
+          </w:p>
+        </w:tc>
+      </w:tr>
+      <w:tr>
+        <w:trPr>
+          <w:trHeight w:val="424"/>
+          <w:jc w:val="center"/>
+        </w:trPr>
+        <w:tc>
+          <w:tcPr>
+            <w:cnfStyle w:val="001000000000" w:firstRow="0" w:lastRow="0" w:firstColumn="1" w:lastColumn="0" w:oddVBand="0" w:evenVBand="0" w:oddHBand="0" w:evenHBand="0" w:firstRowFirstColumn="0" w:firstRowLastColumn="0" w:lastRowFirstColumn="0" w:lastRowLastColumn="0"/>
+            <w:tcW w:w="1257" w:type="dxa"/>
+            <w:tcBorders>
+              <w:top w:val="single" w:sz="4" w:space="0" w:color="ACD7CA"/>
+              <w:left w:val="single" w:sz="4" w:space="0" w:color="ACD7CA"/>
+              <w:bottom w:val="single" w:sz="4" w:space="0" w:color="ACD7CA"/>
+              <w:right w:val="single" w:sz="4" w:space="0" w:color="ACD7CA"/>
+            </w:tcBorders>
+          </w:tcPr>
+          <w:p>
+            <w:pPr>
+              <w:rPr>
+                <w:rFonts w:ascii="Times New Roman" w:eastAsiaTheme="minorEastAsia" w:hAnsi="Times New Roman" w:cs="Times New Roman"/>
+                <w:lang w:eastAsia="ja-JP"/>
+              </w:rPr>
+            </w:pPr>
+            <w:r>
+              <w:rPr>
+                <w:rFonts w:ascii="Times New Roman" w:eastAsiaTheme="minorEastAsia" w:hAnsi="Times New Roman" w:cs="Times New Roman"/>
+                <w:lang w:eastAsia="ja-JP"/>
+              </w:rPr>
+              <w:t>6</w:t>
+            </w:r>
+          </w:p>
+        </w:tc>
+        <w:tc>
+          <w:tcPr>
+            <w:tcW w:w="6516" w:type="dxa"/>
+            <w:tcBorders>
+              <w:top w:val="single" w:sz="4" w:space="0" w:color="ACD7CA"/>
+              <w:left w:val="single" w:sz="4" w:space="0" w:color="ACD7CA"/>
+              <w:bottom w:val="single" w:sz="4" w:space="0" w:color="ACD7CA"/>
+              <w:right w:val="single" w:sz="4" w:space="0" w:color="ACD7CA"/>
+            </w:tcBorders>
+          </w:tcPr>
+          <w:p>
+            <w:pPr>
+              <w:cnfStyle w:val="000000000000" w:firstRow="0" w:lastRow="0" w:firstColumn="0" w:lastColumn="0" w:oddVBand="0" w:evenVBand="0" w:oddHBand="0" w:evenHBand="0" w:firstRowFirstColumn="0" w:firstRowLastColumn="0" w:lastRowFirstColumn="0" w:lastRowLastColumn="0"/>
+              <w:rPr>
+                <w:rFonts w:ascii="Times New Roman" w:eastAsiaTheme="minorEastAsia" w:hAnsi="Times New Roman" w:cs="Times New Roman" w:hint="eastAsia"/>
+                <w:lang w:eastAsia="ja-JP"/>
+              </w:rPr>
+            </w:pPr>
+            <w:r>
+              <w:rPr>
+                <w:rFonts w:ascii="Times New Roman" w:eastAsiaTheme="minorEastAsia" w:hAnsi="Times New Roman" w:cs="Times New Roman"/>
+                <w:lang w:eastAsia="ja-JP"/>
+              </w:rPr>
+              <w:t>[</w:t>
+            </w:r>
+            <w:r>
+              <w:rPr>
+                <w:rFonts w:ascii="Times New Roman" w:eastAsiaTheme="minorEastAsia" w:hAnsi="Times New Roman" w:cs="Times New Roman" w:hint="eastAsia"/>
+                <w:lang w:eastAsia="ja-JP"/>
+              </w:rPr>
+              <w:t>必要ない</w:t>
+            </w:r>
+            <w:r>
+              <w:rPr>
+                <w:rFonts w:ascii="Times New Roman" w:eastAsiaTheme="minorEastAsia" w:hAnsi="Times New Roman" w:cs="Times New Roman"/>
+                <w:lang w:eastAsia="ja-JP"/>
+              </w:rPr>
+              <w:t>]</w:t>
+            </w:r>
+            <w:r>
+              <w:rPr>
+                <w:rFonts w:ascii="Times New Roman" w:eastAsiaTheme="minorEastAsia" w:hAnsi="Times New Roman" w:cs="Times New Roman" w:hint="eastAsia"/>
+                <w:lang w:eastAsia="ja-JP"/>
+              </w:rPr>
+              <w:t xml:space="preserve">　</w:t>
+            </w:r>
+            <w:r>
+              <w:rPr>
+                <w:rFonts w:ascii="Times New Roman" w:eastAsiaTheme="minorEastAsia" w:hAnsi="Times New Roman" w:cs="Times New Roman" w:hint="eastAsia"/>
+                <w:lang w:eastAsia="ja-JP"/>
+              </w:rPr>
+              <w:t>カレンダーの前のページと次のページを</w:t>
+            </w:r>
+            <w:r>
+              <w:rPr>
+                <w:rFonts w:ascii="Times New Roman" w:eastAsiaTheme="minorEastAsia" w:hAnsi="Times New Roman" w:cs="Times New Roman" w:hint="eastAsia"/>
+                <w:lang w:eastAsia="ja-JP"/>
+              </w:rPr>
+              <w:t>表示</w:t>
+            </w:r>
+            <w:r>
+              <w:rPr>
+                <w:rFonts w:ascii="Times New Roman" w:eastAsiaTheme="minorEastAsia" w:hAnsi="Times New Roman" w:cs="Times New Roman" w:hint="eastAsia"/>
+                <w:lang w:eastAsia="ja-JP"/>
+              </w:rPr>
+              <w:t>します。</w:t>
+            </w:r>
+          </w:p>
+        </w:tc>
+      </w:tr>
+    </w:tbl>
+    <w:p>
+      <w:pPr>
+        <w:rPr>
+          <w:rFonts w:eastAsiaTheme="minorEastAsia" w:hint="eastAsia"/>
+        </w:rPr>
+      </w:pPr>
+    </w:p>
+    <w:p>
+      <w:pPr>
+        <w:rPr>
+          <w:rFonts w:eastAsiaTheme="minorEastAsia" w:hint="eastAsia"/>
+        </w:rPr>
+      </w:pPr>
+      <w:r>
+        <w:rPr>
+          <w:rFonts w:eastAsiaTheme="minorEastAsia"/>
+          <w:noProof/>
+        </w:rPr>
+        <w:drawing>
+          <wp:inline distT="0" distB="0" distL="0" distR="0">
+            <wp:extent cx="3131185" cy="5684520"/>
+            <wp:effectExtent l="0" t="0" r="0" b="0"/>
+            <wp:docPr id="8" name="Picture 8"/>
+            <wp:cNvGraphicFramePr>
+              <a:graphicFrameLocks xmlns:a="http://schemas.openxmlformats.org/drawingml/2006/main" noChangeAspect="1"/>
+            </wp:cNvGraphicFramePr>
+            <a:graphic xmlns:a="http://schemas.openxmlformats.org/drawingml/2006/main">
+              <a:graphicData uri="http://schemas.openxmlformats.org/drawingml/2006/picture">
+                <pic:pic xmlns:pic="http://schemas.openxmlformats.org/drawingml/2006/picture">
+                  <pic:nvPicPr>
+                    <pic:cNvPr id="0" name="Picture 3"/>
+                    <pic:cNvPicPr>
+                      <a:picLocks noChangeAspect="1" noChangeArrowheads="1"/>
+                    </pic:cNvPicPr>
+                  </pic:nvPicPr>
+                  <pic:blipFill>
+                    <a:blip r:embed="rId12">
+                      <a:extLst>
+                        <a:ext uri="{28A0092B-C50C-407E-A947-70E740481C1C}">
+                          <a14:useLocalDpi xmlns:a14="http://schemas.microsoft.com/office/drawing/2010/main" val="0"/>
+                        </a:ext>
+                      </a:extLst>
+                    </a:blip>
+                    <a:srcRect/>
+                    <a:stretch>
+                      <a:fillRect/>
+                    </a:stretch>
+                  </pic:blipFill>
+                  <pic:spPr bwMode="auto">
+                    <a:xfrm>
+                      <a:off x="0" y="0"/>
+                      <a:ext cx="3131185" cy="5684520"/>
+                    </a:xfrm>
+                    <a:prstGeom prst="rect">
+                      <a:avLst/>
+                    </a:prstGeom>
+                    <a:noFill/>
+                    <a:ln>
+                      <a:noFill/>
+                    </a:ln>
+                  </pic:spPr>
+                </pic:pic>
+              </a:graphicData>
+            </a:graphic>
+          </wp:inline>
+        </w:drawing>
+      </w:r>
+    </w:p>
+    <w:tbl>
+      <w:tblPr>
+        <w:tblStyle w:val="GridTable4-Accent311"/>
+        <w:tblW w:w="7773" w:type="dxa"/>
+        <w:jc w:val="center"/>
+        <w:tblLook w:val="04A0" w:firstRow="1" w:lastRow="0" w:firstColumn="1" w:lastColumn="0" w:noHBand="0" w:noVBand="1"/>
+      </w:tblPr>
+      <w:tblGrid>
+        <w:gridCol w:w="1257"/>
+        <w:gridCol w:w="6516"/>
+      </w:tblGrid>
+      <w:tr>
+        <w:trPr>
+          <w:cnfStyle w:val="100000000000" w:firstRow="1" w:lastRow="0" w:firstColumn="0" w:lastColumn="0" w:oddVBand="0" w:evenVBand="0" w:oddHBand="0" w:evenHBand="0" w:firstRowFirstColumn="0" w:firstRowLastColumn="0" w:lastRowFirstColumn="0" w:lastRowLastColumn="0"/>
+          <w:trHeight w:val="503"/>
+          <w:jc w:val="center"/>
+        </w:trPr>
+        <w:tc>
+          <w:tcPr>
+            <w:cnfStyle w:val="001000000000" w:firstRow="0" w:lastRow="0" w:firstColumn="1" w:lastColumn="0" w:oddVBand="0" w:evenVBand="0" w:oddHBand="0" w:evenHBand="0" w:firstRowFirstColumn="0" w:firstRowLastColumn="0" w:lastRowFirstColumn="0" w:lastRowLastColumn="0"/>
+            <w:tcW w:w="1257" w:type="dxa"/>
+            <w:hideMark/>
+          </w:tcPr>
+          <w:p>
+            <w:pPr>
+              <w:rPr>
+                <w:rFonts w:ascii="Times New Roman" w:eastAsiaTheme="minorEastAsia" w:hAnsi="Times New Roman" w:cs="Times New Roman"/>
+                <w:lang w:eastAsia="ja-JP"/>
+              </w:rPr>
+            </w:pPr>
+            <w:r>
+              <w:rPr>
+                <w:rFonts w:ascii="Times New Roman" w:eastAsiaTheme="minorEastAsia" w:hAnsi="Times New Roman" w:cs="Times New Roman" w:hint="eastAsia"/>
+                <w:lang w:eastAsia="ja-JP"/>
+              </w:rPr>
+              <w:t>ステップ</w:t>
+            </w:r>
+          </w:p>
+        </w:tc>
+        <w:tc>
+          <w:tcPr>
+            <w:tcW w:w="6516" w:type="dxa"/>
+            <w:hideMark/>
+          </w:tcPr>
+          <w:p>
+            <w:pPr>
+              <w:tabs>
+                <w:tab w:val="left" w:pos="2070"/>
+              </w:tabs>
+              <w:cnfStyle w:val="100000000000" w:firstRow="1" w:lastRow="0" w:firstColumn="0" w:lastColumn="0" w:oddVBand="0" w:evenVBand="0" w:oddHBand="0" w:evenHBand="0" w:firstRowFirstColumn="0" w:firstRowLastColumn="0" w:lastRowFirstColumn="0" w:lastRowLastColumn="0"/>
+              <w:rPr>
+                <w:rFonts w:ascii="Times New Roman" w:hAnsi="Times New Roman" w:cs="Times New Roman"/>
+              </w:rPr>
+            </w:pPr>
+            <w:r>
+              <w:rPr>
+                <w:rFonts w:asciiTheme="minorEastAsia" w:eastAsiaTheme="minorEastAsia" w:hAnsiTheme="minorEastAsia" w:cs="Times New Roman" w:hint="eastAsia"/>
+                <w:lang w:eastAsia="ja-JP"/>
+              </w:rPr>
+              <w:t>説明</w:t>
+            </w:r>
+            <w:r>
+              <w:rPr>
+                <w:rFonts w:ascii="Times New Roman" w:hAnsi="Times New Roman" w:cs="Times New Roman"/>
+              </w:rPr>
+              <w:tab/>
+            </w:r>
+          </w:p>
+        </w:tc>
+      </w:tr>
+      <w:tr>
+        <w:trPr>
+          <w:cnfStyle w:val="000000100000" w:firstRow="0" w:lastRow="0" w:firstColumn="0" w:lastColumn="0" w:oddVBand="0" w:evenVBand="0" w:oddHBand="1" w:evenHBand="0" w:firstRowFirstColumn="0" w:firstRowLastColumn="0" w:lastRowFirstColumn="0" w:lastRowLastColumn="0"/>
+          <w:trHeight w:val="485"/>
+          <w:jc w:val="center"/>
+        </w:trPr>
+        <w:tc>
+          <w:tcPr>
+            <w:cnfStyle w:val="001000000000" w:firstRow="0" w:lastRow="0" w:firstColumn="1" w:lastColumn="0" w:oddVBand="0" w:evenVBand="0" w:oddHBand="0" w:evenHBand="0" w:firstRowFirstColumn="0" w:firstRowLastColumn="0" w:lastRowFirstColumn="0" w:lastRowLastColumn="0"/>
+            <w:tcW w:w="1257" w:type="dxa"/>
+            <w:tcBorders>
+              <w:top w:val="single" w:sz="4" w:space="0" w:color="ACD7CA"/>
+              <w:left w:val="single" w:sz="4" w:space="0" w:color="ACD7CA"/>
+              <w:bottom w:val="single" w:sz="4" w:space="0" w:color="ACD7CA"/>
+              <w:right w:val="single" w:sz="4" w:space="0" w:color="ACD7CA"/>
+            </w:tcBorders>
+            <w:hideMark/>
+          </w:tcPr>
+          <w:p>
+            <w:pPr>
+              <w:rPr>
+                <w:rFonts w:ascii="Times New Roman" w:eastAsiaTheme="minorEastAsia" w:hAnsi="Times New Roman" w:cs="Times New Roman"/>
+              </w:rPr>
+            </w:pPr>
+            <w:r>
+              <w:rPr>
+                <w:rFonts w:ascii="Times New Roman" w:eastAsiaTheme="minorEastAsia" w:hAnsi="Times New Roman" w:cs="Times New Roman"/>
+              </w:rPr>
+              <w:t>1</w:t>
+            </w:r>
+          </w:p>
+        </w:tc>
+        <w:tc>
+          <w:tcPr>
+            <w:tcW w:w="6516" w:type="dxa"/>
+            <w:tcBorders>
+              <w:top w:val="single" w:sz="4" w:space="0" w:color="ACD7CA"/>
+              <w:left w:val="single" w:sz="4" w:space="0" w:color="ACD7CA"/>
+              <w:bottom w:val="single" w:sz="4" w:space="0" w:color="ACD7CA"/>
+              <w:right w:val="single" w:sz="4" w:space="0" w:color="ACD7CA"/>
+            </w:tcBorders>
+            <w:hideMark/>
+          </w:tcPr>
+          <w:p>
+            <w:pPr>
+              <w:cnfStyle w:val="000000100000" w:firstRow="0" w:lastRow="0" w:firstColumn="0" w:lastColumn="0" w:oddVBand="0" w:evenVBand="0" w:oddHBand="1" w:evenHBand="0" w:firstRowFirstColumn="0" w:firstRowLastColumn="0" w:lastRowFirstColumn="0" w:lastRowLastColumn="0"/>
+              <w:rPr>
+                <w:rFonts w:ascii="Times New Roman" w:eastAsiaTheme="minorEastAsia" w:hAnsi="Times New Roman" w:cs="Times New Roman" w:hint="eastAsia"/>
+                <w:lang w:eastAsia="ja-JP"/>
+              </w:rPr>
+            </w:pPr>
+            <w:r>
+              <w:rPr>
+                <w:rFonts w:ascii="Times New Roman" w:eastAsiaTheme="minorEastAsia" w:hAnsi="Times New Roman" w:cs="Times New Roman" w:hint="eastAsia"/>
+                <w:lang w:eastAsia="ja-JP"/>
+              </w:rPr>
+              <w:t>借りる</w:t>
+            </w:r>
+            <w:r>
+              <w:rPr>
+                <w:rFonts w:ascii="Times New Roman" w:eastAsiaTheme="minorEastAsia" w:hAnsi="Times New Roman" w:cs="Times New Roman"/>
+                <w:lang w:eastAsia="ja-JP"/>
+              </w:rPr>
+              <w:t>パッケージ</w:t>
+            </w:r>
+            <w:r>
+              <w:rPr>
+                <w:rFonts w:ascii="Courier New" w:eastAsiaTheme="minorEastAsia" w:hAnsi="Courier New" w:cs="Courier New" w:hint="eastAsia"/>
+                <w:lang w:eastAsia="ja-JP"/>
+              </w:rPr>
+              <w:t>を選んで</w:t>
+            </w:r>
+          </w:p>
+        </w:tc>
+      </w:tr>
+      <w:tr>
+        <w:trPr>
+          <w:trHeight w:val="521"/>
+          <w:jc w:val="center"/>
+        </w:trPr>
+        <w:tc>
+          <w:tcPr>
+            <w:cnfStyle w:val="001000000000" w:firstRow="0" w:lastRow="0" w:firstColumn="1" w:lastColumn="0" w:oddVBand="0" w:evenVBand="0" w:oddHBand="0" w:evenHBand="0" w:firstRowFirstColumn="0" w:firstRowLastColumn="0" w:lastRowFirstColumn="0" w:lastRowLastColumn="0"/>
+            <w:tcW w:w="1257" w:type="dxa"/>
+            <w:tcBorders>
+              <w:top w:val="single" w:sz="4" w:space="0" w:color="ACD7CA"/>
+              <w:left w:val="single" w:sz="4" w:space="0" w:color="ACD7CA"/>
+              <w:bottom w:val="single" w:sz="4" w:space="0" w:color="ACD7CA"/>
+              <w:right w:val="single" w:sz="4" w:space="0" w:color="ACD7CA"/>
+            </w:tcBorders>
+            <w:hideMark/>
+          </w:tcPr>
+          <w:p>
+            <w:pPr>
+              <w:rPr>
+                <w:rFonts w:ascii="Times New Roman" w:eastAsiaTheme="minorEastAsia" w:hAnsi="Times New Roman" w:cs="Times New Roman"/>
+              </w:rPr>
+            </w:pPr>
+            <w:r>
+              <w:rPr>
+                <w:rFonts w:ascii="Times New Roman" w:eastAsiaTheme="minorEastAsia" w:hAnsi="Times New Roman" w:cs="Times New Roman"/>
+              </w:rPr>
+              <w:t>2</w:t>
+            </w:r>
+          </w:p>
+        </w:tc>
+        <w:tc>
+          <w:tcPr>
+            <w:tcW w:w="6516" w:type="dxa"/>
+            <w:tcBorders>
+              <w:top w:val="single" w:sz="4" w:space="0" w:color="ACD7CA"/>
+              <w:left w:val="single" w:sz="4" w:space="0" w:color="ACD7CA"/>
+              <w:bottom w:val="single" w:sz="4" w:space="0" w:color="ACD7CA"/>
+              <w:right w:val="single" w:sz="4" w:space="0" w:color="ACD7CA"/>
+            </w:tcBorders>
+            <w:hideMark/>
+          </w:tcPr>
+          <w:p>
+            <w:pPr>
+              <w:cnfStyle w:val="000000000000" w:firstRow="0" w:lastRow="0" w:firstColumn="0" w:lastColumn="0" w:oddVBand="0" w:evenVBand="0" w:oddHBand="0" w:evenHBand="0" w:firstRowFirstColumn="0" w:firstRowLastColumn="0" w:lastRowFirstColumn="0" w:lastRowLastColumn="0"/>
+              <w:rPr>
+                <w:rFonts w:ascii="Times New Roman" w:hAnsi="Times New Roman" w:cs="Times New Roman"/>
+                <w:lang w:eastAsia="ja-JP"/>
+              </w:rPr>
+            </w:pPr>
+            <w:r>
+              <w:rPr>
+                <w:rFonts w:ascii="Times New Roman" w:eastAsiaTheme="minorEastAsia" w:hAnsi="Times New Roman" w:cs="Times New Roman" w:hint="eastAsia"/>
+                <w:lang w:eastAsia="ja-JP"/>
+              </w:rPr>
+              <w:t>日パッケージを選んだから、何日を</w:t>
+            </w:r>
+            <w:r>
+              <w:rPr>
+                <w:rFonts w:ascii="Courier New" w:eastAsiaTheme="minorEastAsia" w:hAnsi="Courier New" w:cs="Courier New" w:hint="eastAsia"/>
+                <w:lang w:eastAsia="ja-JP"/>
+              </w:rPr>
+              <w:t>入力しなければなりま</w:t>
+            </w:r>
+            <w:r>
+              <w:rPr>
+                <w:rFonts w:ascii="Courier New" w:eastAsiaTheme="minorEastAsia" w:hAnsi="Courier New" w:cs="Courier New" w:hint="eastAsia"/>
+                <w:lang w:eastAsia="ja-JP"/>
+              </w:rPr>
+              <w:lastRenderedPageBreak/>
+              <w:t>せん</w:t>
+            </w:r>
+          </w:p>
+        </w:tc>
+      </w:tr>
+      <w:tr>
+        <w:trPr>
+          <w:cnfStyle w:val="000000100000" w:firstRow="0" w:lastRow="0" w:firstColumn="0" w:lastColumn="0" w:oddVBand="0" w:evenVBand="0" w:oddHBand="1" w:evenHBand="0" w:firstRowFirstColumn="0" w:firstRowLastColumn="0" w:lastRowFirstColumn="0" w:lastRowLastColumn="0"/>
+          <w:trHeight w:val="424"/>
+          <w:jc w:val="center"/>
+        </w:trPr>
+        <w:tc>
+          <w:tcPr>
+            <w:cnfStyle w:val="001000000000" w:firstRow="0" w:lastRow="0" w:firstColumn="1" w:lastColumn="0" w:oddVBand="0" w:evenVBand="0" w:oddHBand="0" w:evenHBand="0" w:firstRowFirstColumn="0" w:firstRowLastColumn="0" w:lastRowFirstColumn="0" w:lastRowLastColumn="0"/>
+            <w:tcW w:w="1257" w:type="dxa"/>
+            <w:tcBorders>
+              <w:top w:val="single" w:sz="4" w:space="0" w:color="ACD7CA"/>
+              <w:left w:val="single" w:sz="4" w:space="0" w:color="ACD7CA"/>
+              <w:bottom w:val="single" w:sz="4" w:space="0" w:color="ACD7CA"/>
+              <w:right w:val="single" w:sz="4" w:space="0" w:color="ACD7CA"/>
+            </w:tcBorders>
+            <w:hideMark/>
+          </w:tcPr>
+          <w:p>
+            <w:pPr>
+              <w:rPr>
+                <w:rFonts w:ascii="Times New Roman" w:eastAsiaTheme="minorEastAsia" w:hAnsi="Times New Roman" w:cs="Times New Roman"/>
+              </w:rPr>
+            </w:pPr>
+            <w:r>
+              <w:rPr>
+                <w:rFonts w:ascii="Times New Roman" w:eastAsiaTheme="minorEastAsia" w:hAnsi="Times New Roman" w:cs="Times New Roman"/>
+              </w:rPr>
+              <w:lastRenderedPageBreak/>
+              <w:t>3</w:t>
+            </w:r>
+          </w:p>
+        </w:tc>
+        <w:tc>
+          <w:tcPr>
+            <w:tcW w:w="6516" w:type="dxa"/>
+            <w:tcBorders>
+              <w:top w:val="single" w:sz="4" w:space="0" w:color="ACD7CA"/>
+              <w:left w:val="single" w:sz="4" w:space="0" w:color="ACD7CA"/>
+              <w:bottom w:val="single" w:sz="4" w:space="0" w:color="ACD7CA"/>
+              <w:right w:val="single" w:sz="4" w:space="0" w:color="ACD7CA"/>
+            </w:tcBorders>
+            <w:hideMark/>
+          </w:tcPr>
+          <w:p>
+            <w:pPr>
+              <w:cnfStyle w:val="000000100000" w:firstRow="0" w:lastRow="0" w:firstColumn="0" w:lastColumn="0" w:oddVBand="0" w:evenVBand="0" w:oddHBand="1" w:evenHBand="0" w:firstRowFirstColumn="0" w:firstRowLastColumn="0" w:lastRowFirstColumn="0" w:lastRowLastColumn="0"/>
+              <w:rPr>
+                <w:rFonts w:ascii="Times New Roman" w:eastAsiaTheme="minorEastAsia" w:hAnsi="Times New Roman" w:cs="Times New Roman"/>
+                <w:lang w:val="vi-VN" w:eastAsia="ja-JP"/>
+              </w:rPr>
+            </w:pPr>
+            <w:r>
+              <w:rPr>
+                <w:rFonts w:ascii="Times New Roman" w:eastAsiaTheme="minorEastAsia" w:hAnsi="Times New Roman" w:cs="Times New Roman" w:hint="eastAsia"/>
+                <w:lang w:eastAsia="ja-JP"/>
+              </w:rPr>
+              <w:t>始まる時間を選んで</w:t>
+            </w:r>
+          </w:p>
+        </w:tc>
+      </w:tr>
+      <w:tr>
+        <w:trPr>
+          <w:trHeight w:val="424"/>
+          <w:jc w:val="center"/>
+        </w:trPr>
+        <w:tc>
+          <w:tcPr>
+            <w:cnfStyle w:val="001000000000" w:firstRow="0" w:lastRow="0" w:firstColumn="1" w:lastColumn="0" w:oddVBand="0" w:evenVBand="0" w:oddHBand="0" w:evenHBand="0" w:firstRowFirstColumn="0" w:firstRowLastColumn="0" w:lastRowFirstColumn="0" w:lastRowLastColumn="0"/>
+            <w:tcW w:w="1257" w:type="dxa"/>
+            <w:tcBorders>
+              <w:top w:val="single" w:sz="4" w:space="0" w:color="ACD7CA"/>
+              <w:left w:val="single" w:sz="4" w:space="0" w:color="ACD7CA"/>
+              <w:bottom w:val="single" w:sz="4" w:space="0" w:color="ACD7CA"/>
+              <w:right w:val="single" w:sz="4" w:space="0" w:color="ACD7CA"/>
+            </w:tcBorders>
+            <w:hideMark/>
+          </w:tcPr>
+          <w:p>
+            <w:pPr>
+              <w:rPr>
+                <w:rFonts w:ascii="Times New Roman" w:eastAsiaTheme="minorEastAsia" w:hAnsi="Times New Roman" w:cs="Times New Roman"/>
+                <w:lang w:val="vi-VN"/>
+              </w:rPr>
+            </w:pPr>
+            <w:r>
+              <w:rPr>
+                <w:rFonts w:ascii="Times New Roman" w:eastAsiaTheme="minorEastAsia" w:hAnsi="Times New Roman" w:cs="Times New Roman"/>
+                <w:lang w:val="vi-VN"/>
+              </w:rPr>
+              <w:t>4</w:t>
+            </w:r>
+          </w:p>
+        </w:tc>
+        <w:tc>
+          <w:tcPr>
+            <w:tcW w:w="6516" w:type="dxa"/>
+            <w:tcBorders>
+              <w:top w:val="single" w:sz="4" w:space="0" w:color="ACD7CA"/>
+              <w:left w:val="single" w:sz="4" w:space="0" w:color="ACD7CA"/>
+              <w:bottom w:val="single" w:sz="4" w:space="0" w:color="ACD7CA"/>
+              <w:right w:val="single" w:sz="4" w:space="0" w:color="ACD7CA"/>
+            </w:tcBorders>
+            <w:hideMark/>
+          </w:tcPr>
+          <w:p>
+            <w:pPr>
+              <w:cnfStyle w:val="000000000000" w:firstRow="0" w:lastRow="0" w:firstColumn="0" w:lastColumn="0" w:oddVBand="0" w:evenVBand="0" w:oddHBand="0" w:evenHBand="0" w:firstRowFirstColumn="0" w:firstRowLastColumn="0" w:lastRowFirstColumn="0" w:lastRowLastColumn="0"/>
+              <w:rPr>
+                <w:rFonts w:ascii="Times New Roman" w:eastAsiaTheme="minorEastAsia" w:hAnsi="Times New Roman" w:cs="Times New Roman" w:hint="eastAsia"/>
+                <w:lang w:eastAsia="ja-JP"/>
+              </w:rPr>
+            </w:pPr>
+            <w:r>
+              <w:rPr>
+                <w:rFonts w:ascii="Times New Roman" w:eastAsiaTheme="minorEastAsia" w:hAnsi="Times New Roman" w:cs="Times New Roman"/>
+                <w:lang w:eastAsia="ja-JP"/>
+              </w:rPr>
+              <w:t>借りる費</w:t>
+            </w:r>
+            <w:r>
+              <w:rPr>
+                <w:rFonts w:ascii="Times New Roman" w:eastAsiaTheme="minorEastAsia" w:hAnsi="Times New Roman" w:cs="Times New Roman" w:hint="eastAsia"/>
+                <w:lang w:eastAsia="ja-JP"/>
+              </w:rPr>
+              <w:t>を表示されます</w:t>
+            </w:r>
+            <w:r>
+              <w:rPr>
+                <w:rFonts w:ascii="Times New Roman" w:eastAsiaTheme="minorEastAsia" w:hAnsi="Times New Roman" w:cs="Times New Roman" w:hint="eastAsia"/>
+                <w:lang w:eastAsia="ja-JP"/>
+              </w:rPr>
+              <w:t>。この費は１日当たりや１時当たりを表示されて、日や時で増加します</w:t>
+            </w:r>
+          </w:p>
+        </w:tc>
+      </w:tr>
+      <w:tr>
+        <w:trPr>
+          <w:cnfStyle w:val="000000100000" w:firstRow="0" w:lastRow="0" w:firstColumn="0" w:lastColumn="0" w:oddVBand="0" w:evenVBand="0" w:oddHBand="1" w:evenHBand="0" w:firstRowFirstColumn="0" w:firstRowLastColumn="0" w:lastRowFirstColumn="0" w:lastRowLastColumn="0"/>
+          <w:trHeight w:val="424"/>
+          <w:jc w:val="center"/>
+        </w:trPr>
+        <w:tc>
+          <w:tcPr>
+            <w:cnfStyle w:val="001000000000" w:firstRow="0" w:lastRow="0" w:firstColumn="1" w:lastColumn="0" w:oddVBand="0" w:evenVBand="0" w:oddHBand="0" w:evenHBand="0" w:firstRowFirstColumn="0" w:firstRowLastColumn="0" w:lastRowFirstColumn="0" w:lastRowLastColumn="0"/>
+            <w:tcW w:w="1257" w:type="dxa"/>
+            <w:tcBorders>
+              <w:top w:val="single" w:sz="4" w:space="0" w:color="ACD7CA"/>
+              <w:left w:val="single" w:sz="4" w:space="0" w:color="ACD7CA"/>
+              <w:bottom w:val="single" w:sz="4" w:space="0" w:color="ACD7CA"/>
+              <w:right w:val="single" w:sz="4" w:space="0" w:color="ACD7CA"/>
+            </w:tcBorders>
+          </w:tcPr>
+          <w:p>
+            <w:pPr>
+              <w:rPr>
+                <w:rFonts w:ascii="Times New Roman" w:eastAsiaTheme="minorEastAsia" w:hAnsi="Times New Roman" w:cs="Times New Roman"/>
+              </w:rPr>
+            </w:pPr>
+            <w:r>
+              <w:rPr>
+                <w:rFonts w:ascii="Times New Roman" w:eastAsiaTheme="minorEastAsia" w:hAnsi="Times New Roman" w:cs="Times New Roman"/>
+              </w:rPr>
+              <w:t>5</w:t>
+            </w:r>
+          </w:p>
+        </w:tc>
+        <w:tc>
+          <w:tcPr>
+            <w:tcW w:w="6516" w:type="dxa"/>
+            <w:tcBorders>
+              <w:top w:val="single" w:sz="4" w:space="0" w:color="ACD7CA"/>
+              <w:left w:val="single" w:sz="4" w:space="0" w:color="ACD7CA"/>
+              <w:bottom w:val="single" w:sz="4" w:space="0" w:color="ACD7CA"/>
+              <w:right w:val="single" w:sz="4" w:space="0" w:color="ACD7CA"/>
+            </w:tcBorders>
+          </w:tcPr>
+          <w:p>
+            <w:pPr>
+              <w:cnfStyle w:val="000000100000" w:firstRow="0" w:lastRow="0" w:firstColumn="0" w:lastColumn="0" w:oddVBand="0" w:evenVBand="0" w:oddHBand="1" w:evenHBand="0" w:firstRowFirstColumn="0" w:firstRowLastColumn="0" w:lastRowFirstColumn="0" w:lastRowLastColumn="0"/>
+              <w:rPr>
+                <w:rFonts w:ascii="Times New Roman" w:eastAsiaTheme="minorEastAsia" w:hAnsi="Times New Roman" w:cs="Times New Roman" w:hint="eastAsia"/>
+                <w:lang w:eastAsia="ja-JP"/>
+              </w:rPr>
+            </w:pPr>
+            <w:r>
+              <w:rPr>
+                <w:rFonts w:ascii="Times New Roman" w:eastAsiaTheme="minorEastAsia" w:hAnsi="Times New Roman" w:cs="Times New Roman" w:hint="eastAsia"/>
+                <w:lang w:eastAsia="ja-JP"/>
+              </w:rPr>
+              <w:t>預金を表示され</w:t>
+            </w:r>
+            <w:r>
+              <w:rPr>
+                <w:rFonts w:ascii="Times New Roman" w:eastAsiaTheme="minorEastAsia" w:hAnsi="Times New Roman" w:cs="Times New Roman" w:hint="eastAsia"/>
+                <w:lang w:eastAsia="ja-JP"/>
+              </w:rPr>
+              <w:t>て、</w:t>
+            </w:r>
+            <w:r>
+              <w:rPr>
+                <w:rFonts w:ascii="Times New Roman" w:eastAsiaTheme="minorEastAsia" w:hAnsi="Times New Roman" w:cs="Times New Roman" w:hint="eastAsia"/>
+                <w:lang w:eastAsia="ja-JP"/>
+              </w:rPr>
+              <w:t>日や時で増加します</w:t>
+            </w:r>
+            <w:r>
+              <w:rPr>
+                <w:rFonts w:ascii="Times New Roman" w:eastAsiaTheme="minorEastAsia" w:hAnsi="Times New Roman" w:cs="Times New Roman" w:hint="eastAsia"/>
+                <w:lang w:eastAsia="ja-JP"/>
+              </w:rPr>
+              <w:t>。</w:t>
+            </w:r>
+          </w:p>
+        </w:tc>
+      </w:tr>
+      <w:tr>
+        <w:trPr>
+          <w:trHeight w:val="424"/>
+          <w:jc w:val="center"/>
+        </w:trPr>
+        <w:tc>
+          <w:tcPr>
+            <w:cnfStyle w:val="001000000000" w:firstRow="0" w:lastRow="0" w:firstColumn="1" w:lastColumn="0" w:oddVBand="0" w:evenVBand="0" w:oddHBand="0" w:evenHBand="0" w:firstRowFirstColumn="0" w:firstRowLastColumn="0" w:lastRowFirstColumn="0" w:lastRowLastColumn="0"/>
+            <w:tcW w:w="1257" w:type="dxa"/>
+            <w:tcBorders>
+              <w:top w:val="single" w:sz="4" w:space="0" w:color="ACD7CA"/>
+              <w:left w:val="single" w:sz="4" w:space="0" w:color="ACD7CA"/>
+              <w:bottom w:val="single" w:sz="4" w:space="0" w:color="ACD7CA"/>
+              <w:right w:val="single" w:sz="4" w:space="0" w:color="ACD7CA"/>
+            </w:tcBorders>
+          </w:tcPr>
+          <w:p>
+            <w:pPr>
+              <w:rPr>
+                <w:rFonts w:ascii="Times New Roman" w:eastAsiaTheme="minorEastAsia" w:hAnsi="Times New Roman" w:cs="Times New Roman"/>
+                <w:lang w:eastAsia="ja-JP"/>
+              </w:rPr>
+            </w:pPr>
+            <w:r>
+              <w:rPr>
+                <w:rFonts w:ascii="Times New Roman" w:eastAsiaTheme="minorEastAsia" w:hAnsi="Times New Roman" w:cs="Times New Roman"/>
+                <w:lang w:eastAsia="ja-JP"/>
+              </w:rPr>
+              <w:t>6</w:t>
+            </w:r>
+          </w:p>
+        </w:tc>
+        <w:tc>
+          <w:tcPr>
+            <w:tcW w:w="6516" w:type="dxa"/>
+            <w:tcBorders>
+              <w:top w:val="single" w:sz="4" w:space="0" w:color="ACD7CA"/>
+              <w:left w:val="single" w:sz="4" w:space="0" w:color="ACD7CA"/>
+              <w:bottom w:val="single" w:sz="4" w:space="0" w:color="ACD7CA"/>
+              <w:right w:val="single" w:sz="4" w:space="0" w:color="ACD7CA"/>
+            </w:tcBorders>
+          </w:tcPr>
+          <w:p>
+            <w:pPr>
+              <w:cnfStyle w:val="000000000000" w:firstRow="0" w:lastRow="0" w:firstColumn="0" w:lastColumn="0" w:oddVBand="0" w:evenVBand="0" w:oddHBand="0" w:evenHBand="0" w:firstRowFirstColumn="0" w:firstRowLastColumn="0" w:lastRowFirstColumn="0" w:lastRowLastColumn="0"/>
+              <w:rPr>
+                <w:rFonts w:ascii="Times New Roman" w:eastAsiaTheme="minorEastAsia" w:hAnsi="Times New Roman" w:cs="Times New Roman" w:hint="eastAsia"/>
+                <w:lang w:eastAsia="ja-JP"/>
+              </w:rPr>
+            </w:pPr>
+            <w:r>
+              <w:rPr>
+                <w:rFonts w:ascii="Times New Roman" w:eastAsiaTheme="minorEastAsia" w:hAnsi="Times New Roman" w:cs="Times New Roman" w:hint="eastAsia"/>
+                <w:lang w:eastAsia="ja-JP"/>
+              </w:rPr>
+              <w:t>サービス</w:t>
+            </w:r>
+            <w:r>
+              <w:rPr>
+                <w:rFonts w:ascii="Times New Roman" w:eastAsiaTheme="minorEastAsia" w:hAnsi="Times New Roman" w:cs="Times New Roman"/>
+                <w:lang w:eastAsia="ja-JP"/>
+              </w:rPr>
+              <w:t>費</w:t>
+            </w:r>
+            <w:r>
+              <w:rPr>
+                <w:rFonts w:ascii="Times New Roman" w:eastAsiaTheme="minorEastAsia" w:hAnsi="Times New Roman" w:cs="Times New Roman" w:hint="eastAsia"/>
+                <w:lang w:eastAsia="ja-JP"/>
+              </w:rPr>
+              <w:t>を表示され</w:t>
+            </w:r>
+            <w:r>
+              <w:rPr>
+                <w:rFonts w:ascii="Times New Roman" w:eastAsiaTheme="minorEastAsia" w:hAnsi="Times New Roman" w:cs="Times New Roman" w:hint="eastAsia"/>
+                <w:lang w:eastAsia="ja-JP"/>
+              </w:rPr>
+              <w:t>て、</w:t>
+            </w:r>
+            <w:r>
+              <w:rPr>
+                <w:rFonts w:ascii="Times New Roman" w:eastAsiaTheme="minorEastAsia" w:hAnsi="Times New Roman" w:cs="Times New Roman" w:hint="eastAsia"/>
+                <w:lang w:eastAsia="ja-JP"/>
+              </w:rPr>
+              <w:t>日や時で増加します</w:t>
+            </w:r>
+            <w:r>
+              <w:rPr>
+                <w:rFonts w:ascii="Times New Roman" w:eastAsiaTheme="minorEastAsia" w:hAnsi="Times New Roman" w:cs="Times New Roman" w:hint="eastAsia"/>
+                <w:lang w:eastAsia="ja-JP"/>
+              </w:rPr>
+              <w:t>。</w:t>
+            </w:r>
+          </w:p>
+        </w:tc>
+      </w:tr>
+      <w:tr>
+        <w:trPr>
+          <w:cnfStyle w:val="000000100000" w:firstRow="0" w:lastRow="0" w:firstColumn="0" w:lastColumn="0" w:oddVBand="0" w:evenVBand="0" w:oddHBand="1" w:evenHBand="0" w:firstRowFirstColumn="0" w:firstRowLastColumn="0" w:lastRowFirstColumn="0" w:lastRowLastColumn="0"/>
+          <w:trHeight w:val="424"/>
+          <w:jc w:val="center"/>
+        </w:trPr>
+        <w:tc>
+          <w:tcPr>
+            <w:cnfStyle w:val="001000000000" w:firstRow="0" w:lastRow="0" w:firstColumn="1" w:lastColumn="0" w:oddVBand="0" w:evenVBand="0" w:oddHBand="0" w:evenHBand="0" w:firstRowFirstColumn="0" w:firstRowLastColumn="0" w:lastRowFirstColumn="0" w:lastRowLastColumn="0"/>
+            <w:tcW w:w="1257" w:type="dxa"/>
+            <w:tcBorders>
+              <w:top w:val="single" w:sz="4" w:space="0" w:color="ACD7CA"/>
+              <w:left w:val="single" w:sz="4" w:space="0" w:color="ACD7CA"/>
+              <w:bottom w:val="single" w:sz="4" w:space="0" w:color="ACD7CA"/>
+              <w:right w:val="single" w:sz="4" w:space="0" w:color="ACD7CA"/>
+            </w:tcBorders>
+          </w:tcPr>
+          <w:p>
+            <w:pPr>
+              <w:rPr>
+                <w:rFonts w:ascii="Times New Roman" w:eastAsiaTheme="minorEastAsia" w:hAnsi="Times New Roman" w:cs="Times New Roman"/>
+                <w:lang w:val="vi-VN" w:eastAsia="ja-JP"/>
+              </w:rPr>
+            </w:pPr>
+            <w:r>
+              <w:rPr>
+                <w:rFonts w:ascii="Times New Roman" w:eastAsiaTheme="minorEastAsia" w:hAnsi="Times New Roman" w:cs="Times New Roman"/>
+                <w:lang w:val="vi-VN" w:eastAsia="ja-JP"/>
+              </w:rPr>
+              <w:t>7</w:t>
+            </w:r>
+          </w:p>
+        </w:tc>
+        <w:tc>
+          <w:tcPr>
+            <w:tcW w:w="6516" w:type="dxa"/>
+            <w:tcBorders>
+              <w:top w:val="single" w:sz="4" w:space="0" w:color="ACD7CA"/>
+              <w:left w:val="single" w:sz="4" w:space="0" w:color="ACD7CA"/>
+              <w:bottom w:val="single" w:sz="4" w:space="0" w:color="ACD7CA"/>
+              <w:right w:val="single" w:sz="4" w:space="0" w:color="ACD7CA"/>
+            </w:tcBorders>
+          </w:tcPr>
+          <w:p>
+            <w:pPr>
+              <w:cnfStyle w:val="000000100000" w:firstRow="0" w:lastRow="0" w:firstColumn="0" w:lastColumn="0" w:oddVBand="0" w:evenVBand="0" w:oddHBand="1" w:evenHBand="0" w:firstRowFirstColumn="0" w:firstRowLastColumn="0" w:lastRowFirstColumn="0" w:lastRowLastColumn="0"/>
+              <w:rPr>
+                <w:rFonts w:ascii="Times New Roman" w:eastAsiaTheme="minorEastAsia" w:hAnsi="Times New Roman" w:cs="Times New Roman" w:hint="eastAsia"/>
+                <w:lang w:eastAsia="ja-JP"/>
+              </w:rPr>
+            </w:pPr>
+            <w:r>
+              <w:rPr>
+                <w:rFonts w:ascii="Times New Roman" w:eastAsiaTheme="minorEastAsia" w:hAnsi="Times New Roman" w:cs="Times New Roman" w:hint="eastAsia"/>
+                <w:lang w:eastAsia="ja-JP"/>
+              </w:rPr>
+              <w:t>合計費</w:t>
+            </w:r>
+            <w:r>
+              <w:rPr>
+                <w:rFonts w:ascii="Courier New" w:eastAsiaTheme="minorEastAsia" w:hAnsi="Courier New" w:cs="Courier New" w:hint="eastAsia"/>
+                <w:lang w:eastAsia="ja-JP"/>
+              </w:rPr>
+              <w:t>を表示され</w:t>
+            </w:r>
+            <w:r>
+              <w:rPr>
+                <w:rFonts w:ascii="Courier New" w:eastAsiaTheme="minorEastAsia" w:hAnsi="Courier New" w:cs="Courier New" w:hint="eastAsia"/>
+                <w:lang w:eastAsia="ja-JP"/>
+              </w:rPr>
+              <w:t>て、</w:t>
+            </w:r>
+            <w:r>
+              <w:rPr>
+                <w:rFonts w:ascii="Times New Roman" w:eastAsiaTheme="minorEastAsia" w:hAnsi="Times New Roman" w:cs="Times New Roman" w:hint="eastAsia"/>
+                <w:lang w:eastAsia="ja-JP"/>
+              </w:rPr>
+              <w:t>日や時で増加します</w:t>
+            </w:r>
+            <w:r>
+              <w:rPr>
+                <w:rFonts w:ascii="Times New Roman" w:eastAsiaTheme="minorEastAsia" w:hAnsi="Times New Roman" w:cs="Times New Roman" w:hint="eastAsia"/>
+                <w:lang w:eastAsia="ja-JP"/>
+              </w:rPr>
+              <w:t>。</w:t>
+            </w:r>
+          </w:p>
+        </w:tc>
+      </w:tr>
+      <w:tr>
+        <w:trPr>
+          <w:trHeight w:val="424"/>
+          <w:jc w:val="center"/>
+        </w:trPr>
+        <w:tc>
+          <w:tcPr>
+            <w:cnfStyle w:val="001000000000" w:firstRow="0" w:lastRow="0" w:firstColumn="1" w:lastColumn="0" w:oddVBand="0" w:evenVBand="0" w:oddHBand="0" w:evenHBand="0" w:firstRowFirstColumn="0" w:firstRowLastColumn="0" w:lastRowFirstColumn="0" w:lastRowLastColumn="0"/>
+            <w:tcW w:w="1257" w:type="dxa"/>
+            <w:tcBorders>
+              <w:top w:val="single" w:sz="4" w:space="0" w:color="ACD7CA"/>
+              <w:left w:val="single" w:sz="4" w:space="0" w:color="ACD7CA"/>
+              <w:bottom w:val="single" w:sz="4" w:space="0" w:color="ACD7CA"/>
+              <w:right w:val="single" w:sz="4" w:space="0" w:color="ACD7CA"/>
+            </w:tcBorders>
+          </w:tcPr>
+          <w:p>
+            <w:pPr>
+              <w:rPr>
+                <w:rFonts w:ascii="Times New Roman" w:eastAsiaTheme="minorEastAsia" w:hAnsi="Times New Roman" w:cs="Times New Roman"/>
+                <w:lang w:val="vi-VN" w:eastAsia="ja-JP"/>
+              </w:rPr>
+            </w:pPr>
+            <w:r>
+              <w:rPr>
+                <w:rFonts w:ascii="Times New Roman" w:eastAsiaTheme="minorEastAsia" w:hAnsi="Times New Roman" w:cs="Times New Roman"/>
+                <w:lang w:val="vi-VN" w:eastAsia="ja-JP"/>
+              </w:rPr>
+              <w:t>8</w:t>
+            </w:r>
+          </w:p>
+        </w:tc>
+        <w:tc>
+          <w:tcPr>
+            <w:tcW w:w="6516" w:type="dxa"/>
+            <w:tcBorders>
+              <w:top w:val="single" w:sz="4" w:space="0" w:color="ACD7CA"/>
+              <w:left w:val="single" w:sz="4" w:space="0" w:color="ACD7CA"/>
+              <w:bottom w:val="single" w:sz="4" w:space="0" w:color="ACD7CA"/>
+              <w:right w:val="single" w:sz="4" w:space="0" w:color="ACD7CA"/>
+            </w:tcBorders>
+          </w:tcPr>
+          <w:p>
+            <w:pPr>
+              <w:cnfStyle w:val="000000000000" w:firstRow="0" w:lastRow="0" w:firstColumn="0" w:lastColumn="0" w:oddVBand="0" w:evenVBand="0" w:oddHBand="0" w:evenHBand="0" w:firstRowFirstColumn="0" w:firstRowLastColumn="0" w:lastRowFirstColumn="0" w:lastRowLastColumn="0"/>
+              <w:rPr>
+                <w:rFonts w:ascii="Times New Roman" w:eastAsiaTheme="minorEastAsia" w:hAnsi="Times New Roman" w:cs="Times New Roman" w:hint="eastAsia"/>
+                <w:lang w:eastAsia="ja-JP"/>
+              </w:rPr>
+            </w:pPr>
+            <w:r>
+              <w:rPr>
+                <w:rFonts w:ascii="Courier New" w:eastAsiaTheme="minorEastAsia" w:hAnsi="Courier New" w:cs="Courier New" w:hint="eastAsia"/>
+                <w:lang w:eastAsia="ja-JP"/>
+              </w:rPr>
+              <w:t>最大距離を表示されます。</w:t>
+            </w:r>
+            <w:r>
+              <w:rPr>
+                <w:rFonts w:ascii="Courier New" w:eastAsiaTheme="minorEastAsia" w:hAnsi="Courier New" w:cs="Courier New" w:hint="eastAsia"/>
+                <w:lang w:eastAsia="ja-JP"/>
+              </w:rPr>
+              <w:t>レンタルの距離はこの距離のほうが長いですから、余分費を払わなければなりません</w:t>
+            </w:r>
+          </w:p>
+        </w:tc>
+      </w:tr>
+      <w:tr>
+        <w:trPr>
+          <w:cnfStyle w:val="000000100000" w:firstRow="0" w:lastRow="0" w:firstColumn="0" w:lastColumn="0" w:oddVBand="0" w:evenVBand="0" w:oddHBand="1" w:evenHBand="0" w:firstRowFirstColumn="0" w:firstRowLastColumn="0" w:lastRowFirstColumn="0" w:lastRowLastColumn="0"/>
+          <w:trHeight w:val="424"/>
+          <w:jc w:val="center"/>
+        </w:trPr>
+        <w:tc>
+          <w:tcPr>
+            <w:cnfStyle w:val="001000000000" w:firstRow="0" w:lastRow="0" w:firstColumn="1" w:lastColumn="0" w:oddVBand="0" w:evenVBand="0" w:oddHBand="0" w:evenHBand="0" w:firstRowFirstColumn="0" w:firstRowLastColumn="0" w:lastRowFirstColumn="0" w:lastRowLastColumn="0"/>
+            <w:tcW w:w="1257" w:type="dxa"/>
+            <w:tcBorders>
+              <w:top w:val="single" w:sz="4" w:space="0" w:color="ACD7CA"/>
+              <w:left w:val="single" w:sz="4" w:space="0" w:color="ACD7CA"/>
+              <w:bottom w:val="single" w:sz="4" w:space="0" w:color="ACD7CA"/>
+              <w:right w:val="single" w:sz="4" w:space="0" w:color="ACD7CA"/>
+            </w:tcBorders>
+          </w:tcPr>
+          <w:p>
+            <w:pPr>
+              <w:rPr>
+                <w:rFonts w:ascii="Times New Roman" w:eastAsiaTheme="minorEastAsia" w:hAnsi="Times New Roman" w:cs="Times New Roman"/>
+                <w:lang w:val="vi-VN"/>
+              </w:rPr>
+            </w:pPr>
+            <w:r>
+              <w:rPr>
+                <w:rFonts w:ascii="Times New Roman" w:eastAsiaTheme="minorEastAsia" w:hAnsi="Times New Roman" w:cs="Times New Roman"/>
+                <w:lang w:val="vi-VN"/>
+              </w:rPr>
+              <w:t>9</w:t>
+            </w:r>
+          </w:p>
+        </w:tc>
+        <w:tc>
+          <w:tcPr>
+            <w:tcW w:w="6516" w:type="dxa"/>
+            <w:tcBorders>
+              <w:top w:val="single" w:sz="4" w:space="0" w:color="ACD7CA"/>
+              <w:left w:val="single" w:sz="4" w:space="0" w:color="ACD7CA"/>
+              <w:bottom w:val="single" w:sz="4" w:space="0" w:color="ACD7CA"/>
+              <w:right w:val="single" w:sz="4" w:space="0" w:color="ACD7CA"/>
+            </w:tcBorders>
+          </w:tcPr>
+          <w:p>
+            <w:pPr>
+              <w:cnfStyle w:val="000000100000" w:firstRow="0" w:lastRow="0" w:firstColumn="0" w:lastColumn="0" w:oddVBand="0" w:evenVBand="0" w:oddHBand="1" w:evenHBand="0" w:firstRowFirstColumn="0" w:firstRowLastColumn="0" w:lastRowFirstColumn="0" w:lastRowLastColumn="0"/>
+              <w:rPr>
+                <w:rFonts w:ascii="Courier New" w:eastAsiaTheme="minorEastAsia" w:hAnsi="Courier New" w:cs="Courier New" w:hint="eastAsia"/>
+                <w:lang w:eastAsia="ja-JP"/>
+              </w:rPr>
+            </w:pPr>
+            <w:r>
+              <w:rPr>
+                <w:rFonts w:ascii="Courier New" w:eastAsiaTheme="minorEastAsia" w:hAnsi="Courier New" w:cs="Courier New" w:hint="eastAsia"/>
+                <w:lang w:eastAsia="ja-JP"/>
+              </w:rPr>
+              <w:t>１日当たりや１時当たりの費を表示されます</w:t>
+            </w:r>
+          </w:p>
+        </w:tc>
+      </w:tr>
+      <w:tr>
+        <w:trPr>
+          <w:trHeight w:val="424"/>
+          <w:jc w:val="center"/>
+        </w:trPr>
+        <w:tc>
+          <w:tcPr>
+            <w:cnfStyle w:val="001000000000" w:firstRow="0" w:lastRow="0" w:firstColumn="1" w:lastColumn="0" w:oddVBand="0" w:evenVBand="0" w:oddHBand="0" w:evenHBand="0" w:firstRowFirstColumn="0" w:firstRowLastColumn="0" w:lastRowFirstColumn="0" w:lastRowLastColumn="0"/>
+            <w:tcW w:w="1257" w:type="dxa"/>
+            <w:tcBorders>
+              <w:top w:val="single" w:sz="4" w:space="0" w:color="ACD7CA"/>
+              <w:left w:val="single" w:sz="4" w:space="0" w:color="ACD7CA"/>
+              <w:bottom w:val="single" w:sz="4" w:space="0" w:color="ACD7CA"/>
+              <w:right w:val="single" w:sz="4" w:space="0" w:color="ACD7CA"/>
+            </w:tcBorders>
+          </w:tcPr>
+          <w:p>
+            <w:pPr>
+              <w:rPr>
+                <w:rFonts w:ascii="Times New Roman" w:eastAsiaTheme="minorEastAsia" w:hAnsi="Times New Roman" w:cs="Times New Roman"/>
+                <w:lang w:val="vi-VN"/>
+              </w:rPr>
+            </w:pPr>
+            <w:r>
+              <w:rPr>
+                <w:rFonts w:ascii="Times New Roman" w:eastAsiaTheme="minorEastAsia" w:hAnsi="Times New Roman" w:cs="Times New Roman"/>
+                <w:lang w:val="vi-VN"/>
+              </w:rPr>
+              <w:t>10</w:t>
+            </w:r>
+          </w:p>
+        </w:tc>
+        <w:tc>
+          <w:tcPr>
+            <w:tcW w:w="6516" w:type="dxa"/>
+            <w:tcBorders>
+              <w:top w:val="single" w:sz="4" w:space="0" w:color="ACD7CA"/>
+              <w:left w:val="single" w:sz="4" w:space="0" w:color="ACD7CA"/>
+              <w:bottom w:val="single" w:sz="4" w:space="0" w:color="ACD7CA"/>
+              <w:right w:val="single" w:sz="4" w:space="0" w:color="ACD7CA"/>
+            </w:tcBorders>
+          </w:tcPr>
+          <w:p>
+            <w:pPr>
+              <w:cnfStyle w:val="000000000000" w:firstRow="0" w:lastRow="0" w:firstColumn="0" w:lastColumn="0" w:oddVBand="0" w:evenVBand="0" w:oddHBand="0" w:evenHBand="0" w:firstRowFirstColumn="0" w:firstRowLastColumn="0" w:lastRowFirstColumn="0" w:lastRowLastColumn="0"/>
+              <w:rPr>
+                <w:rFonts w:ascii="Courier New" w:eastAsiaTheme="minorEastAsia" w:hAnsi="Courier New" w:cs="Courier New" w:hint="eastAsia"/>
+                <w:lang w:eastAsia="ja-JP"/>
+              </w:rPr>
+            </w:pPr>
+            <w:r>
+              <w:rPr>
+                <w:rFonts w:ascii="Courier New" w:eastAsiaTheme="minorEastAsia" w:hAnsi="Courier New" w:cs="Courier New" w:hint="eastAsia"/>
+                <w:lang w:eastAsia="ja-JP"/>
+              </w:rPr>
+              <w:t>「」ボタンをクリックして、払い確認ページへ行きます</w:t>
+            </w:r>
+          </w:p>
+        </w:tc>
+      </w:tr>
+    </w:tbl>
+    <w:p>
+      <w:pPr>
+        <w:rPr>
+          <w:rFonts w:eastAsiaTheme="minorEastAsia"/>
+        </w:rPr>
+      </w:pPr>
+    </w:p>
+    <w:p>
+      <w:pPr>
+        <w:rPr>
+          <w:rFonts w:eastAsiaTheme="minorEastAsia"/>
+        </w:rPr>
+      </w:pPr>
+    </w:p>
+    <w:p>
+      <w:pPr>
+        <w:rPr>
+          <w:rFonts w:eastAsiaTheme="minorEastAsia" w:hint="eastAsia"/>
+        </w:rPr>
+      </w:pPr>
+      <w:r>
+        <w:rPr>
+          <w:rFonts w:eastAsiaTheme="minorEastAsia"/>
+          <w:noProof/>
+        </w:rPr>
+        <w:drawing>
+          <wp:inline distT="0" distB="0" distL="0" distR="0">
+            <wp:extent cx="5934710" cy="3277870"/>
+            <wp:effectExtent l="0" t="0" r="8890" b="0"/>
+            <wp:docPr id="13" name="Picture 13"/>
+            <wp:cNvGraphicFramePr>
+              <a:graphicFrameLocks xmlns:a="http://schemas.openxmlformats.org/drawingml/2006/main" noChangeAspect="1"/>
+            </wp:cNvGraphicFramePr>
+            <a:graphic xmlns:a="http://schemas.openxmlformats.org/drawingml/2006/main">
+              <a:graphicData uri="http://schemas.openxmlformats.org/drawingml/2006/picture">
+                <pic:pic xmlns:pic="http://schemas.openxmlformats.org/drawingml/2006/picture">
+                  <pic:nvPicPr>
+                    <pic:cNvPr id="0" name="Picture 6"/>
+                    <pic:cNvPicPr>
+                      <a:picLocks noChangeAspect="1" noChangeArrowheads="1"/>
+                    </pic:cNvPicPr>
+                  </pic:nvPicPr>
+                  <pic:blipFill>
+                    <a:blip r:embed="rId13">
+                      <a:extLst>
+                        <a:ext uri="{28A0092B-C50C-407E-A947-70E740481C1C}">
+                          <a14:useLocalDpi xmlns:a14="http://schemas.microsoft.com/office/drawing/2010/main" val="0"/>
+                        </a:ext>
+                      </a:extLst>
+                    </a:blip>
+                    <a:srcRect/>
+                    <a:stretch>
+                      <a:fillRect/>
+                    </a:stretch>
+                  </pic:blipFill>
+                  <pic:spPr bwMode="auto">
+                    <a:xfrm>
+                      <a:off x="0" y="0"/>
+                      <a:ext cx="5934710" cy="3277870"/>
+                    </a:xfrm>
+                    <a:prstGeom prst="rect">
+                      <a:avLst/>
+                    </a:prstGeom>
+                    <a:noFill/>
+                    <a:ln>
+                      <a:noFill/>
+                    </a:ln>
+                  </pic:spPr>
+                </pic:pic>
+              </a:graphicData>
+            </a:graphic>
+          </wp:inline>
+        </w:drawing>
+      </w:r>
+    </w:p>
+    <w:tbl>
+      <w:tblPr>
+        <w:tblStyle w:val="GridTable4-Accent311"/>
+        <w:tblW w:w="7773" w:type="dxa"/>
+        <w:jc w:val="center"/>
+        <w:tblLook w:val="04A0" w:firstRow="1" w:lastRow="0" w:firstColumn="1" w:lastColumn="0" w:noHBand="0" w:noVBand="1"/>
+      </w:tblPr>
+      <w:tblGrid>
+        <w:gridCol w:w="1257"/>
+        <w:gridCol w:w="6516"/>
+      </w:tblGrid>
+      <w:tr>
+        <w:trPr>
+          <w:cnfStyle w:val="100000000000" w:firstRow="1" w:lastRow="0" w:firstColumn="0" w:lastColumn="0" w:oddVBand="0" w:evenVBand="0" w:oddHBand="0" w:evenHBand="0" w:firstRowFirstColumn="0" w:firstRowLastColumn="0" w:lastRowFirstColumn="0" w:lastRowLastColumn="0"/>
+          <w:trHeight w:val="503"/>
+          <w:jc w:val="center"/>
+        </w:trPr>
+        <w:tc>
+          <w:tcPr>
+            <w:cnfStyle w:val="001000000000" w:firstRow="0" w:lastRow="0" w:firstColumn="1" w:lastColumn="0" w:oddVBand="0" w:evenVBand="0" w:oddHBand="0" w:evenHBand="0" w:firstRowFirstColumn="0" w:firstRowLastColumn="0" w:lastRowFirstColumn="0" w:lastRowLastColumn="0"/>
+            <w:tcW w:w="1257" w:type="dxa"/>
+            <w:hideMark/>
+          </w:tcPr>
+          <w:p>
+            <w:pPr>
+              <w:rPr>
+                <w:rFonts w:ascii="Times New Roman" w:eastAsiaTheme="minorEastAsia" w:hAnsi="Times New Roman" w:cs="Times New Roman"/>
+                <w:lang w:eastAsia="ja-JP"/>
+              </w:rPr>
+            </w:pPr>
+            <w:r>
+              <w:rPr>
+                <w:rFonts w:ascii="Times New Roman" w:eastAsiaTheme="minorEastAsia" w:hAnsi="Times New Roman" w:cs="Times New Roman" w:hint="eastAsia"/>
+                <w:lang w:eastAsia="ja-JP"/>
+              </w:rPr>
+              <w:t>ステップ</w:t>
+            </w:r>
+          </w:p>
+        </w:tc>
+        <w:tc>
+          <w:tcPr>
+            <w:tcW w:w="6516" w:type="dxa"/>
+            <w:hideMark/>
+          </w:tcPr>
+          <w:p>
+            <w:pPr>
+              <w:tabs>
+                <w:tab w:val="left" w:pos="2070"/>
+              </w:tabs>
+              <w:cnfStyle w:val="100000000000" w:firstRow="1" w:lastRow="0" w:firstColumn="0" w:lastColumn="0" w:oddVBand="0" w:evenVBand="0" w:oddHBand="0" w:evenHBand="0" w:firstRowFirstColumn="0" w:firstRowLastColumn="0" w:lastRowFirstColumn="0" w:lastRowLastColumn="0"/>
+              <w:rPr>
+                <w:rFonts w:ascii="Times New Roman" w:hAnsi="Times New Roman" w:cs="Times New Roman"/>
+              </w:rPr>
+            </w:pPr>
+            <w:r>
+              <w:rPr>
+                <w:rFonts w:asciiTheme="minorEastAsia" w:eastAsiaTheme="minorEastAsia" w:hAnsiTheme="minorEastAsia" w:cs="Times New Roman" w:hint="eastAsia"/>
+                <w:lang w:eastAsia="ja-JP"/>
+              </w:rPr>
+              <w:t>説明</w:t>
+            </w:r>
+            <w:r>
+              <w:rPr>
+                <w:rFonts w:ascii="Times New Roman" w:hAnsi="Times New Roman" w:cs="Times New Roman"/>
+              </w:rPr>
+              <w:tab/>
+            </w:r>
+          </w:p>
+        </w:tc>
+      </w:tr>
+      <w:tr>
+        <w:trPr>
+          <w:cnfStyle w:val="000000100000" w:firstRow="0" w:lastRow="0" w:firstColumn="0" w:lastColumn="0" w:oddVBand="0" w:evenVBand="0" w:oddHBand="1" w:evenHBand="0" w:firstRowFirstColumn="0" w:firstRowLastColumn="0" w:lastRowFirstColumn="0" w:lastRowLastColumn="0"/>
+          <w:trHeight w:val="485"/>
+          <w:jc w:val="center"/>
+        </w:trPr>
+        <w:tc>
+          <w:tcPr>
+            <w:cnfStyle w:val="001000000000" w:firstRow="0" w:lastRow="0" w:firstColumn="1" w:lastColumn="0" w:oddVBand="0" w:evenVBand="0" w:oddHBand="0" w:evenHBand="0" w:firstRowFirstColumn="0" w:firstRowLastColumn="0" w:lastRowFirstColumn="0" w:lastRowLastColumn="0"/>
+            <w:tcW w:w="1257" w:type="dxa"/>
+            <w:tcBorders>
+              <w:top w:val="single" w:sz="4" w:space="0" w:color="ACD7CA"/>
+              <w:left w:val="single" w:sz="4" w:space="0" w:color="ACD7CA"/>
+              <w:bottom w:val="single" w:sz="4" w:space="0" w:color="ACD7CA"/>
+              <w:right w:val="single" w:sz="4" w:space="0" w:color="ACD7CA"/>
+            </w:tcBorders>
+            <w:hideMark/>
+          </w:tcPr>
+          <w:p>
+            <w:pPr>
+              <w:rPr>
+                <w:rFonts w:ascii="Times New Roman" w:eastAsiaTheme="minorEastAsia" w:hAnsi="Times New Roman" w:cs="Times New Roman"/>
+              </w:rPr>
+            </w:pPr>
+            <w:r>
+              <w:rPr>
+                <w:rFonts w:ascii="Times New Roman" w:eastAsiaTheme="minorEastAsia" w:hAnsi="Times New Roman" w:cs="Times New Roman"/>
+              </w:rPr>
+              <w:t>1</w:t>
+            </w:r>
+          </w:p>
+        </w:tc>
+        <w:tc>
+          <w:tcPr>
+            <w:tcW w:w="6516" w:type="dxa"/>
+            <w:tcBorders>
+              <w:top w:val="single" w:sz="4" w:space="0" w:color="ACD7CA"/>
+              <w:left w:val="single" w:sz="4" w:space="0" w:color="ACD7CA"/>
+              <w:bottom w:val="single" w:sz="4" w:space="0" w:color="ACD7CA"/>
+              <w:right w:val="single" w:sz="4" w:space="0" w:color="ACD7CA"/>
+            </w:tcBorders>
+            <w:hideMark/>
+          </w:tcPr>
+          <w:p>
+            <w:pPr>
+              <w:cnfStyle w:val="000000100000" w:firstRow="0" w:lastRow="0" w:firstColumn="0" w:lastColumn="0" w:oddVBand="0" w:evenVBand="0" w:oddHBand="1" w:evenHBand="0" w:firstRowFirstColumn="0" w:firstRowLastColumn="0" w:lastRowFirstColumn="0" w:lastRowLastColumn="0"/>
+              <w:rPr>
+                <w:rFonts w:ascii="Times New Roman" w:eastAsiaTheme="minorEastAsia" w:hAnsi="Times New Roman" w:cs="Times New Roman" w:hint="eastAsia"/>
+                <w:lang w:eastAsia="ja-JP"/>
+              </w:rPr>
+            </w:pPr>
+            <w:r>
+              <w:rPr>
+                <w:rFonts w:ascii="Times New Roman" w:eastAsiaTheme="minorEastAsia" w:hAnsi="Times New Roman" w:cs="Times New Roman" w:hint="eastAsia"/>
+                <w:lang w:eastAsia="ja-JP"/>
+              </w:rPr>
+              <w:t>国内現金カード</w:t>
+            </w:r>
+            <w:r>
+              <w:rPr>
+                <w:rFonts w:ascii="Times New Roman" w:eastAsiaTheme="minorEastAsia" w:hAnsi="Times New Roman" w:cs="Times New Roman" w:hint="eastAsia"/>
+                <w:lang w:eastAsia="ja-JP"/>
+              </w:rPr>
+              <w:t>やビザカードや</w:t>
+            </w:r>
+            <w:proofErr w:type="spellStart"/>
+            <w:r>
+              <w:rPr>
+                <w:rFonts w:ascii="Times New Roman" w:eastAsiaTheme="minorEastAsia" w:hAnsi="Times New Roman" w:cs="Times New Roman" w:hint="eastAsia"/>
+                <w:lang w:eastAsia="ja-JP"/>
+              </w:rPr>
+              <w:t>NganLuong</w:t>
+            </w:r>
+            <w:proofErr w:type="spellEnd"/>
+            <w:r>
+              <w:rPr>
+                <w:rFonts w:ascii="Times New Roman" w:eastAsiaTheme="minorEastAsia" w:hAnsi="Times New Roman" w:cs="Times New Roman"/>
+                <w:lang w:eastAsia="ja-JP"/>
+              </w:rPr>
+              <w:t>電子ウォレット</w:t>
+            </w:r>
+            <w:r>
+              <w:rPr>
+                <w:rFonts w:ascii="Courier New" w:eastAsiaTheme="minorEastAsia" w:hAnsi="Courier New" w:cs="Courier New" w:hint="eastAsia"/>
+                <w:lang w:eastAsia="ja-JP"/>
+              </w:rPr>
+              <w:t>を選んで</w:t>
+            </w:r>
+          </w:p>
+        </w:tc>
+      </w:tr>
+      <w:tr>
+        <w:trPr>
+          <w:trHeight w:val="521"/>
+          <w:jc w:val="center"/>
+        </w:trPr>
+        <w:tc>
+          <w:tcPr>
+            <w:cnfStyle w:val="001000000000" w:firstRow="0" w:lastRow="0" w:firstColumn="1" w:lastColumn="0" w:oddVBand="0" w:evenVBand="0" w:oddHBand="0" w:evenHBand="0" w:firstRowFirstColumn="0" w:firstRowLastColumn="0" w:lastRowFirstColumn="0" w:lastRowLastColumn="0"/>
+            <w:tcW w:w="1257" w:type="dxa"/>
+            <w:tcBorders>
+              <w:top w:val="single" w:sz="4" w:space="0" w:color="ACD7CA"/>
+              <w:left w:val="single" w:sz="4" w:space="0" w:color="ACD7CA"/>
+              <w:bottom w:val="single" w:sz="4" w:space="0" w:color="ACD7CA"/>
+              <w:right w:val="single" w:sz="4" w:space="0" w:color="ACD7CA"/>
+            </w:tcBorders>
+            <w:hideMark/>
+          </w:tcPr>
+          <w:p>
+            <w:pPr>
+              <w:rPr>
+                <w:rFonts w:ascii="Times New Roman" w:eastAsiaTheme="minorEastAsia" w:hAnsi="Times New Roman" w:cs="Times New Roman"/>
+              </w:rPr>
+            </w:pPr>
+            <w:r>
+              <w:rPr>
+                <w:rFonts w:ascii="Times New Roman" w:eastAsiaTheme="minorEastAsia" w:hAnsi="Times New Roman" w:cs="Times New Roman"/>
+              </w:rPr>
+              <w:lastRenderedPageBreak/>
+              <w:t>2</w:t>
+            </w:r>
+          </w:p>
+        </w:tc>
+        <w:tc>
+          <w:tcPr>
+            <w:tcW w:w="6516" w:type="dxa"/>
+            <w:tcBorders>
+              <w:top w:val="single" w:sz="4" w:space="0" w:color="ACD7CA"/>
+              <w:left w:val="single" w:sz="4" w:space="0" w:color="ACD7CA"/>
+              <w:bottom w:val="single" w:sz="4" w:space="0" w:color="ACD7CA"/>
+              <w:right w:val="single" w:sz="4" w:space="0" w:color="ACD7CA"/>
+            </w:tcBorders>
+            <w:hideMark/>
+          </w:tcPr>
+          <w:p>
+            <w:pPr>
+              <w:cnfStyle w:val="000000000000" w:firstRow="0" w:lastRow="0" w:firstColumn="0" w:lastColumn="0" w:oddVBand="0" w:evenVBand="0" w:oddHBand="0" w:evenHBand="0" w:firstRowFirstColumn="0" w:firstRowLastColumn="0" w:lastRowFirstColumn="0" w:lastRowLastColumn="0"/>
+              <w:rPr>
+                <w:rFonts w:ascii="Times New Roman" w:hAnsi="Times New Roman" w:cs="Times New Roman" w:hint="eastAsia"/>
+                <w:lang w:eastAsia="ja-JP"/>
+              </w:rPr>
+            </w:pPr>
+            <w:r>
+              <w:rPr>
+                <w:rFonts w:ascii="Times New Roman" w:eastAsiaTheme="minorEastAsia" w:hAnsi="Times New Roman" w:cs="Times New Roman" w:hint="eastAsia"/>
+                <w:lang w:eastAsia="ja-JP"/>
+              </w:rPr>
+              <w:t>国内現金カードを選んだから、現金を選んで</w:t>
+            </w:r>
+          </w:p>
+        </w:tc>
+      </w:tr>
+      <w:tr>
+        <w:trPr>
+          <w:cnfStyle w:val="000000100000" w:firstRow="0" w:lastRow="0" w:firstColumn="0" w:lastColumn="0" w:oddVBand="0" w:evenVBand="0" w:oddHBand="1" w:evenHBand="0" w:firstRowFirstColumn="0" w:firstRowLastColumn="0" w:lastRowFirstColumn="0" w:lastRowLastColumn="0"/>
+          <w:trHeight w:val="424"/>
+          <w:jc w:val="center"/>
+        </w:trPr>
+        <w:tc>
+          <w:tcPr>
+            <w:cnfStyle w:val="001000000000" w:firstRow="0" w:lastRow="0" w:firstColumn="1" w:lastColumn="0" w:oddVBand="0" w:evenVBand="0" w:oddHBand="0" w:evenHBand="0" w:firstRowFirstColumn="0" w:firstRowLastColumn="0" w:lastRowFirstColumn="0" w:lastRowLastColumn="0"/>
+            <w:tcW w:w="1257" w:type="dxa"/>
+            <w:tcBorders>
+              <w:top w:val="single" w:sz="4" w:space="0" w:color="ACD7CA"/>
+              <w:left w:val="single" w:sz="4" w:space="0" w:color="ACD7CA"/>
+              <w:bottom w:val="single" w:sz="4" w:space="0" w:color="ACD7CA"/>
+              <w:right w:val="single" w:sz="4" w:space="0" w:color="ACD7CA"/>
+            </w:tcBorders>
+            <w:hideMark/>
+          </w:tcPr>
+          <w:p>
+            <w:pPr>
+              <w:rPr>
+                <w:rFonts w:ascii="Times New Roman" w:eastAsiaTheme="minorEastAsia" w:hAnsi="Times New Roman" w:cs="Times New Roman"/>
+              </w:rPr>
+            </w:pPr>
+            <w:r>
+              <w:rPr>
+                <w:rFonts w:ascii="Times New Roman" w:eastAsiaTheme="minorEastAsia" w:hAnsi="Times New Roman" w:cs="Times New Roman"/>
+              </w:rPr>
+              <w:t>3</w:t>
+            </w:r>
+          </w:p>
+        </w:tc>
+        <w:tc>
+          <w:tcPr>
+            <w:tcW w:w="6516" w:type="dxa"/>
+            <w:tcBorders>
+              <w:top w:val="single" w:sz="4" w:space="0" w:color="ACD7CA"/>
+              <w:left w:val="single" w:sz="4" w:space="0" w:color="ACD7CA"/>
+              <w:bottom w:val="single" w:sz="4" w:space="0" w:color="ACD7CA"/>
+              <w:right w:val="single" w:sz="4" w:space="0" w:color="ACD7CA"/>
+            </w:tcBorders>
+            <w:hideMark/>
+          </w:tcPr>
+          <w:p>
+            <w:pPr>
+              <w:cnfStyle w:val="000000100000" w:firstRow="0" w:lastRow="0" w:firstColumn="0" w:lastColumn="0" w:oddVBand="0" w:evenVBand="0" w:oddHBand="1" w:evenHBand="0" w:firstRowFirstColumn="0" w:firstRowLastColumn="0" w:lastRowFirstColumn="0" w:lastRowLastColumn="0"/>
+              <w:rPr>
+                <w:rFonts w:ascii="Times New Roman" w:eastAsiaTheme="minorEastAsia" w:hAnsi="Times New Roman" w:cs="Times New Roman" w:hint="eastAsia"/>
+                <w:lang w:eastAsia="ja-JP"/>
+              </w:rPr>
+            </w:pPr>
+            <w:r>
+              <w:rPr>
+                <w:rFonts w:ascii="Times New Roman" w:eastAsiaTheme="minorEastAsia" w:hAnsi="Times New Roman" w:cs="Times New Roman"/>
+                <w:lang w:eastAsia="ja-JP"/>
+              </w:rPr>
+              <w:t>「</w:t>
+            </w:r>
+            <w:proofErr w:type="spellStart"/>
+            <w:r>
+              <w:rPr>
+                <w:rFonts w:ascii="Times New Roman" w:eastAsiaTheme="minorEastAsia" w:hAnsi="Times New Roman" w:cs="Times New Roman" w:hint="eastAsia"/>
+                <w:lang w:eastAsia="ja-JP"/>
+              </w:rPr>
+              <w:t>Thanh</w:t>
+            </w:r>
+            <w:proofErr w:type="spellEnd"/>
+            <w:r>
+              <w:rPr>
+                <w:rFonts w:ascii="Times New Roman" w:eastAsiaTheme="minorEastAsia" w:hAnsi="Times New Roman" w:cs="Times New Roman" w:hint="eastAsia"/>
+                <w:lang w:eastAsia="ja-JP"/>
+              </w:rPr>
+              <w:t xml:space="preserve"> </w:t>
+            </w:r>
+            <w:proofErr w:type="spellStart"/>
+            <w:r>
+              <w:rPr>
+                <w:rFonts w:ascii="Times New Roman" w:eastAsiaTheme="minorEastAsia" w:hAnsi="Times New Roman" w:cs="Times New Roman" w:hint="eastAsia"/>
+                <w:lang w:eastAsia="ja-JP"/>
+              </w:rPr>
+              <w:t>toán</w:t>
+            </w:r>
+            <w:proofErr w:type="spellEnd"/>
+            <w:r>
+              <w:rPr>
+                <w:rFonts w:ascii="Times New Roman" w:eastAsiaTheme="minorEastAsia" w:hAnsi="Times New Roman" w:cs="Times New Roman"/>
+                <w:lang w:eastAsia="ja-JP"/>
+              </w:rPr>
+              <w:t>」</w:t>
+            </w:r>
+            <w:r>
+              <w:rPr>
+                <w:rFonts w:ascii="Courier New" w:eastAsiaTheme="minorEastAsia" w:hAnsi="Courier New" w:cs="Courier New" w:hint="eastAsia"/>
+                <w:lang w:eastAsia="ja-JP"/>
+              </w:rPr>
+              <w:t>ボタンをクリックして</w:t>
+            </w:r>
+          </w:p>
+        </w:tc>
+      </w:tr>
+      <w:tr>
+        <w:trPr>
+          <w:trHeight w:val="424"/>
+          <w:jc w:val="center"/>
+        </w:trPr>
+        <w:tc>
+          <w:tcPr>
+            <w:cnfStyle w:val="001000000000" w:firstRow="0" w:lastRow="0" w:firstColumn="1" w:lastColumn="0" w:oddVBand="0" w:evenVBand="0" w:oddHBand="0" w:evenHBand="0" w:firstRowFirstColumn="0" w:firstRowLastColumn="0" w:lastRowFirstColumn="0" w:lastRowLastColumn="0"/>
+            <w:tcW w:w="1257" w:type="dxa"/>
+            <w:tcBorders>
+              <w:top w:val="single" w:sz="4" w:space="0" w:color="ACD7CA"/>
+              <w:left w:val="single" w:sz="4" w:space="0" w:color="ACD7CA"/>
+              <w:bottom w:val="single" w:sz="4" w:space="0" w:color="ACD7CA"/>
+              <w:right w:val="single" w:sz="4" w:space="0" w:color="ACD7CA"/>
+            </w:tcBorders>
+            <w:hideMark/>
+          </w:tcPr>
+          <w:p>
+            <w:pPr>
+              <w:rPr>
+                <w:rFonts w:ascii="Times New Roman" w:eastAsiaTheme="minorEastAsia" w:hAnsi="Times New Roman" w:cs="Times New Roman"/>
+                <w:lang w:val="vi-VN"/>
+              </w:rPr>
+            </w:pPr>
+            <w:r>
+              <w:rPr>
+                <w:rFonts w:ascii="Times New Roman" w:eastAsiaTheme="minorEastAsia" w:hAnsi="Times New Roman" w:cs="Times New Roman"/>
+                <w:lang w:val="vi-VN"/>
+              </w:rPr>
+              <w:t>4</w:t>
+            </w:r>
+          </w:p>
+        </w:tc>
+        <w:tc>
+          <w:tcPr>
+            <w:tcW w:w="6516" w:type="dxa"/>
+            <w:tcBorders>
+              <w:top w:val="single" w:sz="4" w:space="0" w:color="ACD7CA"/>
+              <w:left w:val="single" w:sz="4" w:space="0" w:color="ACD7CA"/>
+              <w:bottom w:val="single" w:sz="4" w:space="0" w:color="ACD7CA"/>
+              <w:right w:val="single" w:sz="4" w:space="0" w:color="ACD7CA"/>
+            </w:tcBorders>
+            <w:hideMark/>
+          </w:tcPr>
+          <w:p>
+            <w:pPr>
+              <w:cnfStyle w:val="000000000000" w:firstRow="0" w:lastRow="0" w:firstColumn="0" w:lastColumn="0" w:oddVBand="0" w:evenVBand="0" w:oddHBand="0" w:evenHBand="0" w:firstRowFirstColumn="0" w:firstRowLastColumn="0" w:lastRowFirstColumn="0" w:lastRowLastColumn="0"/>
+              <w:rPr>
+                <w:rFonts w:ascii="Times New Roman" w:eastAsiaTheme="minorEastAsia" w:hAnsi="Times New Roman" w:cs="Times New Roman" w:hint="eastAsia"/>
+                <w:lang w:eastAsia="ja-JP"/>
+              </w:rPr>
+            </w:pPr>
+            <w:r>
+              <w:rPr>
+                <w:rFonts w:ascii="Times New Roman" w:eastAsiaTheme="minorEastAsia" w:hAnsi="Times New Roman" w:cs="Times New Roman" w:hint="eastAsia"/>
+                <w:lang w:eastAsia="ja-JP"/>
+              </w:rPr>
+              <w:t>キャンセルしたいなら、「</w:t>
+            </w:r>
+            <w:proofErr w:type="spellStart"/>
+            <w:r>
+              <w:rPr>
+                <w:rFonts w:ascii="Times New Roman" w:eastAsiaTheme="minorEastAsia" w:hAnsi="Times New Roman" w:cs="Times New Roman" w:hint="eastAsia"/>
+                <w:lang w:eastAsia="ja-JP"/>
+              </w:rPr>
+              <w:t>Hủy</w:t>
+            </w:r>
+            <w:proofErr w:type="spellEnd"/>
+            <w:r>
+              <w:rPr>
+                <w:rFonts w:ascii="Times New Roman" w:eastAsiaTheme="minorEastAsia" w:hAnsi="Times New Roman" w:cs="Times New Roman" w:hint="eastAsia"/>
+                <w:lang w:eastAsia="ja-JP"/>
+              </w:rPr>
+              <w:t xml:space="preserve"> </w:t>
+            </w:r>
+            <w:proofErr w:type="spellStart"/>
+            <w:r>
+              <w:rPr>
+                <w:rFonts w:ascii="Times New Roman" w:eastAsiaTheme="minorEastAsia" w:hAnsi="Times New Roman" w:cs="Times New Roman" w:hint="eastAsia"/>
+                <w:lang w:eastAsia="ja-JP"/>
+              </w:rPr>
+              <w:t>đơn</w:t>
+            </w:r>
+            <w:proofErr w:type="spellEnd"/>
+            <w:r>
+              <w:rPr>
+                <w:rFonts w:ascii="Times New Roman" w:eastAsiaTheme="minorEastAsia" w:hAnsi="Times New Roman" w:cs="Times New Roman" w:hint="eastAsia"/>
+                <w:lang w:eastAsia="ja-JP"/>
+              </w:rPr>
+              <w:t xml:space="preserve"> </w:t>
+            </w:r>
+            <w:proofErr w:type="spellStart"/>
+            <w:r>
+              <w:rPr>
+                <w:rFonts w:ascii="Times New Roman" w:eastAsiaTheme="minorEastAsia" w:hAnsi="Times New Roman" w:cs="Times New Roman" w:hint="eastAsia"/>
+                <w:lang w:eastAsia="ja-JP"/>
+              </w:rPr>
+              <w:t>hàng</w:t>
+            </w:r>
+            <w:proofErr w:type="spellEnd"/>
+            <w:r>
+              <w:rPr>
+                <w:rFonts w:ascii="Times New Roman" w:eastAsiaTheme="minorEastAsia" w:hAnsi="Times New Roman" w:cs="Times New Roman" w:hint="eastAsia"/>
+                <w:lang w:eastAsia="ja-JP"/>
+              </w:rPr>
+              <w:t>」ボタンをクリックします</w:t>
+            </w:r>
+          </w:p>
+        </w:tc>
+      </w:tr>
+      <w:tr>
+        <w:trPr>
+          <w:cnfStyle w:val="000000100000" w:firstRow="0" w:lastRow="0" w:firstColumn="0" w:lastColumn="0" w:oddVBand="0" w:evenVBand="0" w:oddHBand="1" w:evenHBand="0" w:firstRowFirstColumn="0" w:firstRowLastColumn="0" w:lastRowFirstColumn="0" w:lastRowLastColumn="0"/>
+          <w:trHeight w:val="424"/>
+          <w:jc w:val="center"/>
+        </w:trPr>
+        <w:tc>
+          <w:tcPr>
+            <w:cnfStyle w:val="001000000000" w:firstRow="0" w:lastRow="0" w:firstColumn="1" w:lastColumn="0" w:oddVBand="0" w:evenVBand="0" w:oddHBand="0" w:evenHBand="0" w:firstRowFirstColumn="0" w:firstRowLastColumn="0" w:lastRowFirstColumn="0" w:lastRowLastColumn="0"/>
+            <w:tcW w:w="1257" w:type="dxa"/>
+            <w:tcBorders>
+              <w:top w:val="single" w:sz="4" w:space="0" w:color="ACD7CA"/>
+              <w:left w:val="single" w:sz="4" w:space="0" w:color="ACD7CA"/>
+              <w:bottom w:val="single" w:sz="4" w:space="0" w:color="ACD7CA"/>
+              <w:right w:val="single" w:sz="4" w:space="0" w:color="ACD7CA"/>
+            </w:tcBorders>
+          </w:tcPr>
+          <w:p>
+            <w:pPr>
+              <w:rPr>
+                <w:rFonts w:ascii="Times New Roman" w:eastAsiaTheme="minorEastAsia" w:hAnsi="Times New Roman" w:cs="Times New Roman"/>
+              </w:rPr>
+            </w:pPr>
+            <w:r>
+              <w:rPr>
+                <w:rFonts w:ascii="Times New Roman" w:eastAsiaTheme="minorEastAsia" w:hAnsi="Times New Roman" w:cs="Times New Roman"/>
+              </w:rPr>
+              <w:t>5</w:t>
+            </w:r>
+          </w:p>
+        </w:tc>
+        <w:tc>
+          <w:tcPr>
+            <w:tcW w:w="6516" w:type="dxa"/>
+            <w:tcBorders>
+              <w:top w:val="single" w:sz="4" w:space="0" w:color="ACD7CA"/>
+              <w:left w:val="single" w:sz="4" w:space="0" w:color="ACD7CA"/>
+              <w:bottom w:val="single" w:sz="4" w:space="0" w:color="ACD7CA"/>
+              <w:right w:val="single" w:sz="4" w:space="0" w:color="ACD7CA"/>
+            </w:tcBorders>
+          </w:tcPr>
+          <w:p>
+            <w:pPr>
+              <w:cnfStyle w:val="000000100000" w:firstRow="0" w:lastRow="0" w:firstColumn="0" w:lastColumn="0" w:oddVBand="0" w:evenVBand="0" w:oddHBand="1" w:evenHBand="0" w:firstRowFirstColumn="0" w:firstRowLastColumn="0" w:lastRowFirstColumn="0" w:lastRowLastColumn="0"/>
+              <w:rPr>
+                <w:rFonts w:ascii="Times New Roman" w:eastAsiaTheme="minorEastAsia" w:hAnsi="Times New Roman" w:cs="Times New Roman" w:hint="eastAsia"/>
+                <w:lang w:eastAsia="ja-JP"/>
+              </w:rPr>
+            </w:pPr>
+            <w:r>
+              <w:rPr>
+                <w:rFonts w:ascii="Times New Roman" w:eastAsiaTheme="minorEastAsia" w:hAnsi="Times New Roman" w:cs="Times New Roman" w:hint="eastAsia"/>
+                <w:lang w:eastAsia="ja-JP"/>
+              </w:rPr>
+              <w:t>変わりたいなら、「</w:t>
+            </w:r>
+            <w:proofErr w:type="spellStart"/>
+            <w:r>
+              <w:rPr>
+                <w:rFonts w:ascii="Times New Roman" w:eastAsiaTheme="minorEastAsia" w:hAnsi="Times New Roman" w:cs="Times New Roman" w:hint="eastAsia"/>
+                <w:lang w:eastAsia="ja-JP"/>
+              </w:rPr>
+              <w:t>Thay</w:t>
+            </w:r>
+            <w:proofErr w:type="spellEnd"/>
+            <w:r>
+              <w:rPr>
+                <w:rFonts w:ascii="Times New Roman" w:eastAsiaTheme="minorEastAsia" w:hAnsi="Times New Roman" w:cs="Times New Roman" w:hint="eastAsia"/>
+                <w:lang w:eastAsia="ja-JP"/>
+              </w:rPr>
+              <w:t xml:space="preserve"> </w:t>
+            </w:r>
+            <w:proofErr w:type="spellStart"/>
+            <w:r>
+              <w:rPr>
+                <w:rFonts w:ascii="Times New Roman" w:eastAsiaTheme="minorEastAsia" w:hAnsi="Times New Roman" w:cs="Times New Roman" w:hint="eastAsia"/>
+                <w:lang w:eastAsia="ja-JP"/>
+              </w:rPr>
+              <w:t>đổi</w:t>
+            </w:r>
+            <w:proofErr w:type="spellEnd"/>
+            <w:r>
+              <w:rPr>
+                <w:rFonts w:ascii="Times New Roman" w:eastAsiaTheme="minorEastAsia" w:hAnsi="Times New Roman" w:cs="Times New Roman" w:hint="eastAsia"/>
+                <w:lang w:eastAsia="ja-JP"/>
+              </w:rPr>
+              <w:t>」ボタンをクリックしま</w:t>
+            </w:r>
+            <w:bookmarkStart w:id="0" w:name="_GoBack"/>
+            <w:bookmarkEnd w:id="0"/>
+            <w:r>
+              <w:rPr>
+                <w:rFonts w:ascii="Times New Roman" w:eastAsiaTheme="minorEastAsia" w:hAnsi="Times New Roman" w:cs="Times New Roman" w:hint="eastAsia"/>
+                <w:lang w:eastAsia="ja-JP"/>
+              </w:rPr>
+              <w:t>す</w:t>
             </w:r>
           </w:p>
         </w:tc>
@@ -4138,7 +6140,7 @@
 </file>
 
 <file path=customXml/itemProps1.xml><?xml version="1.0" encoding="utf-8"?>
-<ds:datastoreItem xmlns:ds="http://schemas.openxmlformats.org/officeDocument/2006/customXml" ds:itemID="{61D10A54-EFB3-46A5-96BB-1C0431D189EB}">
+<ds:datastoreItem xmlns:ds="http://schemas.openxmlformats.org/officeDocument/2006/customXml" ds:itemID="{1697959F-8F03-447D-9B9B-C9AF1153CEF9}">
   <ds:schemaRefs>
     <ds:schemaRef ds:uri="http://schemas.openxmlformats.org/officeDocument/2006/bibliography"/>
   </ds:schemaRefs>

</xml_diff>